<commit_message>
scanning document for commands
</commit_message>
<xml_diff>
--- a/ReportGenerator/DataSources/files/report_template2.docx
+++ b/ReportGenerator/DataSources/files/report_template2.docx
@@ -155,6 +155,7 @@
           <w:rStyle w:val="CharacterStyle2"/>
           <w:b w:val="0"/>
           <w:bCs/>
+          <w:color w:val="1F3864" w:themeColor="accent1" w:themeShade="80"/>
         </w:rPr>
       </w:pPr>
       <w:r>
@@ -162,6 +163,7 @@
           <w:rStyle w:val="CharacterStyle2"/>
           <w:b w:val="0"/>
           <w:bCs/>
+          <w:color w:val="1F3864" w:themeColor="accent1" w:themeShade="80"/>
         </w:rPr>
         <w:t>{{</w:t>
       </w:r>
@@ -170,6 +172,7 @@
           <w:rStyle w:val="CharacterStyle2"/>
           <w:b w:val="0"/>
           <w:bCs/>
+          <w:color w:val="1F3864" w:themeColor="accent1" w:themeShade="80"/>
           <w:lang w:val="en-US"/>
         </w:rPr>
         <w:t>TITLE</w:t>
@@ -179,6 +182,7 @@
           <w:rStyle w:val="CharacterStyle2"/>
           <w:b w:val="0"/>
           <w:bCs/>
+          <w:color w:val="1F3864" w:themeColor="accent1" w:themeShade="80"/>
         </w:rPr>
         <w:t>}}</w:t>
       </w:r>

</xml_diff>

<commit_message>
adding comments to code
</commit_message>
<xml_diff>
--- a/ReportGenerator/DataSources/files/report_template2.docx
+++ b/ReportGenerator/DataSources/files/report_template2.docx
@@ -8,6 +8,7 @@
         <w:pStyle w:val="ParagraphStyle1"/>
         <w:rPr>
           <w:rStyle w:val="CharacterStyle1"/>
+          <w:lang w:val="en-US"/>
         </w:rPr>
       </w:pPr>
     </w:p>
@@ -152,52 +153,35 @@
       <w:pPr>
         <w:pStyle w:val="ParagraphStyle2"/>
         <w:rPr>
-          <w:rStyle w:val="CharacterStyle2"/>
-          <w:b w:val="0"/>
-          <w:bCs/>
-          <w:color w:val="1F3864" w:themeColor="accent1" w:themeShade="80"/>
-        </w:rPr>
-      </w:pPr>
-      <w:r>
-        <w:rPr>
-          <w:rStyle w:val="CharacterStyle2"/>
-          <w:b w:val="0"/>
-          <w:bCs/>
-          <w:color w:val="1F3864" w:themeColor="accent1" w:themeShade="80"/>
-        </w:rPr>
-        <w:t>{{</w:t>
-      </w:r>
-      <w:r>
-        <w:rPr>
-          <w:rStyle w:val="CharacterStyle2"/>
-          <w:b w:val="0"/>
-          <w:bCs/>
-          <w:color w:val="1F3864" w:themeColor="accent1" w:themeShade="80"/>
-          <w:lang w:val="en-US"/>
-        </w:rPr>
-        <w:t>TITLE</w:t>
-      </w:r>
-      <w:r>
-        <w:rPr>
-          <w:rStyle w:val="CharacterStyle2"/>
-          <w:b w:val="0"/>
-          <w:bCs/>
-          <w:color w:val="1F3864" w:themeColor="accent1" w:themeShade="80"/>
-        </w:rPr>
-        <w:t>}}</w:t>
-      </w:r>
+          <w:lang w:val="en-US"/>
+        </w:rPr>
+      </w:pPr>
+      <w:commentRangeStart w:id="0"/>
+      <w:r>
+        <w:rPr>
+          <w:lang w:val="en-US"/>
+        </w:rPr>
+        <w:t>0</w:t>
+      </w:r>
+      <w:commentRangeEnd w:id="0"/>
+      <w:r>
+        <w:rPr>
+          <w:rStyle w:val="CommentReference"/>
+        </w:rPr>
+        <w:commentReference w:id="0"/>
+      </w:r>
+    </w:p>
+    <w:p>
+      <w:pPr>
+        <w:rPr>
+          <w:lang w:val="en-US"/>
+        </w:rPr>
+      </w:pPr>
     </w:p>
     <w:p/>
     <w:p/>
     <w:p>
       <w:pPr>
-        <w:rPr>
-          <w:lang w:val="en-US"/>
-        </w:rPr>
-      </w:pPr>
-    </w:p>
-    <w:p>
-      <w:pPr>
         <w:pStyle w:val="ParagraphStyle3"/>
         <w:framePr w:w="2405" w:h="249" w:hRule="exact" w:wrap="none" w:vAnchor="page" w:hAnchor="margin" w:x="914" w:y="8548"/>
         <w:rPr>
@@ -217,38 +201,23 @@
         <w:framePr w:w="6917" w:h="249" w:hRule="exact" w:wrap="none" w:vAnchor="page" w:hAnchor="margin" w:x="3465" w:y="8548"/>
         <w:rPr>
           <w:rStyle w:val="CharacterStyle4"/>
-        </w:rPr>
-      </w:pPr>
+          <w:lang w:val="en-US"/>
+        </w:rPr>
+      </w:pPr>
+      <w:commentRangeStart w:id="1"/>
       <w:r>
         <w:rPr>
           <w:rStyle w:val="CharacterStyle4"/>
-        </w:rPr>
-        <w:t>{{</w:t>
-      </w:r>
-      <w:r>
-        <w:rPr>
-          <w:rStyle w:val="CharacterStyle4"/>
-        </w:rPr>
-        <w:t>Projects</w:t>
-      </w:r>
-      <w:r>
-        <w:rPr>
-          <w:rStyle w:val="CharacterStyle4"/>
-        </w:rPr>
-        <w:t>.</w:t>
-      </w:r>
-      <w:r>
-        <w:rPr>
-          <w:rStyle w:val="CharacterStyle4"/>
-          <w:lang w:val="en-US"/>
-        </w:rPr>
-        <w:t>ProjectName</w:t>
-      </w:r>
-      <w:r>
-        <w:rPr>
-          <w:rStyle w:val="CharacterStyle4"/>
-        </w:rPr>
-        <w:t>}}</w:t>
+          <w:lang w:val="en-US"/>
+        </w:rPr>
+        <w:t>1</w:t>
+      </w:r>
+      <w:commentRangeEnd w:id="1"/>
+      <w:r>
+        <w:rPr>
+          <w:rStyle w:val="CommentReference"/>
+        </w:rPr>
+        <w:commentReference w:id="1"/>
       </w:r>
     </w:p>
     <w:p>
@@ -257,6 +226,7 @@
         <w:framePr w:w="680" w:h="249" w:hRule="exact" w:wrap="none" w:vAnchor="page" w:hAnchor="margin" w:x="87" w:y="8943"/>
         <w:rPr>
           <w:rStyle w:val="CharacterStyle0"/>
+          <w:lang w:val="en-US"/>
         </w:rPr>
       </w:pPr>
     </w:p>
@@ -266,13 +236,21 @@
         <w:framePr w:w="2405" w:h="249" w:hRule="exact" w:wrap="none" w:vAnchor="page" w:hAnchor="margin" w:x="914" w:y="8943"/>
         <w:rPr>
           <w:rStyle w:val="CharacterStyle3"/>
+          <w:lang w:val="en-US"/>
         </w:rPr>
       </w:pPr>
       <w:r>
         <w:rPr>
           <w:rStyle w:val="CharacterStyle3"/>
         </w:rPr>
-        <w:t>ΔΙΕΥΘΥΝΣΗ:</w:t>
+        <w:t>ΔΙΕΥΘΥΝΣΗ</w:t>
+      </w:r>
+      <w:r>
+        <w:rPr>
+          <w:rStyle w:val="CharacterStyle3"/>
+          <w:lang w:val="en-US"/>
+        </w:rPr>
+        <w:t>:</w:t>
       </w:r>
     </w:p>
     <w:p>
@@ -281,32 +259,23 @@
         <w:framePr w:w="6917" w:h="249" w:hRule="exact" w:wrap="none" w:vAnchor="page" w:hAnchor="margin" w:x="3465" w:y="8943"/>
         <w:rPr>
           <w:rStyle w:val="CharacterStyle4"/>
-        </w:rPr>
-      </w:pPr>
+          <w:lang w:val="en-US"/>
+        </w:rPr>
+      </w:pPr>
+      <w:commentRangeStart w:id="2"/>
       <w:r>
         <w:rPr>
           <w:rStyle w:val="CharacterStyle4"/>
-        </w:rPr>
-        <w:t>{{Projects</w:t>
-      </w:r>
-      <w:r>
-        <w:rPr>
-          <w:rStyle w:val="CharacterStyle4"/>
-        </w:rPr>
-        <w:t>.</w:t>
-      </w:r>
-      <w:r>
-        <w:rPr>
-          <w:rStyle w:val="CharacterStyle4"/>
-          <w:lang w:val="en-US"/>
-        </w:rPr>
-        <w:t>Address</w:t>
-      </w:r>
-      <w:r>
-        <w:rPr>
-          <w:rStyle w:val="CharacterStyle4"/>
-        </w:rPr>
-        <w:t>1}}</w:t>
+          <w:lang w:val="en-US"/>
+        </w:rPr>
+        <w:t>2</w:t>
+      </w:r>
+      <w:commentRangeEnd w:id="2"/>
+      <w:r>
+        <w:rPr>
+          <w:rStyle w:val="CommentReference"/>
+        </w:rPr>
+        <w:commentReference w:id="2"/>
       </w:r>
     </w:p>
     <w:p>
@@ -315,6 +284,7 @@
         <w:framePr w:w="680" w:h="249" w:hRule="exact" w:wrap="none" w:vAnchor="page" w:hAnchor="margin" w:x="87" w:y="9337"/>
         <w:rPr>
           <w:rStyle w:val="CharacterStyle0"/>
+          <w:lang w:val="en-US"/>
         </w:rPr>
       </w:pPr>
     </w:p>
@@ -324,13 +294,34 @@
         <w:framePr w:w="2405" w:h="249" w:hRule="exact" w:wrap="none" w:vAnchor="page" w:hAnchor="margin" w:x="914" w:y="9337"/>
         <w:rPr>
           <w:rStyle w:val="CharacterStyle3"/>
+          <w:lang w:val="en-US"/>
         </w:rPr>
       </w:pPr>
       <w:r>
         <w:rPr>
           <w:rStyle w:val="CharacterStyle3"/>
         </w:rPr>
-        <w:t>ΚΥΡΙΟΣ ΕΡΓΟΥ:</w:t>
+        <w:t>ΚΥΡΙΟΣ</w:t>
+      </w:r>
+      <w:r>
+        <w:rPr>
+          <w:rStyle w:val="CharacterStyle3"/>
+          <w:lang w:val="en-US"/>
+        </w:rPr>
+        <w:t xml:space="preserve"> </w:t>
+      </w:r>
+      <w:r>
+        <w:rPr>
+          <w:rStyle w:val="CharacterStyle3"/>
+        </w:rPr>
+        <w:t>ΕΡΓΟΥ</w:t>
+      </w:r>
+      <w:r>
+        <w:rPr>
+          <w:rStyle w:val="CharacterStyle3"/>
+          <w:lang w:val="en-US"/>
+        </w:rPr>
+        <w:t>:</w:t>
       </w:r>
     </w:p>
     <w:p>
@@ -339,32 +330,23 @@
         <w:framePr w:w="6917" w:h="249" w:hRule="exact" w:wrap="none" w:vAnchor="page" w:hAnchor="margin" w:x="3465" w:y="9337"/>
         <w:rPr>
           <w:rStyle w:val="CharacterStyle4"/>
-        </w:rPr>
-      </w:pPr>
+          <w:lang w:val="en-US"/>
+        </w:rPr>
+      </w:pPr>
+      <w:commentRangeStart w:id="3"/>
       <w:r>
         <w:rPr>
           <w:rStyle w:val="CharacterStyle4"/>
-        </w:rPr>
-        <w:t>{{Projects</w:t>
-      </w:r>
-      <w:r>
-        <w:rPr>
-          <w:rStyle w:val="CharacterStyle4"/>
-        </w:rPr>
-        <w:t>.</w:t>
-      </w:r>
-      <w:r>
-        <w:rPr>
-          <w:rStyle w:val="CharacterStyle4"/>
-          <w:lang w:val="en-US"/>
-        </w:rPr>
-        <w:t>SolutionEngineersSynopsis</w:t>
-      </w:r>
-      <w:r>
-        <w:rPr>
-          <w:rStyle w:val="CharacterStyle4"/>
-        </w:rPr>
-        <w:t>}}</w:t>
+          <w:lang w:val="en-US"/>
+        </w:rPr>
+        <w:t>3</w:t>
+      </w:r>
+      <w:commentRangeEnd w:id="3"/>
+      <w:r>
+        <w:rPr>
+          <w:rStyle w:val="CommentReference"/>
+        </w:rPr>
+        <w:commentReference w:id="3"/>
       </w:r>
     </w:p>
     <w:p>
@@ -373,6 +355,7 @@
         <w:framePr w:w="680" w:h="249" w:hRule="exact" w:wrap="none" w:vAnchor="page" w:hAnchor="margin" w:x="87" w:y="9732"/>
         <w:rPr>
           <w:rStyle w:val="CharacterStyle0"/>
+          <w:lang w:val="en-US"/>
         </w:rPr>
       </w:pPr>
     </w:p>
@@ -382,13 +365,21 @@
         <w:framePr w:w="2405" w:h="249" w:hRule="exact" w:wrap="none" w:vAnchor="page" w:hAnchor="margin" w:x="914" w:y="9732"/>
         <w:rPr>
           <w:rStyle w:val="CharacterStyle3"/>
+          <w:lang w:val="en-US"/>
         </w:rPr>
       </w:pPr>
       <w:r>
         <w:rPr>
           <w:rStyle w:val="CharacterStyle3"/>
         </w:rPr>
-        <w:t>ΜΕΛΕΤΗΤΕΣ:</w:t>
+        <w:t>ΜΕΛΕΤΗΤΕΣ</w:t>
+      </w:r>
+      <w:r>
+        <w:rPr>
+          <w:rStyle w:val="CharacterStyle3"/>
+          <w:lang w:val="en-US"/>
+        </w:rPr>
+        <w:t>:</w:t>
       </w:r>
     </w:p>
     <w:p>
@@ -397,13 +388,23 @@
         <w:framePr w:w="6917" w:h="249" w:hRule="exact" w:wrap="none" w:vAnchor="page" w:hAnchor="margin" w:x="3465" w:y="9732"/>
         <w:rPr>
           <w:rStyle w:val="CharacterStyle4"/>
-        </w:rPr>
-      </w:pPr>
+          <w:lang w:val="en-US"/>
+        </w:rPr>
+      </w:pPr>
+      <w:commentRangeStart w:id="4"/>
       <w:r>
         <w:rPr>
           <w:rStyle w:val="CharacterStyle4"/>
-        </w:rPr>
-        <w:t>{{??? }}</w:t>
+          <w:lang w:val="en-US"/>
+        </w:rPr>
+        <w:t>4</w:t>
+      </w:r>
+      <w:commentRangeEnd w:id="4"/>
+      <w:r>
+        <w:rPr>
+          <w:rStyle w:val="CommentReference"/>
+        </w:rPr>
+        <w:commentReference w:id="4"/>
       </w:r>
     </w:p>
     <w:p>
@@ -412,6 +413,7 @@
         <w:framePr w:w="680" w:h="249" w:hRule="exact" w:wrap="none" w:vAnchor="page" w:hAnchor="margin" w:x="87" w:y="10127"/>
         <w:rPr>
           <w:rStyle w:val="CharacterStyle0"/>
+          <w:lang w:val="en-US"/>
         </w:rPr>
       </w:pPr>
     </w:p>
@@ -421,13 +423,34 @@
         <w:framePr w:w="2405" w:h="249" w:hRule="exact" w:wrap="none" w:vAnchor="page" w:hAnchor="margin" w:x="914" w:y="10127"/>
         <w:rPr>
           <w:rStyle w:val="CharacterStyle3"/>
+          <w:lang w:val="en-US"/>
         </w:rPr>
       </w:pPr>
       <w:r>
         <w:rPr>
           <w:rStyle w:val="CharacterStyle3"/>
         </w:rPr>
-        <w:t>ΧΡΟΝΟΣ ΜΕΛΕΤΗΣ:</w:t>
+        <w:t>ΧΡΟΝΟΣ</w:t>
+      </w:r>
+      <w:r>
+        <w:rPr>
+          <w:rStyle w:val="CharacterStyle3"/>
+          <w:lang w:val="en-US"/>
+        </w:rPr>
+        <w:t xml:space="preserve"> </w:t>
+      </w:r>
+      <w:r>
+        <w:rPr>
+          <w:rStyle w:val="CharacterStyle3"/>
+        </w:rPr>
+        <w:t>ΜΕΛΕΤΗΣ</w:t>
+      </w:r>
+      <w:r>
+        <w:rPr>
+          <w:rStyle w:val="CharacterStyle3"/>
+          <w:lang w:val="en-US"/>
+        </w:rPr>
+        <w:t>:</w:t>
       </w:r>
     </w:p>
     <w:p>
@@ -436,32 +459,23 @@
         <w:framePr w:w="6917" w:h="249" w:hRule="exact" w:wrap="none" w:vAnchor="page" w:hAnchor="margin" w:x="3465" w:y="10127"/>
         <w:rPr>
           <w:rStyle w:val="CharacterStyle4"/>
-        </w:rPr>
-      </w:pPr>
+          <w:lang w:val="en-US"/>
+        </w:rPr>
+      </w:pPr>
+      <w:commentRangeStart w:id="5"/>
       <w:r>
         <w:rPr>
           <w:rStyle w:val="CharacterStyle4"/>
-        </w:rPr>
-        <w:t>{{Projects</w:t>
-      </w:r>
-      <w:r>
-        <w:rPr>
-          <w:rStyle w:val="CharacterStyle4"/>
-        </w:rPr>
-        <w:t>.</w:t>
-      </w:r>
-      <w:r>
-        <w:rPr>
-          <w:rStyle w:val="CharacterStyle4"/>
-          <w:lang w:val="en-US"/>
-        </w:rPr>
-        <w:t>SolutionPrintedYear</w:t>
-      </w:r>
-      <w:r>
-        <w:rPr>
-          <w:rStyle w:val="CharacterStyle4"/>
-        </w:rPr>
-        <w:t>}}</w:t>
+          <w:lang w:val="en-US"/>
+        </w:rPr>
+        <w:t>5</w:t>
+      </w:r>
+      <w:commentRangeEnd w:id="5"/>
+      <w:r>
+        <w:rPr>
+          <w:rStyle w:val="CommentReference"/>
+        </w:rPr>
+        <w:commentReference w:id="5"/>
       </w:r>
     </w:p>
     <w:p>
@@ -470,6 +484,7 @@
         <w:framePr w:w="10294" w:h="214" w:hRule="exact" w:wrap="none" w:vAnchor="page" w:hAnchor="margin" w:x="87" w:y="10521"/>
         <w:rPr>
           <w:rStyle w:val="CharacterStyle0"/>
+          <w:lang w:val="en-US"/>
         </w:rPr>
       </w:pPr>
     </w:p>
@@ -479,6 +494,7 @@
         <w:framePr w:w="680" w:h="249" w:hRule="exact" w:wrap="none" w:vAnchor="page" w:hAnchor="margin" w:x="87" w:y="10881"/>
         <w:rPr>
           <w:rStyle w:val="CharacterStyle0"/>
+          <w:lang w:val="en-US"/>
         </w:rPr>
       </w:pPr>
     </w:p>
@@ -488,13 +504,40 @@
         <w:framePr w:w="2405" w:h="249" w:hRule="exact" w:wrap="none" w:vAnchor="page" w:hAnchor="margin" w:x="914" w:y="10881"/>
         <w:rPr>
           <w:rStyle w:val="CharacterStyle3"/>
+          <w:lang w:val="en-US"/>
         </w:rPr>
       </w:pPr>
       <w:r>
         <w:rPr>
           <w:rStyle w:val="CharacterStyle3"/>
         </w:rPr>
-        <w:t>ΕΙΔΙΚΟ ΛΟΓΙΣΜΙΚΟ ΤΕΕ</w:t>
+        <w:t>ΕΙΔΙΚΟ</w:t>
+      </w:r>
+      <w:r>
+        <w:rPr>
+          <w:rStyle w:val="CharacterStyle3"/>
+          <w:lang w:val="en-US"/>
+        </w:rPr>
+        <w:t xml:space="preserve"> </w:t>
+      </w:r>
+      <w:r>
+        <w:rPr>
+          <w:rStyle w:val="CharacterStyle3"/>
+        </w:rPr>
+        <w:t>ΛΟΓΙΣΜΙΚΟ</w:t>
+      </w:r>
+      <w:r>
+        <w:rPr>
+          <w:rStyle w:val="CharacterStyle3"/>
+          <w:lang w:val="en-US"/>
+        </w:rPr>
+        <w:t xml:space="preserve"> </w:t>
+      </w:r>
+      <w:r>
+        <w:rPr>
+          <w:rStyle w:val="CharacterStyle3"/>
+        </w:rPr>
+        <w:t>ΤΕΕ</w:t>
       </w:r>
     </w:p>
     <w:p>
@@ -503,6 +546,7 @@
         <w:framePr w:w="6917" w:h="249" w:hRule="exact" w:wrap="none" w:vAnchor="page" w:hAnchor="margin" w:x="3465" w:y="10881"/>
         <w:rPr>
           <w:rStyle w:val="CharacterStyle4"/>
+          <w:lang w:val="en-US"/>
         </w:rPr>
       </w:pPr>
     </w:p>
@@ -512,6 +556,7 @@
         <w:framePr w:w="1535" w:h="249" w:hRule="exact" w:wrap="none" w:vAnchor="page" w:hAnchor="margin" w:x="87" w:y="11276"/>
         <w:rPr>
           <w:rStyle w:val="CharacterStyle0"/>
+          <w:lang w:val="en-US"/>
         </w:rPr>
       </w:pPr>
     </w:p>
@@ -547,26 +592,20 @@
           <w:lang w:val="en-US"/>
         </w:rPr>
       </w:pPr>
+      <w:commentRangeStart w:id="6"/>
       <w:r>
         <w:rPr>
           <w:rStyle w:val="CharacterStyle4"/>
           <w:lang w:val="en-US"/>
         </w:rPr>
-        <w:t>{{Projects</w:t>
-      </w:r>
-      <w:r>
-        <w:rPr>
-          <w:rStyle w:val="CharacterStyle4"/>
-          <w:lang w:val="en-US"/>
-        </w:rPr>
-        <w:t>.TEECurrentVersion</w:t>
-      </w:r>
-      <w:r>
-        <w:rPr>
-          <w:rStyle w:val="CharacterStyle4"/>
-          <w:lang w:val="en-US"/>
-        </w:rPr>
-        <w:t>}}</w:t>
+        <w:t>6</w:t>
+      </w:r>
+      <w:commentRangeEnd w:id="6"/>
+      <w:r>
+        <w:rPr>
+          <w:rStyle w:val="CommentReference"/>
+        </w:rPr>
+        <w:commentReference w:id="6"/>
       </w:r>
     </w:p>
     <w:p>
@@ -602,32 +641,23 @@
         <w:framePr w:w="6917" w:h="249" w:hRule="exact" w:wrap="none" w:vAnchor="page" w:hAnchor="margin" w:x="3465" w:y="11671"/>
         <w:rPr>
           <w:rStyle w:val="CharacterStyle4"/>
-        </w:rPr>
-      </w:pPr>
+          <w:lang w:val="en-US"/>
+        </w:rPr>
+      </w:pPr>
+      <w:commentRangeStart w:id="7"/>
       <w:r>
         <w:rPr>
           <w:rStyle w:val="CharacterStyle4"/>
-        </w:rPr>
-        <w:t>{{Projects</w:t>
-      </w:r>
-      <w:r>
-        <w:rPr>
-          <w:rStyle w:val="CharacterStyle4"/>
-        </w:rPr>
-        <w:t>.</w:t>
-      </w:r>
-      <w:r>
-        <w:rPr>
-          <w:rStyle w:val="CharacterStyle4"/>
-          <w:lang w:val="en-US"/>
-        </w:rPr>
-        <w:t>TEESN</w:t>
-      </w:r>
-      <w:r>
-        <w:rPr>
-          <w:rStyle w:val="CharacterStyle4"/>
-        </w:rPr>
-        <w:t>}}</w:t>
+          <w:lang w:val="en-US"/>
+        </w:rPr>
+        <w:t>7</w:t>
+      </w:r>
+      <w:commentRangeEnd w:id="7"/>
+      <w:r>
+        <w:rPr>
+          <w:rStyle w:val="CommentReference"/>
+        </w:rPr>
+        <w:commentReference w:id="7"/>
       </w:r>
     </w:p>
     <w:p>
@@ -636,6 +666,7 @@
         <w:framePr w:w="10294" w:h="214" w:hRule="exact" w:wrap="none" w:vAnchor="page" w:hAnchor="margin" w:x="87" w:y="12065"/>
         <w:rPr>
           <w:rStyle w:val="CharacterStyle0"/>
+          <w:lang w:val="en-US"/>
         </w:rPr>
       </w:pPr>
     </w:p>
@@ -645,6 +676,7 @@
         <w:framePr w:w="680" w:h="249" w:hRule="exact" w:wrap="none" w:vAnchor="page" w:hAnchor="margin" w:x="87" w:y="12425"/>
         <w:rPr>
           <w:rStyle w:val="CharacterStyle0"/>
+          <w:lang w:val="en-US"/>
         </w:rPr>
       </w:pPr>
     </w:p>
@@ -654,13 +686,27 @@
         <w:framePr w:w="2405" w:h="249" w:hRule="exact" w:wrap="none" w:vAnchor="page" w:hAnchor="margin" w:x="914" w:y="12425"/>
         <w:rPr>
           <w:rStyle w:val="CharacterStyle3"/>
+          <w:lang w:val="en-US"/>
         </w:rPr>
       </w:pPr>
       <w:r>
         <w:rPr>
           <w:rStyle w:val="CharacterStyle3"/>
         </w:rPr>
-        <w:t>ΛΟΓΙΣΜΙΚΟ ΜΕΑ</w:t>
+        <w:t>ΛΟΓΙΣΜΙΚΟ</w:t>
+      </w:r>
+      <w:r>
+        <w:rPr>
+          <w:rStyle w:val="CharacterStyle3"/>
+          <w:lang w:val="en-US"/>
+        </w:rPr>
+        <w:t xml:space="preserve"> </w:t>
+      </w:r>
+      <w:r>
+        <w:rPr>
+          <w:rStyle w:val="CharacterStyle3"/>
+        </w:rPr>
+        <w:t>ΜΕΑ</w:t>
       </w:r>
     </w:p>
     <w:p>
@@ -669,6 +715,7 @@
         <w:framePr w:w="6917" w:h="249" w:hRule="exact" w:wrap="none" w:vAnchor="page" w:hAnchor="margin" w:x="3465" w:y="12425"/>
         <w:rPr>
           <w:rStyle w:val="CharacterStyle4"/>
+          <w:lang w:val="en-US"/>
         </w:rPr>
       </w:pPr>
     </w:p>
@@ -678,6 +725,7 @@
         <w:framePr w:w="1535" w:h="249" w:hRule="exact" w:wrap="none" w:vAnchor="page" w:hAnchor="margin" w:x="87" w:y="12820"/>
         <w:rPr>
           <w:rStyle w:val="CharacterStyle0"/>
+          <w:lang w:val="en-US"/>
         </w:rPr>
       </w:pPr>
     </w:p>
@@ -687,6 +735,7 @@
         <w:framePr w:w="1550" w:h="249" w:hRule="exact" w:wrap="none" w:vAnchor="page" w:hAnchor="margin" w:x="1769" w:y="12820"/>
         <w:rPr>
           <w:rStyle w:val="CharacterStyle3"/>
+          <w:lang w:val="en-US"/>
         </w:rPr>
       </w:pPr>
       <w:r>
@@ -698,6 +747,7 @@
       <w:r>
         <w:rPr>
           <w:rStyle w:val="CharacterStyle3"/>
+          <w:lang w:val="en-US"/>
         </w:rPr>
         <w:t>:</w:t>
       </w:r>
@@ -711,26 +761,20 @@
           <w:lang w:val="en-US"/>
         </w:rPr>
       </w:pPr>
+      <w:commentRangeStart w:id="8"/>
       <w:r>
         <w:rPr>
           <w:rStyle w:val="CharacterStyle4"/>
           <w:lang w:val="en-US"/>
         </w:rPr>
-        <w:t>{{</w:t>
-      </w:r>
-      <w:r>
-        <w:rPr>
-          <w:rStyle w:val="CharacterStyle4"/>
-          <w:lang w:val="en-US"/>
-        </w:rPr>
-        <w:t>Projects</w:t>
-      </w:r>
-      <w:r>
-        <w:rPr>
-          <w:rStyle w:val="CharacterStyle4"/>
-          <w:lang w:val="en-US"/>
-        </w:rPr>
-        <w:t>.SoftwareName}}</w:t>
+        <w:t>8</w:t>
+      </w:r>
+      <w:commentRangeEnd w:id="8"/>
+      <w:r>
+        <w:rPr>
+          <w:rStyle w:val="CommentReference"/>
+        </w:rPr>
+        <w:commentReference w:id="8"/>
       </w:r>
     </w:p>
     <w:p>
@@ -775,26 +819,20 @@
           <w:lang w:val="en-US"/>
         </w:rPr>
       </w:pPr>
+      <w:commentRangeStart w:id="9"/>
       <w:r>
         <w:rPr>
           <w:rStyle w:val="CharacterStyle4"/>
           <w:lang w:val="en-US"/>
         </w:rPr>
-        <w:t>{{</w:t>
-      </w:r>
-      <w:r>
-        <w:rPr>
-          <w:rStyle w:val="CharacterStyle4"/>
-          <w:lang w:val="en-US"/>
-        </w:rPr>
-        <w:t>Projects</w:t>
-      </w:r>
-      <w:r>
-        <w:rPr>
-          <w:rStyle w:val="CharacterStyle4"/>
-          <w:lang w:val="en-US"/>
-        </w:rPr>
-        <w:t>.EnergyBuildingRegistrationNumber}}</w:t>
+        <w:t>9</w:t>
+      </w:r>
+      <w:commentRangeEnd w:id="9"/>
+      <w:r>
+        <w:rPr>
+          <w:rStyle w:val="CommentReference"/>
+        </w:rPr>
+        <w:commentReference w:id="9"/>
       </w:r>
     </w:p>
     <w:p>
@@ -839,26 +877,20 @@
           <w:lang w:val="en-US"/>
         </w:rPr>
       </w:pPr>
+      <w:commentRangeStart w:id="10"/>
       <w:r>
         <w:rPr>
           <w:rStyle w:val="CharacterStyle4"/>
           <w:lang w:val="en-US"/>
         </w:rPr>
-        <w:t>{{</w:t>
-      </w:r>
-      <w:r>
-        <w:rPr>
-          <w:rStyle w:val="CharacterStyle4"/>
-          <w:lang w:val="en-US"/>
-        </w:rPr>
-        <w:t>Projects</w:t>
-      </w:r>
-      <w:r>
-        <w:rPr>
-          <w:rStyle w:val="CharacterStyle4"/>
-          <w:lang w:val="en-US"/>
-        </w:rPr>
-        <w:t>.EnergyBuildingVersion}}</w:t>
+        <w:t>10</w:t>
+      </w:r>
+      <w:commentRangeEnd w:id="10"/>
+      <w:r>
+        <w:rPr>
+          <w:rStyle w:val="CommentReference"/>
+        </w:rPr>
+        <w:commentReference w:id="10"/>
       </w:r>
     </w:p>
     <w:p>
@@ -894,43 +926,30 @@
         <w:framePr w:w="6917" w:h="249" w:hRule="exact" w:wrap="none" w:vAnchor="page" w:hAnchor="margin" w:x="3465" w:y="14004"/>
         <w:rPr>
           <w:rStyle w:val="CharacterStyle4"/>
-        </w:rPr>
-      </w:pPr>
+          <w:lang w:val="en-US"/>
+        </w:rPr>
+      </w:pPr>
+      <w:commentRangeStart w:id="11"/>
       <w:r>
         <w:rPr>
           <w:rStyle w:val="CharacterStyle4"/>
-        </w:rPr>
-        <w:t>{{</w:t>
-      </w:r>
-      <w:r>
-        <w:rPr>
-          <w:rStyle w:val="CharacterStyle4"/>
-          <w:lang w:val="en-US"/>
-        </w:rPr>
-        <w:t>Projects</w:t>
-      </w:r>
-      <w:r>
-        <w:rPr>
-          <w:rStyle w:val="CharacterStyle4"/>
-        </w:rPr>
-        <w:t>.</w:t>
-      </w:r>
-      <w:r>
-        <w:rPr>
-          <w:rStyle w:val="CharacterStyle4"/>
-          <w:lang w:val="en-US"/>
-        </w:rPr>
-        <w:t>EnergyBuildingSN</w:t>
-      </w:r>
-      <w:r>
-        <w:rPr>
-          <w:rStyle w:val="CharacterStyle4"/>
-        </w:rPr>
-        <w:t>}}</w:t>
-      </w:r>
-    </w:p>
-    <w:p>
-      <w:pPr>
+          <w:lang w:val="en-US"/>
+        </w:rPr>
+        <w:t>11</w:t>
+      </w:r>
+      <w:commentRangeEnd w:id="11"/>
+      <w:r>
+        <w:rPr>
+          <w:rStyle w:val="CommentReference"/>
+        </w:rPr>
+        <w:commentReference w:id="11"/>
+      </w:r>
+    </w:p>
+    <w:p>
+      <w:pPr>
+        <w:rPr>
+          <w:lang w:val="en-US"/>
+        </w:rPr>
         <w:sectPr>
           <w:pgSz w:w="11908" w:h="16833"/>
           <w:pgMar w:top="720" w:right="720" w:bottom="720" w:left="720" w:header="708" w:footer="708" w:gutter="0"/>
@@ -944,6 +963,7 @@
         <w:framePr w:w="10412" w:h="720" w:hRule="exact" w:wrap="none" w:vAnchor="page" w:hAnchor="margin" w:x="42" w:y="720"/>
         <w:rPr>
           <w:rStyle w:val="CharacterStyle6"/>
+          <w:lang w:val="en-US"/>
         </w:rPr>
       </w:pPr>
     </w:p>
@@ -1364,38 +1384,23 @@
         <w:framePr w:w="8754" w:h="223" w:hRule="exact" w:wrap="none" w:vAnchor="page" w:hAnchor="margin" w:x="1622" w:y="1423"/>
         <w:rPr>
           <w:rStyle w:val="CharacterStyle11"/>
-        </w:rPr>
-      </w:pPr>
+          <w:lang w:val="en-US"/>
+        </w:rPr>
+      </w:pPr>
+      <w:commentRangeStart w:id="12"/>
       <w:r>
         <w:rPr>
           <w:rStyle w:val="CharacterStyle11"/>
-        </w:rPr>
-        <w:t>{{</w:t>
-      </w:r>
-      <w:r>
-        <w:rPr>
-          <w:rStyle w:val="CharacterStyle11"/>
-        </w:rPr>
-        <w:t>BuildingsGeneral</w:t>
-      </w:r>
-      <w:r>
-        <w:rPr>
-          <w:rStyle w:val="CharacterStyle11"/>
-        </w:rPr>
-        <w:t>.</w:t>
-      </w:r>
-      <w:r>
-        <w:rPr>
-          <w:rStyle w:val="CharacterStyle11"/>
-          <w:lang w:val="en-US"/>
-        </w:rPr>
-        <w:t>CityID</w:t>
-      </w:r>
-      <w:r>
-        <w:rPr>
-          <w:rStyle w:val="CharacterStyle11"/>
-        </w:rPr>
-        <w:t>}}</w:t>
+          <w:lang w:val="en-US"/>
+        </w:rPr>
+        <w:t>12</w:t>
+      </w:r>
+      <w:commentRangeEnd w:id="12"/>
+      <w:r>
+        <w:rPr>
+          <w:rStyle w:val="CommentReference"/>
+        </w:rPr>
+        <w:commentReference w:id="12"/>
       </w:r>
     </w:p>
     <w:p>
@@ -1419,38 +1424,23 @@
         <w:framePr w:w="8754" w:h="223" w:hRule="exact" w:wrap="none" w:vAnchor="page" w:hAnchor="margin" w:x="1622" w:y="1791"/>
         <w:rPr>
           <w:rStyle w:val="CharacterStyle11"/>
-        </w:rPr>
-      </w:pPr>
+          <w:lang w:val="en-US"/>
+        </w:rPr>
+      </w:pPr>
+      <w:commentRangeStart w:id="13"/>
       <w:r>
         <w:rPr>
           <w:rStyle w:val="CharacterStyle11"/>
-        </w:rPr>
-        <w:t>{{</w:t>
-      </w:r>
-      <w:r>
-        <w:rPr>
-          <w:rStyle w:val="CharacterStyle11"/>
-        </w:rPr>
-        <w:t>BuildingsGeneral</w:t>
-      </w:r>
-      <w:r>
-        <w:rPr>
-          <w:rStyle w:val="CharacterStyle11"/>
-        </w:rPr>
-        <w:t>.</w:t>
-      </w:r>
-      <w:r>
-        <w:rPr>
-          <w:rStyle w:val="CharacterStyle11"/>
-          <w:lang w:val="en-US"/>
-        </w:rPr>
-        <w:t>Elevation</w:t>
-      </w:r>
-      <w:r>
-        <w:rPr>
-          <w:rStyle w:val="CharacterStyle11"/>
-        </w:rPr>
-        <w:t>}}</w:t>
+          <w:lang w:val="en-US"/>
+        </w:rPr>
+        <w:t>13</w:t>
+      </w:r>
+      <w:commentRangeEnd w:id="13"/>
+      <w:r>
+        <w:rPr>
+          <w:rStyle w:val="CommentReference"/>
+        </w:rPr>
+        <w:commentReference w:id="13"/>
       </w:r>
     </w:p>
     <w:p>
@@ -1474,38 +1464,23 @@
         <w:framePr w:w="8754" w:h="223" w:hRule="exact" w:wrap="none" w:vAnchor="page" w:hAnchor="margin" w:x="1622" w:y="2158"/>
         <w:rPr>
           <w:rStyle w:val="CharacterStyle11"/>
-        </w:rPr>
-      </w:pPr>
+          <w:lang w:val="en-US"/>
+        </w:rPr>
+      </w:pPr>
+      <w:commentRangeStart w:id="14"/>
       <w:r>
         <w:rPr>
           <w:rStyle w:val="CharacterStyle11"/>
-        </w:rPr>
-        <w:t>{{</w:t>
-      </w:r>
-      <w:r>
-        <w:rPr>
-          <w:rStyle w:val="CharacterStyle11"/>
-        </w:rPr>
-        <w:t>BuildingsGeneral</w:t>
-      </w:r>
-      <w:r>
-        <w:rPr>
-          <w:rStyle w:val="CharacterStyle11"/>
-        </w:rPr>
-        <w:t>.</w:t>
-      </w:r>
-      <w:r>
-        <w:rPr>
-          <w:rStyle w:val="CharacterStyle11"/>
-          <w:lang w:val="en-US"/>
-        </w:rPr>
-        <w:t>ClimaticZoneName</w:t>
-      </w:r>
-      <w:r>
-        <w:rPr>
-          <w:rStyle w:val="CharacterStyle11"/>
-        </w:rPr>
-        <w:t>}}</w:t>
+          <w:lang w:val="en-US"/>
+        </w:rPr>
+        <w:t>14</w:t>
+      </w:r>
+      <w:commentRangeEnd w:id="14"/>
+      <w:r>
+        <w:rPr>
+          <w:rStyle w:val="CommentReference"/>
+        </w:rPr>
+        <w:commentReference w:id="14"/>
       </w:r>
     </w:p>
     <w:p>
@@ -1529,39 +1504,23 @@
         <w:framePr w:w="8754" w:h="223" w:hRule="exact" w:wrap="none" w:vAnchor="page" w:hAnchor="margin" w:x="1622" w:y="2525"/>
         <w:rPr>
           <w:rStyle w:val="CharacterStyle11"/>
-        </w:rPr>
-      </w:pPr>
+          <w:lang w:val="en-US"/>
+        </w:rPr>
+      </w:pPr>
+      <w:commentRangeStart w:id="15"/>
       <w:r>
         <w:rPr>
           <w:rStyle w:val="CharacterStyle11"/>
-        </w:rPr>
-        <w:t>{{</w:t>
-      </w:r>
-      <w:r>
-        <w:rPr>
-          <w:rStyle w:val="CharacterStyle11"/>
-          <w:lang w:val="en-US"/>
-        </w:rPr>
-        <w:t>PageCBuildings</w:t>
-      </w:r>
-      <w:r>
-        <w:rPr>
-          <w:rStyle w:val="CharacterStyle11"/>
-        </w:rPr>
-        <w:t>.</w:t>
-      </w:r>
-      <w:r>
-        <w:rPr>
-          <w:rStyle w:val="CharacterStyle11"/>
-          <w:lang w:val="en-US"/>
-        </w:rPr>
-        <w:t>RecNumber</w:t>
-      </w:r>
-      <w:r>
-        <w:rPr>
-          <w:rStyle w:val="CharacterStyle11"/>
-        </w:rPr>
-        <w:t>}}</w:t>
+          <w:lang w:val="en-US"/>
+        </w:rPr>
+        <w:t>15</w:t>
+      </w:r>
+      <w:commentRangeEnd w:id="15"/>
+      <w:r>
+        <w:rPr>
+          <w:rStyle w:val="CommentReference"/>
+        </w:rPr>
+        <w:commentReference w:id="15"/>
       </w:r>
     </w:p>
     <w:p>
@@ -1585,39 +1544,23 @@
         <w:framePr w:w="8754" w:h="223" w:hRule="exact" w:wrap="none" w:vAnchor="page" w:hAnchor="margin" w:x="1622" w:y="2892"/>
         <w:rPr>
           <w:rStyle w:val="CharacterStyle11"/>
-        </w:rPr>
-      </w:pPr>
+          <w:lang w:val="en-US"/>
+        </w:rPr>
+      </w:pPr>
+      <w:commentRangeStart w:id="16"/>
       <w:r>
         <w:rPr>
           <w:rStyle w:val="CharacterStyle11"/>
-        </w:rPr>
-        <w:t>{{</w:t>
-      </w:r>
-      <w:r>
-        <w:rPr>
-          <w:rStyle w:val="CharacterStyle11"/>
-          <w:lang w:val="en-US"/>
-        </w:rPr>
-        <w:t>PageCBuildings</w:t>
-      </w:r>
-      <w:r>
-        <w:rPr>
-          <w:rStyle w:val="CharacterStyle11"/>
-        </w:rPr>
-        <w:t>.</w:t>
-      </w:r>
-      <w:r>
-        <w:rPr>
-          <w:rStyle w:val="CharacterStyle11"/>
-          <w:lang w:val="en-US"/>
-        </w:rPr>
-        <w:t>Name</w:t>
-      </w:r>
-      <w:r>
-        <w:rPr>
-          <w:rStyle w:val="CharacterStyle11"/>
-        </w:rPr>
-        <w:t>}}</w:t>
+          <w:lang w:val="en-US"/>
+        </w:rPr>
+        <w:t>16</w:t>
+      </w:r>
+      <w:commentRangeEnd w:id="16"/>
+      <w:r>
+        <w:rPr>
+          <w:rStyle w:val="CommentReference"/>
+        </w:rPr>
+        <w:commentReference w:id="16"/>
       </w:r>
     </w:p>
     <w:p>
@@ -1821,42 +1764,25 @@
     <w:p>
       <w:pPr>
         <w:pStyle w:val="ParagraphStyle13"/>
-        <w:framePr w:w="901" w:h="223" w:hRule="exact" w:wrap="none" w:vAnchor="page" w:hAnchor="margin" w:x="9478" w:y="5805"/>
+        <w:framePr w:w="4000" w:h="223" w:hRule="exact" w:wrap="none" w:vAnchor="page" w:hAnchor="page" w:x="10215" w:y="5812"/>
+        <w:jc w:val="left"/>
         <w:rPr>
           <w:rStyle w:val="CharacterStyle13"/>
         </w:rPr>
       </w:pPr>
+      <w:commentRangeStart w:id="17"/>
       <w:r>
         <w:rPr>
           <w:rStyle w:val="CharacterStyle13"/>
         </w:rPr>
-        <w:t>{{</w:t>
-      </w:r>
-      <w:r>
-        <w:rPr>
-          <w:rStyle w:val="CharacterStyle13"/>
-          <w:lang w:val="en-US"/>
-        </w:rPr>
-        <w:t>SpecialAttributes</w:t>
-      </w:r>
-      <w:r>
-        <w:rPr>
-          <w:rStyle w:val="CharacterStyle13"/>
-        </w:rPr>
-        <w:t>.</w:t>
-      </w:r>
-      <w:r>
-        <w:rPr>
-          <w:rStyle w:val="CharacterStyle13"/>
-          <w:lang w:val="en-US"/>
-        </w:rPr>
-        <w:t>FT</w:t>
-      </w:r>
-      <w:r>
-        <w:rPr>
-          <w:rStyle w:val="CharacterStyle13"/>
-        </w:rPr>
-        <w:t>}}</w:t>
+        <w:t>17</w:t>
+      </w:r>
+      <w:commentRangeEnd w:id="17"/>
+      <w:r>
+        <w:rPr>
+          <w:rStyle w:val="CommentReference"/>
+        </w:rPr>
+        <w:commentReference w:id="17"/>
       </w:r>
     </w:p>
     <w:p>
@@ -1892,42 +1818,25 @@
     <w:p>
       <w:pPr>
         <w:pStyle w:val="ParagraphStyle13"/>
-        <w:framePr w:w="901" w:h="223" w:hRule="exact" w:wrap="none" w:vAnchor="page" w:hAnchor="margin" w:x="9478" w:y="6172"/>
+        <w:framePr w:w="3997" w:h="221" w:hRule="exact" w:wrap="none" w:vAnchor="page" w:hAnchor="margin" w:x="9476" w:y="6170"/>
+        <w:jc w:val="left"/>
         <w:rPr>
           <w:rStyle w:val="CharacterStyle13"/>
         </w:rPr>
       </w:pPr>
+      <w:commentRangeStart w:id="18"/>
       <w:r>
         <w:rPr>
           <w:rStyle w:val="CharacterStyle13"/>
         </w:rPr>
-        <w:t>{{</w:t>
-      </w:r>
-      <w:r>
-        <w:rPr>
-          <w:rStyle w:val="CharacterStyle13"/>
-          <w:lang w:val="en-US"/>
-        </w:rPr>
-        <w:t>SpecialAttributes</w:t>
-      </w:r>
-      <w:r>
-        <w:rPr>
-          <w:rStyle w:val="CharacterStyle13"/>
-        </w:rPr>
-        <w:t>.</w:t>
-      </w:r>
-      <w:r>
-        <w:rPr>
-          <w:rStyle w:val="CharacterStyle13"/>
-          <w:lang w:val="en-US"/>
-        </w:rPr>
-        <w:t>FW</w:t>
-      </w:r>
-      <w:r>
-        <w:rPr>
-          <w:rStyle w:val="CharacterStyle13"/>
-        </w:rPr>
-        <w:t>}}</w:t>
+        <w:t>18</w:t>
+      </w:r>
+      <w:commentRangeEnd w:id="18"/>
+      <w:r>
+        <w:rPr>
+          <w:rStyle w:val="CommentReference"/>
+        </w:rPr>
+        <w:commentReference w:id="18"/>
       </w:r>
     </w:p>
     <w:p>
@@ -1963,42 +1872,25 @@
     <w:p>
       <w:pPr>
         <w:pStyle w:val="ParagraphStyle13"/>
-        <w:framePr w:w="901" w:h="223" w:hRule="exact" w:wrap="none" w:vAnchor="page" w:hAnchor="margin" w:x="9478" w:y="6539"/>
+        <w:framePr w:w="4238" w:h="223" w:hRule="exact" w:wrap="none" w:vAnchor="page" w:hAnchor="margin" w:x="9478" w:y="6539"/>
+        <w:jc w:val="left"/>
         <w:rPr>
           <w:rStyle w:val="CharacterStyle13"/>
         </w:rPr>
       </w:pPr>
+      <w:commentRangeStart w:id="19"/>
       <w:r>
         <w:rPr>
           <w:rStyle w:val="CharacterStyle13"/>
         </w:rPr>
-        <w:t>{{</w:t>
-      </w:r>
-      <w:r>
-        <w:rPr>
-          <w:rStyle w:val="CharacterStyle13"/>
-          <w:lang w:val="en-US"/>
-        </w:rPr>
-        <w:t>SpecialAttributes</w:t>
-      </w:r>
-      <w:r>
-        <w:rPr>
-          <w:rStyle w:val="CharacterStyle13"/>
-        </w:rPr>
-        <w:t>.</w:t>
-      </w:r>
-      <w:r>
-        <w:rPr>
-          <w:rStyle w:val="CharacterStyle13"/>
-          <w:lang w:val="en-US"/>
-        </w:rPr>
-        <w:t>FR</w:t>
-      </w:r>
-      <w:r>
-        <w:rPr>
-          <w:rStyle w:val="CharacterStyle13"/>
-        </w:rPr>
-        <w:t>}}</w:t>
+        <w:t>19</w:t>
+      </w:r>
+      <w:commentRangeEnd w:id="19"/>
+      <w:r>
+        <w:rPr>
+          <w:rStyle w:val="CommentReference"/>
+        </w:rPr>
+        <w:commentReference w:id="19"/>
       </w:r>
     </w:p>
     <w:p>
@@ -2034,42 +1926,25 @@
     <w:p>
       <w:pPr>
         <w:pStyle w:val="ParagraphStyle13"/>
-        <w:framePr w:w="901" w:h="223" w:hRule="exact" w:wrap="none" w:vAnchor="page" w:hAnchor="margin" w:x="9478" w:y="6906"/>
+        <w:framePr w:w="4290" w:h="223" w:hRule="exact" w:wrap="none" w:vAnchor="page" w:hAnchor="margin" w:x="9478" w:y="6906"/>
+        <w:jc w:val="left"/>
         <w:rPr>
           <w:rStyle w:val="CharacterStyle13"/>
         </w:rPr>
       </w:pPr>
+      <w:commentRangeStart w:id="20"/>
       <w:r>
         <w:rPr>
           <w:rStyle w:val="CharacterStyle13"/>
         </w:rPr>
-        <w:t>{{</w:t>
-      </w:r>
-      <w:r>
-        <w:rPr>
-          <w:rStyle w:val="CharacterStyle13"/>
-          <w:lang w:val="en-US"/>
-        </w:rPr>
-        <w:t>SpecialAttributes</w:t>
-      </w:r>
-      <w:r>
-        <w:rPr>
-          <w:rStyle w:val="CharacterStyle13"/>
-        </w:rPr>
-        <w:t>.</w:t>
-      </w:r>
-      <w:r>
-        <w:rPr>
-          <w:rStyle w:val="CharacterStyle13"/>
-          <w:lang w:val="en-US"/>
-        </w:rPr>
-        <w:t>FFB</w:t>
-      </w:r>
-      <w:r>
-        <w:rPr>
-          <w:rStyle w:val="CharacterStyle13"/>
-        </w:rPr>
-        <w:t>}}</w:t>
+        <w:t>20</w:t>
+      </w:r>
+      <w:commentRangeEnd w:id="20"/>
+      <w:r>
+        <w:rPr>
+          <w:rStyle w:val="CommentReference"/>
+        </w:rPr>
+        <w:commentReference w:id="20"/>
       </w:r>
     </w:p>
     <w:p>
@@ -2105,42 +1980,25 @@
     <w:p>
       <w:pPr>
         <w:pStyle w:val="ParagraphStyle13"/>
-        <w:framePr w:w="901" w:h="223" w:hRule="exact" w:wrap="none" w:vAnchor="page" w:hAnchor="margin" w:x="9478" w:y="7273"/>
+        <w:framePr w:w="4114" w:h="223" w:hRule="exact" w:wrap="none" w:vAnchor="page" w:hAnchor="margin" w:x="9478" w:y="7273"/>
+        <w:jc w:val="left"/>
         <w:rPr>
           <w:rStyle w:val="CharacterStyle13"/>
         </w:rPr>
       </w:pPr>
+      <w:commentRangeStart w:id="21"/>
       <w:r>
         <w:rPr>
           <w:rStyle w:val="CharacterStyle13"/>
         </w:rPr>
-        <w:t>{{</w:t>
-      </w:r>
-      <w:r>
-        <w:rPr>
-          <w:rStyle w:val="CharacterStyle13"/>
-          <w:lang w:val="en-US"/>
-        </w:rPr>
-        <w:t>SpecialAttributes</w:t>
-      </w:r>
-      <w:r>
-        <w:rPr>
-          <w:rStyle w:val="CharacterStyle13"/>
-        </w:rPr>
-        <w:t>.</w:t>
-      </w:r>
-      <w:r>
-        <w:rPr>
-          <w:rStyle w:val="CharacterStyle13"/>
-          <w:lang w:val="en-US"/>
-        </w:rPr>
-        <w:t>FFU</w:t>
-      </w:r>
-      <w:r>
-        <w:rPr>
-          <w:rStyle w:val="CharacterStyle13"/>
-        </w:rPr>
-        <w:t>}}</w:t>
+        <w:t>21</w:t>
+      </w:r>
+      <w:commentRangeEnd w:id="21"/>
+      <w:r>
+        <w:rPr>
+          <w:rStyle w:val="CommentReference"/>
+        </w:rPr>
+        <w:commentReference w:id="21"/>
       </w:r>
     </w:p>
     <w:p>
@@ -2176,16 +2034,27 @@
     <w:p>
       <w:pPr>
         <w:pStyle w:val="ParagraphStyle13"/>
-        <w:framePr w:w="901" w:h="223" w:hRule="exact" w:wrap="none" w:vAnchor="page" w:hAnchor="margin" w:x="9478" w:y="7640"/>
+        <w:framePr w:w="4145" w:h="223" w:hRule="exact" w:wrap="none" w:vAnchor="page" w:hAnchor="margin" w:x="9478" w:y="7640"/>
+        <w:jc w:val="left"/>
         <w:rPr>
           <w:rStyle w:val="CharacterStyle13"/>
-        </w:rPr>
-      </w:pPr>
+          <w:lang w:val="en-US"/>
+        </w:rPr>
+      </w:pPr>
+      <w:commentRangeStart w:id="22"/>
       <w:r>
         <w:rPr>
           <w:rStyle w:val="CharacterStyle13"/>
-        </w:rPr>
-        <w:t xml:space="preserve">{{SpecialAttributes.FFA}} </w:t>
+          <w:lang w:val="en-US"/>
+        </w:rPr>
+        <w:t>22</w:t>
+      </w:r>
+      <w:commentRangeEnd w:id="22"/>
+      <w:r>
+        <w:rPr>
+          <w:rStyle w:val="CommentReference"/>
+        </w:rPr>
+        <w:commentReference w:id="22"/>
       </w:r>
     </w:p>
     <w:p>
@@ -2221,16 +2090,27 @@
     <w:p>
       <w:pPr>
         <w:pStyle w:val="ParagraphStyle13"/>
-        <w:framePr w:w="901" w:h="223" w:hRule="exact" w:wrap="none" w:vAnchor="page" w:hAnchor="margin" w:x="9478" w:y="8008"/>
+        <w:framePr w:w="4166" w:h="223" w:hRule="exact" w:wrap="none" w:vAnchor="page" w:hAnchor="margin" w:x="9478" w:y="8008"/>
+        <w:jc w:val="left"/>
         <w:rPr>
           <w:rStyle w:val="CharacterStyle13"/>
-        </w:rPr>
-      </w:pPr>
+          <w:lang w:val="en-US"/>
+        </w:rPr>
+      </w:pPr>
+      <w:commentRangeStart w:id="23"/>
       <w:r>
         <w:rPr>
           <w:rStyle w:val="CharacterStyle13"/>
-        </w:rPr>
-        <w:t xml:space="preserve">{{SpecialAttributes.FTU}} </w:t>
+          <w:lang w:val="en-US"/>
+        </w:rPr>
+        <w:t>23</w:t>
+      </w:r>
+      <w:commentRangeEnd w:id="23"/>
+      <w:r>
+        <w:rPr>
+          <w:rStyle w:val="CommentReference"/>
+        </w:rPr>
+        <w:commentReference w:id="23"/>
       </w:r>
     </w:p>
     <w:p>
@@ -2266,16 +2146,27 @@
     <w:p>
       <w:pPr>
         <w:pStyle w:val="ParagraphStyle13"/>
-        <w:framePr w:w="901" w:h="223" w:hRule="exact" w:wrap="none" w:vAnchor="page" w:hAnchor="margin" w:x="9478" w:y="8375"/>
+        <w:framePr w:w="4197" w:h="223" w:hRule="exact" w:wrap="none" w:vAnchor="page" w:hAnchor="margin" w:x="9478" w:y="8375"/>
+        <w:jc w:val="left"/>
         <w:rPr>
           <w:rStyle w:val="CharacterStyle13"/>
-        </w:rPr>
-      </w:pPr>
+          <w:lang w:val="en-US"/>
+        </w:rPr>
+      </w:pPr>
+      <w:commentRangeStart w:id="24"/>
       <w:r>
         <w:rPr>
           <w:rStyle w:val="CharacterStyle13"/>
-        </w:rPr>
-        <w:t xml:space="preserve">{{SpecialAttributes.FTB}} </w:t>
+          <w:lang w:val="en-US"/>
+        </w:rPr>
+        <w:t>24</w:t>
+      </w:r>
+      <w:commentRangeEnd w:id="24"/>
+      <w:r>
+        <w:rPr>
+          <w:rStyle w:val="CommentReference"/>
+        </w:rPr>
+        <w:commentReference w:id="24"/>
       </w:r>
     </w:p>
     <w:p>
@@ -2311,16 +2202,27 @@
     <w:p>
       <w:pPr>
         <w:pStyle w:val="ParagraphStyle13"/>
-        <w:framePr w:w="901" w:h="223" w:hRule="exact" w:wrap="none" w:vAnchor="page" w:hAnchor="margin" w:x="9478" w:y="8742"/>
+        <w:framePr w:w="4590" w:h="223" w:hRule="exact" w:wrap="none" w:vAnchor="page" w:hAnchor="margin" w:x="9478" w:y="8742"/>
+        <w:jc w:val="left"/>
         <w:rPr>
           <w:rStyle w:val="CharacterStyle13"/>
-        </w:rPr>
-      </w:pPr>
+          <w:lang w:val="en-US"/>
+        </w:rPr>
+      </w:pPr>
+      <w:commentRangeStart w:id="25"/>
       <w:r>
         <w:rPr>
           <w:rStyle w:val="CharacterStyle13"/>
-        </w:rPr>
-        <w:t xml:space="preserve">{{SpecialAttributes.FGF}} </w:t>
+          <w:lang w:val="en-US"/>
+        </w:rPr>
+        <w:t>25</w:t>
+      </w:r>
+      <w:commentRangeEnd w:id="25"/>
+      <w:r>
+        <w:rPr>
+          <w:rStyle w:val="CommentReference"/>
+        </w:rPr>
+        <w:commentReference w:id="25"/>
       </w:r>
     </w:p>
     <w:p>
@@ -2356,16 +2258,27 @@
     <w:p>
       <w:pPr>
         <w:pStyle w:val="ParagraphStyle13"/>
-        <w:framePr w:w="901" w:h="223" w:hRule="exact" w:wrap="none" w:vAnchor="page" w:hAnchor="margin" w:x="9478" w:y="9109"/>
+        <w:framePr w:w="4155" w:h="223" w:hRule="exact" w:wrap="none" w:vAnchor="page" w:hAnchor="margin" w:x="9478" w:y="9109"/>
+        <w:jc w:val="left"/>
         <w:rPr>
           <w:rStyle w:val="CharacterStyle13"/>
-        </w:rPr>
-      </w:pPr>
+          <w:lang w:val="en-US"/>
+        </w:rPr>
+      </w:pPr>
+      <w:commentRangeStart w:id="26"/>
       <w:r>
         <w:rPr>
           <w:rStyle w:val="CharacterStyle13"/>
-        </w:rPr>
-        <w:t xml:space="preserve">{{SpecialAttributes.F}} </w:t>
+          <w:lang w:val="en-US"/>
+        </w:rPr>
+        <w:t>26</w:t>
+      </w:r>
+      <w:commentRangeEnd w:id="26"/>
+      <w:r>
+        <w:rPr>
+          <w:rStyle w:val="CommentReference"/>
+        </w:rPr>
+        <w:commentReference w:id="26"/>
       </w:r>
     </w:p>
     <w:p>
@@ -2403,18 +2316,27 @@
     <w:p>
       <w:pPr>
         <w:pStyle w:val="ParagraphStyle13"/>
-        <w:framePr w:w="901" w:h="223" w:hRule="exact" w:wrap="none" w:vAnchor="page" w:hAnchor="margin" w:x="9478" w:y="9476"/>
+        <w:framePr w:w="4487" w:h="223" w:hRule="exact" w:wrap="none" w:vAnchor="page" w:hAnchor="margin" w:x="9478" w:y="9476"/>
+        <w:jc w:val="left"/>
         <w:rPr>
           <w:rStyle w:val="CharacterStyle13"/>
           <w:lang w:val="en-US"/>
         </w:rPr>
       </w:pPr>
+      <w:commentRangeStart w:id="27"/>
       <w:r>
         <w:rPr>
           <w:rStyle w:val="CharacterStyle13"/>
           <w:lang w:val="en-US"/>
         </w:rPr>
-        <w:t>{{SpecialAttributes.BuildingVolume}}</w:t>
+        <w:t>27</w:t>
+      </w:r>
+      <w:commentRangeEnd w:id="27"/>
+      <w:r>
+        <w:rPr>
+          <w:rStyle w:val="CommentReference"/>
+        </w:rPr>
+        <w:commentReference w:id="27"/>
       </w:r>
     </w:p>
     <w:p>
@@ -2458,42 +2380,27 @@
     <w:p>
       <w:pPr>
         <w:pStyle w:val="ParagraphStyle13"/>
-        <w:framePr w:w="901" w:h="223" w:hRule="exact" w:wrap="none" w:vAnchor="page" w:hAnchor="margin" w:x="9478" w:y="9843"/>
+        <w:framePr w:w="4570" w:h="223" w:hRule="exact" w:wrap="none" w:vAnchor="page" w:hAnchor="margin" w:x="9478" w:y="9843"/>
+        <w:jc w:val="left"/>
         <w:rPr>
           <w:rStyle w:val="CharacterStyle13"/>
-        </w:rPr>
-      </w:pPr>
+          <w:lang w:val="en-US"/>
+        </w:rPr>
+      </w:pPr>
+      <w:commentRangeStart w:id="28"/>
       <w:r>
         <w:rPr>
           <w:rStyle w:val="CharacterStyle13"/>
-        </w:rPr>
-        <w:t>{{</w:t>
-      </w:r>
-      <w:r>
-        <w:rPr>
-          <w:rStyle w:val="CharacterStyle13"/>
-          <w:lang w:val="en-US"/>
-        </w:rPr>
-        <w:t>SpecialAttributes</w:t>
-      </w:r>
-      <w:r>
-        <w:rPr>
-          <w:rStyle w:val="CharacterStyle13"/>
-        </w:rPr>
-        <w:t>.</w:t>
-      </w:r>
-      <w:r>
-        <w:rPr>
-          <w:rStyle w:val="CharacterStyle13"/>
-          <w:lang w:val="en-US"/>
-        </w:rPr>
-        <w:t>FV</w:t>
-      </w:r>
-      <w:r>
-        <w:rPr>
-          <w:rStyle w:val="CharacterStyle13"/>
-        </w:rPr>
-        <w:t>}}</w:t>
+          <w:lang w:val="en-US"/>
+        </w:rPr>
+        <w:t>28</w:t>
+      </w:r>
+      <w:commentRangeEnd w:id="28"/>
+      <w:r>
+        <w:rPr>
+          <w:rStyle w:val="CommentReference"/>
+        </w:rPr>
+        <w:commentReference w:id="28"/>
       </w:r>
     </w:p>
     <w:p>
@@ -2529,20 +2436,94 @@
     <w:p>
       <w:pPr>
         <w:pStyle w:val="ParagraphStyle13"/>
-        <w:framePr w:w="901" w:h="223" w:hRule="exact" w:wrap="none" w:vAnchor="page" w:hAnchor="margin" w:x="9478" w:y="10210"/>
+        <w:framePr w:w="4176" w:h="223" w:hRule="exact" w:wrap="none" w:vAnchor="page" w:hAnchor="margin" w:x="9478" w:y="10210"/>
+        <w:jc w:val="left"/>
         <w:rPr>
           <w:rStyle w:val="CharacterStyle13"/>
-        </w:rPr>
-      </w:pPr>
+          <w:lang w:val="en-US"/>
+        </w:rPr>
+      </w:pPr>
+      <w:commentRangeStart w:id="29"/>
       <w:r>
         <w:rPr>
           <w:rStyle w:val="CharacterStyle13"/>
-        </w:rPr>
-        <w:t>{{SpecialAttributes.Umax}}</w:t>
-      </w:r>
-    </w:p>
-    <w:p>
-      <w:pPr>
+          <w:lang w:val="en-US"/>
+        </w:rPr>
+        <w:t>29</w:t>
+      </w:r>
+      <w:commentRangeEnd w:id="29"/>
+      <w:r>
+        <w:rPr>
+          <w:rStyle w:val="CommentReference"/>
+        </w:rPr>
+        <w:commentReference w:id="29"/>
+      </w:r>
+    </w:p>
+    <w:p>
+      <w:pPr>
+        <w:rPr>
+          <w:lang w:val="en-US"/>
+        </w:rPr>
+      </w:pPr>
+    </w:p>
+    <w:p>
+      <w:pPr>
+        <w:pStyle w:val="Heading1"/>
+        <w:sectPr>
+          <w:pgSz w:w="11908" w:h="16833" w:code="9"/>
+          <w:pgMar w:top="720" w:right="720" w:bottom="720" w:left="720" w:header="709" w:footer="709" w:gutter="0"/>
+          <w:cols w:space="720"/>
+          <w:docGrid w:linePitch="299"/>
+        </w:sectPr>
+      </w:pPr>
+    </w:p>
+    <w:p>
+      <w:pPr>
+        <w:pStyle w:val="ParagraphStyle14"/>
+        <w:framePr w:w="10296" w:h="684" w:hRule="exact" w:wrap="none" w:vAnchor="page" w:hAnchor="margin" w:x="86" w:y="720"/>
+        <w:rPr>
+          <w:rStyle w:val="CharacterStyle14"/>
+          <w:lang w:val="en-US"/>
+        </w:rPr>
+      </w:pPr>
+    </w:p>
+    <w:p>
+      <w:pPr>
+        <w:pStyle w:val="ParagraphStyle15"/>
+        <w:framePr w:w="10368" w:h="1104" w:hRule="exact" w:wrap="none" w:vAnchor="page" w:hAnchor="margin" w:x="14" w:y="1404"/>
+        <w:rPr>
+          <w:rStyle w:val="CharacterStyle15"/>
+        </w:rPr>
+      </w:pPr>
+      <w:r>
+        <w:rPr>
+          <w:rStyle w:val="CharacterStyle15"/>
+        </w:rPr>
+        <w:t>1. Υπολογισμός συντελεστών θερμοπερατότητας αδιαφανών δομικών στοιχείων</w:t>
+      </w:r>
+    </w:p>
+    <w:p>
+      <w:pPr>
+        <w:pStyle w:val="ParagraphStyle17"/>
+        <w:framePr w:w="10440" w:h="331" w:hRule="exact" w:wrap="none" w:vAnchor="page" w:hAnchor="margin" w:x="14" w:y="15787"/>
+        <w:rPr>
+          <w:rStyle w:val="CharacterStyle17"/>
+          <w:lang w:val="en-US"/>
+        </w:rPr>
+      </w:pPr>
+      <w:r>
+        <w:rPr>
+          <w:rStyle w:val="CharacterStyle17"/>
+          <w:lang w:val="en-US"/>
+        </w:rPr>
+        <w:t>4</w:t>
+      </w:r>
+    </w:p>
+    <w:p>
+      <w:pPr>
+        <w:rPr>
+          <w:lang w:val="en-US"/>
+        </w:rPr>
         <w:sectPr>
           <w:pgSz w:w="11908" w:h="16833"/>
           <w:pgMar w:top="720" w:right="720" w:bottom="720" w:left="720" w:header="708" w:footer="708" w:gutter="0"/>
@@ -2552,71 +2533,32 @@
     </w:p>
     <w:p>
       <w:pPr>
-        <w:pStyle w:val="ParagraphStyle14"/>
-        <w:framePr w:w="10296" w:h="684" w:hRule="exact" w:wrap="none" w:vAnchor="page" w:hAnchor="margin" w:x="86" w:y="720"/>
-        <w:rPr>
-          <w:rStyle w:val="CharacterStyle14"/>
-        </w:rPr>
-      </w:pPr>
-    </w:p>
-    <w:p>
-      <w:pPr>
-        <w:pStyle w:val="ParagraphStyle15"/>
-        <w:framePr w:w="10368" w:h="1104" w:hRule="exact" w:wrap="none" w:vAnchor="page" w:hAnchor="margin" w:x="14" w:y="1404"/>
-        <w:rPr>
-          <w:rStyle w:val="CharacterStyle15"/>
-        </w:rPr>
-      </w:pPr>
-      <w:r>
-        <w:rPr>
-          <w:rStyle w:val="CharacterStyle15"/>
-        </w:rPr>
-        <w:t>1. Υπολογισμός συντελεστών θερμοπερατότητας αδιαφανών δομικών στοιχείων</w:t>
-      </w:r>
-    </w:p>
-    <w:p>
-      <w:pPr>
-        <w:pStyle w:val="ParagraphStyle17"/>
-        <w:framePr w:w="10440" w:h="331" w:hRule="exact" w:wrap="none" w:vAnchor="page" w:hAnchor="margin" w:x="14" w:y="15787"/>
-        <w:rPr>
-          <w:rStyle w:val="CharacterStyle17"/>
-        </w:rPr>
-      </w:pPr>
-      <w:r>
-        <w:rPr>
-          <w:rStyle w:val="CharacterStyle17"/>
-        </w:rPr>
-        <w:t>4</w:t>
-      </w:r>
-    </w:p>
-    <w:p>
-      <w:pPr>
-        <w:sectPr>
-          <w:pgSz w:w="11908" w:h="16833"/>
-          <w:pgMar w:top="720" w:right="720" w:bottom="720" w:left="720" w:header="708" w:footer="708" w:gutter="0"/>
-          <w:cols w:space="720"/>
-        </w:sectPr>
-      </w:pPr>
-    </w:p>
-    <w:p>
-      <w:pPr>
         <w:rPr>
           <w:rStyle w:val="CharacterStyle301"/>
-          <w:b/>
+          <w:bCs/>
           <w:sz w:val="22"/>
           <w:szCs w:val="22"/>
-        </w:rPr>
-      </w:pPr>
+          <w:lang w:val="en-US"/>
+        </w:rPr>
+      </w:pPr>
+      <w:commentRangeStart w:id="30"/>
       <w:r>
         <w:rPr>
           <w:rStyle w:val="CharacterStyle301"/>
-          <w:b/>
+          <w:bCs/>
           <w:sz w:val="22"/>
           <w:szCs w:val="22"/>
           <w:lang w:val="en-US"/>
         </w:rPr>
         <w:lastRenderedPageBreak/>
-        <w:t>{{report_template}}</w:t>
+        <w:t>30</w:t>
+      </w:r>
+      <w:commentRangeEnd w:id="30"/>
+      <w:r>
+        <w:rPr>
+          <w:rStyle w:val="CommentReference"/>
+        </w:rPr>
+        <w:commentReference w:id="30"/>
       </w:r>
     </w:p>
     <w:sectPr>
@@ -2628,6 +2570,1971 @@
 </w:document>
 </file>
 
+<file path=word/comments.xml><?xml version="1.0" encoding="utf-8"?>
+<w:comments xmlns:wpc="http://schemas.microsoft.com/office/word/2010/wordprocessingCanvas" xmlns:cx="http://schemas.microsoft.com/office/drawing/2014/chartex" xmlns:cx1="http://schemas.microsoft.com/office/drawing/2015/9/8/chartex" xmlns:cx2="http://schemas.microsoft.com/office/drawing/2015/10/21/chartex" xmlns:cx3="http://schemas.microsoft.com/office/drawing/2016/5/9/chartex" xmlns:cx4="http://schemas.microsoft.com/office/drawing/2016/5/10/chartex" xmlns:cx5="http://schemas.microsoft.com/office/drawing/2016/5/11/chartex" xmlns:cx6="http://schemas.microsoft.com/office/drawing/2016/5/12/chartex" xmlns:cx7="http://schemas.microsoft.com/office/drawing/2016/5/13/chartex" xmlns:cx8="http://schemas.microsoft.com/office/drawing/2016/5/14/chartex" xmlns:mc="http://schemas.openxmlformats.org/markup-compatibility/2006" xmlns:aink="http://schemas.microsoft.com/office/drawing/2016/ink" xmlns:am3d="http://schemas.microsoft.com/office/drawing/2017/model3d" xmlns:o="urn:schemas-microsoft-com:office:office" xmlns:r="http://schemas.openxmlformats.org/officeDocument/2006/relationships" xmlns:m="http://schemas.openxmlformats.org/officeDocument/2006/math" xmlns:v="urn:schemas-microsoft-com:vml" xmlns:wp14="http://schemas.microsoft.com/office/word/2010/wordprocessingDrawing" xmlns:wp="http://schemas.openxmlformats.org/drawingml/2006/wordprocessingDrawing" xmlns:w10="urn:schemas-microsoft-com:office:word" xmlns:w="http://schemas.openxmlformats.org/wordprocessingml/2006/main" xmlns:w14="http://schemas.microsoft.com/office/word/2010/wordml" xmlns:w15="http://schemas.microsoft.com/office/word/2012/wordml" xmlns:w16cex="http://schemas.microsoft.com/office/word/2018/wordml/cex" xmlns:w16cid="http://schemas.microsoft.com/office/word/2016/wordml/cid" xmlns:w16="http://schemas.microsoft.com/office/word/2018/wordml" xmlns:w16sdtdh="http://schemas.microsoft.com/office/word/2020/wordml/sdtdatahash" xmlns:w16se="http://schemas.microsoft.com/office/word/2015/wordml/symex" xmlns:wpg="http://schemas.microsoft.com/office/word/2010/wordprocessingGroup" xmlns:wpi="http://schemas.microsoft.com/office/word/2010/wordprocessingInk" xmlns:wne="http://schemas.microsoft.com/office/word/2006/wordml" xmlns:wps="http://schemas.microsoft.com/office/word/2010/wordprocessingShape" mc:Ignorable="w14 w15 w16se w16cid w16 w16cex w16sdtdh wp14">
+  <w:comment w:id="0" w:author="Θέμης Θεοτοκάτος" w:date="2022-03-08T15:37:00Z" w:initials="ΘΘ">
+    <w:p>
+      <w:pPr>
+        <w:pStyle w:val="ParagraphStyle2"/>
+        <w:rPr>
+          <w:lang w:val="en-US"/>
+        </w:rPr>
+      </w:pPr>
+      <w:r>
+        <w:rPr>
+          <w:rStyle w:val="CommentReference"/>
+        </w:rPr>
+        <w:annotationRef/>
+      </w:r>
+      <w:r>
+        <w:t>{{</w:t>
+      </w:r>
+      <w:proofErr w:type="spellStart"/>
+      <w:r>
+        <w:t>name</w:t>
+      </w:r>
+      <w:proofErr w:type="spellEnd"/>
+      <w:r>
+        <w:t xml:space="preserve">:"TITLE”, </w:t>
+      </w:r>
+      <w:proofErr w:type="spellStart"/>
+      <w:r>
+        <w:t>type</w:t>
+      </w:r>
+      <w:proofErr w:type="spellEnd"/>
+      <w:r>
+        <w:t>:”</w:t>
+      </w:r>
+      <w:proofErr w:type="spellStart"/>
+      <w:r>
+        <w:t>field</w:t>
+      </w:r>
+      <w:proofErr w:type="spellEnd"/>
+      <w:r>
+        <w:t>”}}</w:t>
+      </w:r>
+    </w:p>
+  </w:comment>
+  <w:comment w:id="1" w:author="Θέμης Θεοτοκάτος" w:date="2022-03-08T15:38:00Z" w:initials="ΘΘ">
+    <w:p>
+      <w:pPr>
+        <w:pStyle w:val="CommentText"/>
+        <w:rPr>
+          <w:lang w:val="en-US"/>
+        </w:rPr>
+      </w:pPr>
+      <w:r>
+        <w:rPr>
+          <w:rStyle w:val="CommentReference"/>
+        </w:rPr>
+        <w:annotationRef/>
+      </w:r>
+      <w:r>
+        <w:rPr>
+          <w:rStyle w:val="CharacterStyle4"/>
+          <w:lang w:val="en-US"/>
+        </w:rPr>
+        <w:t>{{</w:t>
+      </w:r>
+      <w:r>
+        <w:rPr>
+          <w:rStyle w:val="CharacterStyle11"/>
+          <w:lang w:val="en-US"/>
+        </w:rPr>
+        <w:t>name:”</w:t>
+      </w:r>
+      <w:r>
+        <w:rPr>
+          <w:rStyle w:val="CharacterStyle4"/>
+          <w:lang w:val="en-US"/>
+        </w:rPr>
+        <w:t>Projects.</w:t>
+      </w:r>
+      <w:r>
+        <w:rPr>
+          <w:rStyle w:val="CharacterStyle4"/>
+          <w:lang w:val="en-US"/>
+        </w:rPr>
+        <w:t>ProjectName”, type:”field”</w:t>
+      </w:r>
+      <w:r>
+        <w:rPr>
+          <w:rStyle w:val="CharacterStyle4"/>
+          <w:lang w:val="en-US"/>
+        </w:rPr>
+        <w:t>}}</w:t>
+      </w:r>
+    </w:p>
+  </w:comment>
+  <w:comment w:id="2" w:author="Θέμης Θεοτοκάτος" w:date="2022-03-08T15:38:00Z" w:initials="ΘΘ">
+    <w:p>
+      <w:pPr>
+        <w:pStyle w:val="CommentText"/>
+        <w:rPr>
+          <w:lang w:val="en-US"/>
+        </w:rPr>
+      </w:pPr>
+      <w:r>
+        <w:rPr>
+          <w:rStyle w:val="CommentReference"/>
+        </w:rPr>
+        <w:annotationRef/>
+      </w:r>
+      <w:r>
+        <w:rPr>
+          <w:rStyle w:val="CharacterStyle4"/>
+          <w:lang w:val="en-US"/>
+        </w:rPr>
+        <w:t>{{</w:t>
+      </w:r>
+      <w:r>
+        <w:rPr>
+          <w:rStyle w:val="CharacterStyle11"/>
+          <w:lang w:val="en-US"/>
+        </w:rPr>
+        <w:t>name:”</w:t>
+      </w:r>
+      <w:r>
+        <w:rPr>
+          <w:rStyle w:val="CharacterStyle4"/>
+          <w:lang w:val="en-US"/>
+        </w:rPr>
+        <w:t>Projects.</w:t>
+      </w:r>
+      <w:r>
+        <w:rPr>
+          <w:rStyle w:val="CharacterStyle4"/>
+          <w:lang w:val="en-US"/>
+        </w:rPr>
+        <w:t>Address</w:t>
+      </w:r>
+      <w:r>
+        <w:rPr>
+          <w:rStyle w:val="CharacterStyle4"/>
+          <w:lang w:val="en-US"/>
+        </w:rPr>
+        <w:t>1</w:t>
+      </w:r>
+      <w:r>
+        <w:rPr>
+          <w:rStyle w:val="CharacterStyle4"/>
+          <w:lang w:val="en-US"/>
+        </w:rPr>
+        <w:t>”</w:t>
+      </w:r>
+      <w:r>
+        <w:rPr>
+          <w:rStyle w:val="CharacterStyle4"/>
+          <w:lang w:val="en-US"/>
+        </w:rPr>
+        <w:t xml:space="preserve"> </w:t>
+      </w:r>
+      <w:r>
+        <w:rPr>
+          <w:rStyle w:val="CharacterStyle4"/>
+          <w:lang w:val="en-US"/>
+        </w:rPr>
+        <w:t>, type:”field”</w:t>
+      </w:r>
+      <w:r>
+        <w:rPr>
+          <w:rStyle w:val="CharacterStyle4"/>
+          <w:lang w:val="en-US"/>
+        </w:rPr>
+        <w:t>}}</w:t>
+      </w:r>
+    </w:p>
+  </w:comment>
+  <w:comment w:id="3" w:author="Θέμης Θεοτοκάτος" w:date="2022-03-08T15:38:00Z" w:initials="ΘΘ">
+    <w:p>
+      <w:pPr>
+        <w:pStyle w:val="CommentText"/>
+        <w:rPr>
+          <w:lang w:val="en-US"/>
+        </w:rPr>
+      </w:pPr>
+      <w:r>
+        <w:rPr>
+          <w:rStyle w:val="CommentReference"/>
+        </w:rPr>
+        <w:annotationRef/>
+      </w:r>
+      <w:r>
+        <w:rPr>
+          <w:rStyle w:val="CharacterStyle4"/>
+          <w:lang w:val="en-US"/>
+        </w:rPr>
+        <w:t>{{</w:t>
+      </w:r>
+      <w:r>
+        <w:rPr>
+          <w:rStyle w:val="CharacterStyle11"/>
+          <w:lang w:val="en-US"/>
+        </w:rPr>
+        <w:t>name:”</w:t>
+      </w:r>
+      <w:r>
+        <w:rPr>
+          <w:rStyle w:val="CharacterStyle4"/>
+          <w:lang w:val="en-US"/>
+        </w:rPr>
+        <w:t>Projects.</w:t>
+      </w:r>
+      <w:r>
+        <w:rPr>
+          <w:rStyle w:val="CharacterStyle4"/>
+          <w:lang w:val="en-US"/>
+        </w:rPr>
+        <w:t>SolutionEngineersSynopsis”</w:t>
+      </w:r>
+      <w:r>
+        <w:rPr>
+          <w:rStyle w:val="CharacterStyle4"/>
+          <w:lang w:val="en-US"/>
+        </w:rPr>
+        <w:t xml:space="preserve"> </w:t>
+      </w:r>
+      <w:r>
+        <w:rPr>
+          <w:rStyle w:val="CharacterStyle4"/>
+          <w:lang w:val="en-US"/>
+        </w:rPr>
+        <w:t>, type:”field”</w:t>
+      </w:r>
+      <w:r>
+        <w:rPr>
+          <w:rStyle w:val="CharacterStyle4"/>
+          <w:lang w:val="en-US"/>
+        </w:rPr>
+        <w:t>}}</w:t>
+      </w:r>
+    </w:p>
+  </w:comment>
+  <w:comment w:id="4" w:author="Θέμης Θεοτοκάτος" w:date="2022-03-08T15:38:00Z" w:initials="ΘΘ">
+    <w:p>
+      <w:pPr>
+        <w:pStyle w:val="ParagraphStyle4"/>
+        <w:rPr>
+          <w:rStyle w:val="CharacterStyle4"/>
+          <w:lang w:val="en-US"/>
+        </w:rPr>
+      </w:pPr>
+      <w:r>
+        <w:rPr>
+          <w:rStyle w:val="CommentReference"/>
+        </w:rPr>
+        <w:annotationRef/>
+      </w:r>
+      <w:r>
+        <w:rPr>
+          <w:rStyle w:val="CharacterStyle4"/>
+          <w:lang w:val="en-US"/>
+        </w:rPr>
+        <w:t>{{</w:t>
+      </w:r>
+      <w:r>
+        <w:rPr>
+          <w:rStyle w:val="CharacterStyle11"/>
+          <w:lang w:val="en-US"/>
+        </w:rPr>
+        <w:t>name:”</w:t>
+      </w:r>
+      <w:r>
+        <w:rPr>
+          <w:rStyle w:val="CharacterStyle4"/>
+          <w:lang w:val="en-US"/>
+        </w:rPr>
+        <w:t>???</w:t>
+      </w:r>
+      <w:r>
+        <w:rPr>
+          <w:rStyle w:val="CharacterStyle4"/>
+          <w:lang w:val="en-US"/>
+        </w:rPr>
+        <w:t>”</w:t>
+      </w:r>
+      <w:r>
+        <w:rPr>
+          <w:rStyle w:val="CharacterStyle4"/>
+          <w:lang w:val="en-US"/>
+        </w:rPr>
+        <w:t xml:space="preserve"> </w:t>
+      </w:r>
+      <w:r>
+        <w:rPr>
+          <w:rStyle w:val="CharacterStyle4"/>
+          <w:lang w:val="en-US"/>
+        </w:rPr>
+        <w:t>, type:”field”</w:t>
+      </w:r>
+      <w:r>
+        <w:rPr>
+          <w:rStyle w:val="CharacterStyle4"/>
+          <w:lang w:val="en-US"/>
+        </w:rPr>
+        <w:t>}}</w:t>
+      </w:r>
+    </w:p>
+    <w:p>
+      <w:pPr>
+        <w:pStyle w:val="CommentText"/>
+      </w:pPr>
+    </w:p>
+  </w:comment>
+  <w:comment w:id="5" w:author="Θέμης Θεοτοκάτος" w:date="2022-03-08T15:40:00Z" w:initials="ΘΘ">
+    <w:p>
+      <w:pPr>
+        <w:pStyle w:val="CommentText"/>
+        <w:rPr>
+          <w:lang w:val="en-US"/>
+        </w:rPr>
+      </w:pPr>
+      <w:r>
+        <w:rPr>
+          <w:rStyle w:val="CommentReference"/>
+        </w:rPr>
+        <w:annotationRef/>
+      </w:r>
+      <w:r>
+        <w:rPr>
+          <w:rStyle w:val="CharacterStyle4"/>
+          <w:lang w:val="en-US"/>
+        </w:rPr>
+        <w:t>{{</w:t>
+      </w:r>
+      <w:r>
+        <w:rPr>
+          <w:rStyle w:val="CharacterStyle11"/>
+          <w:lang w:val="en-US"/>
+        </w:rPr>
+        <w:t>name:”</w:t>
+      </w:r>
+      <w:r>
+        <w:rPr>
+          <w:rStyle w:val="CharacterStyle4"/>
+          <w:lang w:val="en-US"/>
+        </w:rPr>
+        <w:t>Projects.</w:t>
+      </w:r>
+      <w:r>
+        <w:rPr>
+          <w:rStyle w:val="CharacterStyle4"/>
+          <w:lang w:val="en-US"/>
+        </w:rPr>
+        <w:t>SolutionPrintedYear”</w:t>
+      </w:r>
+      <w:r>
+        <w:rPr>
+          <w:rStyle w:val="CharacterStyle4"/>
+          <w:lang w:val="en-US"/>
+        </w:rPr>
+        <w:t xml:space="preserve"> </w:t>
+      </w:r>
+      <w:r>
+        <w:rPr>
+          <w:rStyle w:val="CharacterStyle4"/>
+          <w:lang w:val="en-US"/>
+        </w:rPr>
+        <w:t>, type:”field”</w:t>
+      </w:r>
+      <w:r>
+        <w:rPr>
+          <w:rStyle w:val="CharacterStyle4"/>
+          <w:lang w:val="en-US"/>
+        </w:rPr>
+        <w:t>}}</w:t>
+      </w:r>
+    </w:p>
+  </w:comment>
+  <w:comment w:id="6" w:author="Θέμης Θεοτοκάτος" w:date="2022-03-08T15:40:00Z" w:initials="ΘΘ">
+    <w:p>
+      <w:pPr>
+        <w:pStyle w:val="CommentText"/>
+        <w:rPr>
+          <w:lang w:val="en-US"/>
+        </w:rPr>
+      </w:pPr>
+      <w:r>
+        <w:rPr>
+          <w:rStyle w:val="CommentReference"/>
+        </w:rPr>
+        <w:annotationRef/>
+      </w:r>
+      <w:r>
+        <w:rPr>
+          <w:rStyle w:val="CharacterStyle4"/>
+          <w:lang w:val="en-US"/>
+        </w:rPr>
+        <w:t>{{</w:t>
+      </w:r>
+      <w:r>
+        <w:rPr>
+          <w:rStyle w:val="CharacterStyle11"/>
+          <w:lang w:val="en-US"/>
+        </w:rPr>
+        <w:t>name:”</w:t>
+      </w:r>
+      <w:r>
+        <w:rPr>
+          <w:rStyle w:val="CharacterStyle4"/>
+          <w:lang w:val="en-US"/>
+        </w:rPr>
+        <w:t>Projects</w:t>
+      </w:r>
+      <w:r>
+        <w:rPr>
+          <w:rStyle w:val="CharacterStyle4"/>
+          <w:lang w:val="en-US"/>
+        </w:rPr>
+        <w:t>.TEECurrentVersion”</w:t>
+      </w:r>
+      <w:r>
+        <w:rPr>
+          <w:rStyle w:val="CharacterStyle4"/>
+          <w:lang w:val="en-US"/>
+        </w:rPr>
+        <w:t xml:space="preserve"> </w:t>
+      </w:r>
+      <w:r>
+        <w:rPr>
+          <w:rStyle w:val="CharacterStyle4"/>
+          <w:lang w:val="en-US"/>
+        </w:rPr>
+        <w:t>, type:”field”</w:t>
+      </w:r>
+      <w:r>
+        <w:rPr>
+          <w:rStyle w:val="CharacterStyle4"/>
+          <w:lang w:val="en-US"/>
+        </w:rPr>
+        <w:t>}}</w:t>
+      </w:r>
+    </w:p>
+  </w:comment>
+  <w:comment w:id="7" w:author="Θέμης Θεοτοκάτος" w:date="2022-03-08T15:40:00Z" w:initials="ΘΘ">
+    <w:p>
+      <w:pPr>
+        <w:pStyle w:val="CommentText"/>
+        <w:rPr>
+          <w:lang w:val="en-US"/>
+        </w:rPr>
+      </w:pPr>
+      <w:r>
+        <w:rPr>
+          <w:rStyle w:val="CommentReference"/>
+        </w:rPr>
+        <w:annotationRef/>
+      </w:r>
+      <w:r>
+        <w:rPr>
+          <w:rStyle w:val="CharacterStyle4"/>
+          <w:lang w:val="en-US"/>
+        </w:rPr>
+        <w:t>{{</w:t>
+      </w:r>
+      <w:r>
+        <w:rPr>
+          <w:rStyle w:val="CharacterStyle11"/>
+          <w:lang w:val="en-US"/>
+        </w:rPr>
+        <w:t>name:”</w:t>
+      </w:r>
+      <w:r>
+        <w:rPr>
+          <w:rStyle w:val="CharacterStyle4"/>
+          <w:lang w:val="en-US"/>
+        </w:rPr>
+        <w:t>Projects.</w:t>
+      </w:r>
+      <w:r>
+        <w:rPr>
+          <w:rStyle w:val="CharacterStyle4"/>
+          <w:lang w:val="en-US"/>
+        </w:rPr>
+        <w:t>TEESN”</w:t>
+      </w:r>
+      <w:r>
+        <w:rPr>
+          <w:rStyle w:val="CharacterStyle4"/>
+          <w:lang w:val="en-US"/>
+        </w:rPr>
+        <w:t xml:space="preserve"> </w:t>
+      </w:r>
+      <w:r>
+        <w:rPr>
+          <w:rStyle w:val="CharacterStyle4"/>
+          <w:lang w:val="en-US"/>
+        </w:rPr>
+        <w:t>, type:”field”</w:t>
+      </w:r>
+      <w:r>
+        <w:rPr>
+          <w:rStyle w:val="CharacterStyle4"/>
+          <w:lang w:val="en-US"/>
+        </w:rPr>
+        <w:t>}}</w:t>
+      </w:r>
+    </w:p>
+  </w:comment>
+  <w:comment w:id="8" w:author="Θέμης Θεοτοκάτος" w:date="2022-03-08T15:41:00Z" w:initials="ΘΘ">
+    <w:p>
+      <w:pPr>
+        <w:pStyle w:val="ParagraphStyle4"/>
+        <w:rPr>
+          <w:rStyle w:val="CharacterStyle4"/>
+          <w:lang w:val="en-US"/>
+        </w:rPr>
+      </w:pPr>
+      <w:r>
+        <w:rPr>
+          <w:rStyle w:val="CommentReference"/>
+        </w:rPr>
+        <w:annotationRef/>
+      </w:r>
+      <w:r>
+        <w:rPr>
+          <w:rStyle w:val="CharacterStyle4"/>
+          <w:lang w:val="en-US"/>
+        </w:rPr>
+        <w:t>{{</w:t>
+      </w:r>
+      <w:r>
+        <w:rPr>
+          <w:rStyle w:val="CharacterStyle11"/>
+          <w:lang w:val="en-US"/>
+        </w:rPr>
+        <w:t>name:”</w:t>
+      </w:r>
+      <w:r>
+        <w:rPr>
+          <w:rStyle w:val="CharacterStyle4"/>
+          <w:lang w:val="en-US"/>
+        </w:rPr>
+        <w:t>Projects</w:t>
+      </w:r>
+      <w:r>
+        <w:rPr>
+          <w:rStyle w:val="CharacterStyle4"/>
+          <w:lang w:val="en-US"/>
+        </w:rPr>
+        <w:t>.SoftwareName”</w:t>
+      </w:r>
+      <w:r>
+        <w:rPr>
+          <w:rStyle w:val="CharacterStyle4"/>
+          <w:lang w:val="en-US"/>
+        </w:rPr>
+        <w:t xml:space="preserve"> </w:t>
+      </w:r>
+      <w:r>
+        <w:rPr>
+          <w:rStyle w:val="CharacterStyle4"/>
+          <w:lang w:val="en-US"/>
+        </w:rPr>
+        <w:t>, type:”field”}}</w:t>
+      </w:r>
+    </w:p>
+    <w:p>
+      <w:pPr>
+        <w:pStyle w:val="CommentText"/>
+        <w:rPr>
+          <w:lang w:val="en-US"/>
+        </w:rPr>
+      </w:pPr>
+    </w:p>
+  </w:comment>
+  <w:comment w:id="9" w:author="Θέμης Θεοτοκάτος" w:date="2022-03-08T15:41:00Z" w:initials="ΘΘ">
+    <w:p>
+      <w:pPr>
+        <w:pStyle w:val="CommentText"/>
+        <w:rPr>
+          <w:lang w:val="en-US"/>
+        </w:rPr>
+      </w:pPr>
+      <w:r>
+        <w:rPr>
+          <w:rStyle w:val="CommentReference"/>
+        </w:rPr>
+        <w:annotationRef/>
+      </w:r>
+      <w:r>
+        <w:rPr>
+          <w:rStyle w:val="CharacterStyle4"/>
+          <w:lang w:val="en-US"/>
+        </w:rPr>
+        <w:t>{{</w:t>
+      </w:r>
+      <w:r>
+        <w:rPr>
+          <w:rStyle w:val="CharacterStyle11"/>
+          <w:lang w:val="en-US"/>
+        </w:rPr>
+        <w:t>name:”</w:t>
+      </w:r>
+      <w:r>
+        <w:rPr>
+          <w:rStyle w:val="CharacterStyle4"/>
+          <w:lang w:val="en-US"/>
+        </w:rPr>
+        <w:t>Projects</w:t>
+      </w:r>
+      <w:r>
+        <w:rPr>
+          <w:rStyle w:val="CharacterStyle4"/>
+          <w:lang w:val="en-US"/>
+        </w:rPr>
+        <w:t>.EnergyBuildingRegistrationNumber”</w:t>
+      </w:r>
+      <w:r>
+        <w:rPr>
+          <w:rStyle w:val="CharacterStyle4"/>
+          <w:lang w:val="en-US"/>
+        </w:rPr>
+        <w:t xml:space="preserve"> </w:t>
+      </w:r>
+      <w:r>
+        <w:rPr>
+          <w:rStyle w:val="CharacterStyle4"/>
+          <w:lang w:val="en-US"/>
+        </w:rPr>
+        <w:t>, type:”field”}}</w:t>
+      </w:r>
+    </w:p>
+  </w:comment>
+  <w:comment w:id="10" w:author="Θέμης Θεοτοκάτος" w:date="2022-03-08T15:46:00Z" w:initials="ΘΘ">
+    <w:p>
+      <w:pPr>
+        <w:pStyle w:val="ParagraphStyle4"/>
+        <w:rPr>
+          <w:rFonts w:ascii="Tahoma" w:eastAsia="Tahoma" w:hAnsi="Tahoma" w:cs="Tahoma"/>
+          <w:noProof/>
+          <w:color w:val="000000"/>
+          <w:sz w:val="18"/>
+          <w:szCs w:val="18"/>
+          <w:lang w:val="en-US"/>
+        </w:rPr>
+      </w:pPr>
+      <w:r>
+        <w:rPr>
+          <w:rStyle w:val="CommentReference"/>
+        </w:rPr>
+        <w:annotationRef/>
+      </w:r>
+      <w:r>
+        <w:rPr>
+          <w:rStyle w:val="CharacterStyle4"/>
+          <w:lang w:val="en-US"/>
+        </w:rPr>
+        <w:t>{{</w:t>
+      </w:r>
+      <w:r>
+        <w:rPr>
+          <w:rStyle w:val="CharacterStyle11"/>
+          <w:lang w:val="en-US"/>
+        </w:rPr>
+        <w:t>name:”</w:t>
+      </w:r>
+      <w:r>
+        <w:rPr>
+          <w:rStyle w:val="CharacterStyle4"/>
+          <w:lang w:val="en-US"/>
+        </w:rPr>
+        <w:t>Projects</w:t>
+      </w:r>
+      <w:r>
+        <w:rPr>
+          <w:rStyle w:val="CharacterStyle4"/>
+          <w:lang w:val="en-US"/>
+        </w:rPr>
+        <w:t>.EnergyBuildingVersion”</w:t>
+      </w:r>
+      <w:r>
+        <w:rPr>
+          <w:rStyle w:val="CharacterStyle4"/>
+          <w:lang w:val="en-US"/>
+        </w:rPr>
+        <w:t xml:space="preserve"> </w:t>
+      </w:r>
+      <w:r>
+        <w:rPr>
+          <w:rStyle w:val="CharacterStyle4"/>
+          <w:lang w:val="en-US"/>
+        </w:rPr>
+        <w:t>, type:”field”}}</w:t>
+      </w:r>
+    </w:p>
+  </w:comment>
+  <w:comment w:id="11" w:author="Θέμης Θεοτοκάτος" w:date="2022-03-08T15:46:00Z" w:initials="ΘΘ">
+    <w:p>
+      <w:pPr>
+        <w:pStyle w:val="ParagraphStyle4"/>
+        <w:rPr>
+          <w:rFonts w:ascii="Tahoma" w:eastAsia="Tahoma" w:hAnsi="Tahoma" w:cs="Tahoma"/>
+          <w:noProof/>
+          <w:color w:val="000000"/>
+          <w:sz w:val="18"/>
+          <w:szCs w:val="18"/>
+          <w:lang w:val="en-US"/>
+        </w:rPr>
+      </w:pPr>
+      <w:r>
+        <w:rPr>
+          <w:rStyle w:val="CommentReference"/>
+        </w:rPr>
+        <w:annotationRef/>
+      </w:r>
+      <w:r>
+        <w:rPr>
+          <w:rStyle w:val="CharacterStyle4"/>
+          <w:lang w:val="en-US"/>
+        </w:rPr>
+        <w:t>{{</w:t>
+      </w:r>
+      <w:r>
+        <w:rPr>
+          <w:rStyle w:val="CharacterStyle11"/>
+          <w:lang w:val="en-US"/>
+        </w:rPr>
+        <w:t>name:”</w:t>
+      </w:r>
+      <w:r>
+        <w:rPr>
+          <w:rStyle w:val="CharacterStyle4"/>
+          <w:lang w:val="en-US"/>
+        </w:rPr>
+        <w:t>Projects</w:t>
+      </w:r>
+      <w:r>
+        <w:rPr>
+          <w:rStyle w:val="CharacterStyle4"/>
+          <w:lang w:val="en-US"/>
+        </w:rPr>
+        <w:t>.</w:t>
+      </w:r>
+      <w:r>
+        <w:rPr>
+          <w:rStyle w:val="CharacterStyle4"/>
+          <w:lang w:val="en-US"/>
+        </w:rPr>
+        <w:t>EnergyBuildingSN</w:t>
+      </w:r>
+      <w:r>
+        <w:rPr>
+          <w:rStyle w:val="CharacterStyle4"/>
+          <w:lang w:val="en-US"/>
+        </w:rPr>
+        <w:t>”</w:t>
+      </w:r>
+      <w:r>
+        <w:rPr>
+          <w:rStyle w:val="CharacterStyle4"/>
+          <w:lang w:val="en-US"/>
+        </w:rPr>
+        <w:t xml:space="preserve"> </w:t>
+      </w:r>
+      <w:r>
+        <w:rPr>
+          <w:rStyle w:val="CharacterStyle4"/>
+          <w:lang w:val="en-US"/>
+        </w:rPr>
+        <w:t>, type:”field”</w:t>
+      </w:r>
+      <w:r>
+        <w:rPr>
+          <w:rStyle w:val="CharacterStyle4"/>
+          <w:lang w:val="en-US"/>
+        </w:rPr>
+        <w:t>}}</w:t>
+      </w:r>
+    </w:p>
+  </w:comment>
+  <w:comment w:id="12" w:author="Θέμης Θεοτοκάτος" w:date="2022-03-08T15:48:00Z" w:initials="ΘΘ">
+    <w:p>
+      <w:pPr>
+        <w:pStyle w:val="CommentText"/>
+        <w:rPr>
+          <w:lang w:val="en-US"/>
+        </w:rPr>
+      </w:pPr>
+      <w:r>
+        <w:rPr>
+          <w:rStyle w:val="CommentReference"/>
+        </w:rPr>
+        <w:annotationRef/>
+      </w:r>
+      <w:r>
+        <w:rPr>
+          <w:rStyle w:val="CharacterStyle11"/>
+          <w:lang w:val="en-US"/>
+        </w:rPr>
+        <w:t>{{</w:t>
+      </w:r>
+      <w:r>
+        <w:rPr>
+          <w:rStyle w:val="CharacterStyle11"/>
+          <w:lang w:val="en-US"/>
+        </w:rPr>
+        <w:t>name:”</w:t>
+      </w:r>
+      <w:r>
+        <w:rPr>
+          <w:rStyle w:val="CharacterStyle11"/>
+          <w:lang w:val="en-US"/>
+        </w:rPr>
+        <w:t>BuildingsGeneral.</w:t>
+      </w:r>
+      <w:r>
+        <w:rPr>
+          <w:rStyle w:val="CharacterStyle11"/>
+          <w:lang w:val="en-US"/>
+        </w:rPr>
+        <w:t>CityID”</w:t>
+      </w:r>
+      <w:r>
+        <w:rPr>
+          <w:rStyle w:val="CharacterStyle4"/>
+          <w:lang w:val="en-US"/>
+        </w:rPr>
+        <w:t>, type:”field”</w:t>
+      </w:r>
+      <w:r>
+        <w:rPr>
+          <w:rStyle w:val="CharacterStyle11"/>
+          <w:lang w:val="en-US"/>
+        </w:rPr>
+        <w:t>}}</w:t>
+      </w:r>
+    </w:p>
+  </w:comment>
+  <w:comment w:id="13" w:author="Θέμης Θεοτοκάτος" w:date="2022-03-08T15:48:00Z" w:initials="ΘΘ">
+    <w:p>
+      <w:pPr>
+        <w:pStyle w:val="ParagraphStyle11"/>
+        <w:rPr>
+          <w:rFonts w:ascii="Tahoma" w:eastAsia="Tahoma" w:hAnsi="Tahoma" w:cs="Tahoma"/>
+          <w:noProof/>
+          <w:color w:val="000000"/>
+          <w:sz w:val="16"/>
+          <w:szCs w:val="16"/>
+        </w:rPr>
+      </w:pPr>
+      <w:r>
+        <w:rPr>
+          <w:rStyle w:val="CommentReference"/>
+        </w:rPr>
+        <w:annotationRef/>
+      </w:r>
+      <w:r>
+        <w:rPr>
+          <w:rStyle w:val="CharacterStyle11"/>
+          <w:lang w:val="en-US"/>
+        </w:rPr>
+        <w:t>{{</w:t>
+      </w:r>
+      <w:r>
+        <w:rPr>
+          <w:rStyle w:val="CharacterStyle11"/>
+          <w:lang w:val="en-US"/>
+        </w:rPr>
+        <w:t>name:”</w:t>
+      </w:r>
+      <w:r>
+        <w:rPr>
+          <w:rStyle w:val="CharacterStyle11"/>
+          <w:lang w:val="en-US"/>
+        </w:rPr>
+        <w:t>BuildingsGeneral.</w:t>
+      </w:r>
+      <w:r>
+        <w:rPr>
+          <w:rStyle w:val="CharacterStyle11"/>
+          <w:lang w:val="en-US"/>
+        </w:rPr>
+        <w:t>Elevation”</w:t>
+      </w:r>
+      <w:r>
+        <w:rPr>
+          <w:rStyle w:val="CharacterStyle4"/>
+          <w:lang w:val="en-US"/>
+        </w:rPr>
+        <w:t>,type:”field”, mask:””</w:t>
+      </w:r>
+      <w:r>
+        <w:rPr>
+          <w:rStyle w:val="CharacterStyle11"/>
+          <w:lang w:val="en-US"/>
+        </w:rPr>
+        <w:t>}}</w:t>
+      </w:r>
+    </w:p>
+  </w:comment>
+  <w:comment w:id="14" w:author="Θέμης Θεοτοκάτος" w:date="2022-03-08T15:57:00Z" w:initials="ΘΘ">
+    <w:p>
+      <w:pPr>
+        <w:pStyle w:val="CommentText"/>
+        <w:rPr>
+          <w:lang w:val="en-US"/>
+        </w:rPr>
+      </w:pPr>
+      <w:r>
+        <w:rPr>
+          <w:rStyle w:val="CommentReference"/>
+        </w:rPr>
+        <w:annotationRef/>
+      </w:r>
+      <w:r>
+        <w:rPr>
+          <w:rStyle w:val="CharacterStyle11"/>
+          <w:lang w:val="en-US"/>
+        </w:rPr>
+        <w:t>{{</w:t>
+      </w:r>
+      <w:r>
+        <w:rPr>
+          <w:rStyle w:val="CharacterStyle11"/>
+          <w:lang w:val="en-US"/>
+        </w:rPr>
+        <w:t>name:”</w:t>
+      </w:r>
+      <w:r>
+        <w:rPr>
+          <w:rStyle w:val="CharacterStyle11"/>
+          <w:lang w:val="en-US"/>
+        </w:rPr>
+        <w:t>BuildingsGeneral.</w:t>
+      </w:r>
+      <w:r>
+        <w:rPr>
+          <w:rStyle w:val="CharacterStyle11"/>
+          <w:lang w:val="en-US"/>
+        </w:rPr>
+        <w:t>ClimaticZoneName</w:t>
+      </w:r>
+      <w:r>
+        <w:rPr>
+          <w:rStyle w:val="CharacterStyle11"/>
+          <w:lang w:val="en-US"/>
+        </w:rPr>
+        <w:t>”</w:t>
+      </w:r>
+      <w:r>
+        <w:rPr>
+          <w:rStyle w:val="CharacterStyle4"/>
+          <w:lang w:val="en-US"/>
+        </w:rPr>
+        <w:t>,type:”field”</w:t>
+      </w:r>
+      <w:r>
+        <w:rPr>
+          <w:rStyle w:val="CharacterStyle11"/>
+          <w:lang w:val="en-US"/>
+        </w:rPr>
+        <w:t>}}</w:t>
+      </w:r>
+    </w:p>
+  </w:comment>
+  <w:comment w:id="15" w:author="Θέμης Θεοτοκάτος" w:date="2022-03-08T15:58:00Z" w:initials="ΘΘ">
+    <w:p>
+      <w:pPr>
+        <w:pStyle w:val="CommentText"/>
+        <w:rPr>
+          <w:lang w:val="en-US"/>
+        </w:rPr>
+      </w:pPr>
+      <w:r>
+        <w:rPr>
+          <w:rStyle w:val="CommentReference"/>
+        </w:rPr>
+        <w:annotationRef/>
+      </w:r>
+      <w:r>
+        <w:rPr>
+          <w:rStyle w:val="CharacterStyle11"/>
+          <w:lang w:val="en-US"/>
+        </w:rPr>
+        <w:t>{{</w:t>
+      </w:r>
+      <w:r>
+        <w:rPr>
+          <w:rStyle w:val="CharacterStyle11"/>
+          <w:lang w:val="en-US"/>
+        </w:rPr>
+        <w:t>name:”</w:t>
+      </w:r>
+      <w:r>
+        <w:rPr>
+          <w:rStyle w:val="CharacterStyle11"/>
+          <w:lang w:val="en-US"/>
+        </w:rPr>
+        <w:t>PageCBuildings</w:t>
+      </w:r>
+      <w:r>
+        <w:rPr>
+          <w:rStyle w:val="CharacterStyle11"/>
+          <w:lang w:val="en-US"/>
+        </w:rPr>
+        <w:t>.</w:t>
+      </w:r>
+      <w:r>
+        <w:rPr>
+          <w:rStyle w:val="CharacterStyle11"/>
+          <w:lang w:val="en-US"/>
+        </w:rPr>
+        <w:t>RecNumber”,</w:t>
+      </w:r>
+      <w:r>
+        <w:rPr>
+          <w:rStyle w:val="CharacterStyle4"/>
+          <w:lang w:val="en-US"/>
+        </w:rPr>
+        <w:t>type:”field”</w:t>
+      </w:r>
+      <w:r>
+        <w:rPr>
+          <w:rStyle w:val="CharacterStyle11"/>
+          <w:lang w:val="en-US"/>
+        </w:rPr>
+        <w:t>}}</w:t>
+      </w:r>
+    </w:p>
+  </w:comment>
+  <w:comment w:id="16" w:author="Θέμης Θεοτοκάτος" w:date="2022-03-08T15:58:00Z" w:initials="ΘΘ">
+    <w:p>
+      <w:pPr>
+        <w:pStyle w:val="CommentText"/>
+        <w:rPr>
+          <w:lang w:val="en-US"/>
+        </w:rPr>
+      </w:pPr>
+      <w:r>
+        <w:rPr>
+          <w:rStyle w:val="CommentReference"/>
+        </w:rPr>
+        <w:annotationRef/>
+      </w:r>
+      <w:r>
+        <w:rPr>
+          <w:rStyle w:val="CharacterStyle11"/>
+          <w:lang w:val="en-US"/>
+        </w:rPr>
+        <w:t>{{</w:t>
+      </w:r>
+      <w:r>
+        <w:rPr>
+          <w:rStyle w:val="CharacterStyle11"/>
+          <w:lang w:val="en-US"/>
+        </w:rPr>
+        <w:t>name:”</w:t>
+      </w:r>
+      <w:r>
+        <w:rPr>
+          <w:rStyle w:val="CharacterStyle11"/>
+          <w:lang w:val="en-US"/>
+        </w:rPr>
+        <w:t>PageCBuildings</w:t>
+      </w:r>
+      <w:r>
+        <w:rPr>
+          <w:rStyle w:val="CharacterStyle11"/>
+          <w:lang w:val="en-US"/>
+        </w:rPr>
+        <w:t>.</w:t>
+      </w:r>
+      <w:r>
+        <w:rPr>
+          <w:rStyle w:val="CharacterStyle11"/>
+          <w:lang w:val="en-US"/>
+        </w:rPr>
+        <w:t>Name</w:t>
+      </w:r>
+      <w:r>
+        <w:rPr>
+          <w:rStyle w:val="CharacterStyle11"/>
+          <w:lang w:val="en-US"/>
+        </w:rPr>
+        <w:t>”</w:t>
+      </w:r>
+      <w:r>
+        <w:rPr>
+          <w:rStyle w:val="CharacterStyle4"/>
+          <w:lang w:val="en-US"/>
+        </w:rPr>
+        <w:t>,type:”field”</w:t>
+      </w:r>
+      <w:r>
+        <w:rPr>
+          <w:rStyle w:val="CharacterStyle11"/>
+          <w:lang w:val="en-US"/>
+        </w:rPr>
+        <w:t>}}</w:t>
+      </w:r>
+    </w:p>
+  </w:comment>
+  <w:comment w:id="17" w:author="Θέμης Θεοτοκάτος" w:date="2022-03-08T15:59:00Z" w:initials="ΘΘ">
+    <w:p>
+      <w:pPr>
+        <w:pStyle w:val="ParagraphStyle13"/>
+        <w:jc w:val="left"/>
+        <w:rPr>
+          <w:rFonts w:ascii="Tahoma" w:eastAsia="Tahoma" w:hAnsi="Tahoma" w:cs="Tahoma"/>
+          <w:noProof/>
+          <w:color w:val="000000"/>
+          <w:sz w:val="16"/>
+          <w:szCs w:val="16"/>
+          <w:lang w:val="en-US"/>
+        </w:rPr>
+      </w:pPr>
+      <w:r>
+        <w:rPr>
+          <w:rStyle w:val="CommentReference"/>
+        </w:rPr>
+        <w:annotationRef/>
+      </w:r>
+      <w:r>
+        <w:rPr>
+          <w:rStyle w:val="CharacterStyle13"/>
+          <w:lang w:val="en-US"/>
+        </w:rPr>
+        <w:t>{{</w:t>
+      </w:r>
+      <w:r>
+        <w:rPr>
+          <w:rStyle w:val="CharacterStyle13"/>
+          <w:lang w:val="en-US"/>
+        </w:rPr>
+        <w:t>name:”SpecialAttributes</w:t>
+      </w:r>
+      <w:r>
+        <w:rPr>
+          <w:rStyle w:val="CharacterStyle13"/>
+          <w:lang w:val="en-US"/>
+        </w:rPr>
+        <w:t>.</w:t>
+      </w:r>
+      <w:r>
+        <w:rPr>
+          <w:rStyle w:val="CharacterStyle13"/>
+          <w:lang w:val="en-US"/>
+        </w:rPr>
+        <w:t>FT”,type:”field”</w:t>
+      </w:r>
+      <w:r>
+        <w:rPr>
+          <w:rStyle w:val="CharacterStyle13"/>
+          <w:lang w:val="en-US"/>
+        </w:rPr>
+        <w:t>}}</w:t>
+      </w:r>
+    </w:p>
+  </w:comment>
+  <w:comment w:id="18" w:author="Θέμης Θεοτοκάτος" w:date="2022-03-08T16:03:00Z" w:initials="ΘΘ">
+    <w:p>
+      <w:pPr>
+        <w:pStyle w:val="ParagraphStyle13"/>
+        <w:jc w:val="left"/>
+        <w:rPr>
+          <w:rFonts w:ascii="Tahoma" w:eastAsia="Tahoma" w:hAnsi="Tahoma" w:cs="Tahoma"/>
+          <w:noProof/>
+          <w:color w:val="000000"/>
+          <w:sz w:val="16"/>
+          <w:szCs w:val="16"/>
+          <w:lang w:val="en-US"/>
+        </w:rPr>
+      </w:pPr>
+      <w:r>
+        <w:rPr>
+          <w:rStyle w:val="CommentReference"/>
+        </w:rPr>
+        <w:annotationRef/>
+      </w:r>
+      <w:r>
+        <w:rPr>
+          <w:rStyle w:val="CharacterStyle13"/>
+          <w:lang w:val="en-US"/>
+        </w:rPr>
+        <w:t>{{</w:t>
+      </w:r>
+      <w:r>
+        <w:rPr>
+          <w:rStyle w:val="CharacterStyle13"/>
+          <w:lang w:val="en-US"/>
+        </w:rPr>
+        <w:t>name:”SpecialAttributes</w:t>
+      </w:r>
+      <w:r>
+        <w:rPr>
+          <w:rStyle w:val="CharacterStyle13"/>
+          <w:lang w:val="en-US"/>
+        </w:rPr>
+        <w:t>.</w:t>
+      </w:r>
+      <w:r>
+        <w:rPr>
+          <w:rStyle w:val="CharacterStyle13"/>
+          <w:lang w:val="en-US"/>
+        </w:rPr>
+        <w:t>FW”,type:”field”</w:t>
+      </w:r>
+      <w:r>
+        <w:rPr>
+          <w:rStyle w:val="CharacterStyle13"/>
+          <w:lang w:val="en-US"/>
+        </w:rPr>
+        <w:t>}}</w:t>
+      </w:r>
+    </w:p>
+  </w:comment>
+  <w:comment w:id="19" w:author="Θέμης Θεοτοκάτος" w:date="2022-03-08T16:03:00Z" w:initials="ΘΘ">
+    <w:p>
+      <w:pPr>
+        <w:pStyle w:val="ParagraphStyle13"/>
+        <w:jc w:val="left"/>
+        <w:rPr>
+          <w:rStyle w:val="CharacterStyle13"/>
+          <w:lang w:val="en-US"/>
+        </w:rPr>
+      </w:pPr>
+      <w:r>
+        <w:rPr>
+          <w:rStyle w:val="CommentReference"/>
+        </w:rPr>
+        <w:annotationRef/>
+      </w:r>
+      <w:r>
+        <w:rPr>
+          <w:rStyle w:val="CharacterStyle13"/>
+          <w:lang w:val="en-US"/>
+        </w:rPr>
+        <w:t>{{</w:t>
+      </w:r>
+      <w:r>
+        <w:rPr>
+          <w:rStyle w:val="CharacterStyle13"/>
+          <w:lang w:val="en-US"/>
+        </w:rPr>
+        <w:t>name:”SpecialAttributes</w:t>
+      </w:r>
+      <w:r>
+        <w:rPr>
+          <w:rStyle w:val="CharacterStyle13"/>
+          <w:lang w:val="en-US"/>
+        </w:rPr>
+        <w:t>.</w:t>
+      </w:r>
+      <w:r>
+        <w:rPr>
+          <w:rStyle w:val="CharacterStyle13"/>
+          <w:lang w:val="en-US"/>
+        </w:rPr>
+        <w:t>FR”,type:”field”</w:t>
+      </w:r>
+      <w:r>
+        <w:rPr>
+          <w:rStyle w:val="CharacterStyle13"/>
+          <w:lang w:val="en-US"/>
+        </w:rPr>
+        <w:t>}}</w:t>
+      </w:r>
+    </w:p>
+    <w:p>
+      <w:pPr>
+        <w:pStyle w:val="CommentText"/>
+        <w:rPr>
+          <w:lang w:val="en-US"/>
+        </w:rPr>
+      </w:pPr>
+    </w:p>
+  </w:comment>
+  <w:comment w:id="20" w:author="Θέμης Θεοτοκάτος" w:date="2022-03-08T16:03:00Z" w:initials="ΘΘ">
+    <w:p>
+      <w:pPr>
+        <w:pStyle w:val="ParagraphStyle13"/>
+        <w:jc w:val="left"/>
+        <w:rPr>
+          <w:rStyle w:val="CharacterStyle13"/>
+          <w:lang w:val="en-US"/>
+        </w:rPr>
+      </w:pPr>
+      <w:r>
+        <w:rPr>
+          <w:rStyle w:val="CommentReference"/>
+        </w:rPr>
+        <w:annotationRef/>
+      </w:r>
+      <w:r>
+        <w:rPr>
+          <w:rStyle w:val="CharacterStyle13"/>
+          <w:lang w:val="en-US"/>
+        </w:rPr>
+        <w:t>{{</w:t>
+      </w:r>
+      <w:r>
+        <w:rPr>
+          <w:rStyle w:val="CharacterStyle13"/>
+          <w:lang w:val="en-US"/>
+        </w:rPr>
+        <w:t>name:”SpecialAttributes</w:t>
+      </w:r>
+      <w:r>
+        <w:rPr>
+          <w:rStyle w:val="CharacterStyle13"/>
+          <w:lang w:val="en-US"/>
+        </w:rPr>
+        <w:t>.</w:t>
+      </w:r>
+      <w:r>
+        <w:rPr>
+          <w:rStyle w:val="CharacterStyle13"/>
+          <w:lang w:val="en-US"/>
+        </w:rPr>
+        <w:t>FFB”,type:”field”</w:t>
+      </w:r>
+      <w:r>
+        <w:rPr>
+          <w:rStyle w:val="CharacterStyle13"/>
+          <w:lang w:val="en-US"/>
+        </w:rPr>
+        <w:t>}}</w:t>
+      </w:r>
+    </w:p>
+    <w:p>
+      <w:pPr>
+        <w:pStyle w:val="CommentText"/>
+        <w:rPr>
+          <w:lang w:val="en-US"/>
+        </w:rPr>
+      </w:pPr>
+    </w:p>
+  </w:comment>
+  <w:comment w:id="21" w:author="Θέμης Θεοτοκάτος" w:date="2022-03-08T16:04:00Z" w:initials="ΘΘ">
+    <w:p>
+      <w:pPr>
+        <w:pStyle w:val="ParagraphStyle13"/>
+        <w:jc w:val="left"/>
+        <w:rPr>
+          <w:rFonts w:ascii="Tahoma" w:eastAsia="Tahoma" w:hAnsi="Tahoma" w:cs="Tahoma"/>
+          <w:noProof/>
+          <w:color w:val="000000"/>
+          <w:sz w:val="16"/>
+          <w:szCs w:val="16"/>
+          <w:lang w:val="en-US"/>
+        </w:rPr>
+      </w:pPr>
+      <w:r>
+        <w:rPr>
+          <w:rStyle w:val="CommentReference"/>
+        </w:rPr>
+        <w:annotationRef/>
+      </w:r>
+      <w:r>
+        <w:rPr>
+          <w:rStyle w:val="CharacterStyle13"/>
+          <w:lang w:val="en-US"/>
+        </w:rPr>
+        <w:t>{{</w:t>
+      </w:r>
+      <w:r>
+        <w:rPr>
+          <w:rStyle w:val="CharacterStyle13"/>
+          <w:lang w:val="en-US"/>
+        </w:rPr>
+        <w:t>name:”SpecialAttributes</w:t>
+      </w:r>
+      <w:r>
+        <w:rPr>
+          <w:rStyle w:val="CharacterStyle13"/>
+          <w:lang w:val="en-US"/>
+        </w:rPr>
+        <w:t>.</w:t>
+      </w:r>
+      <w:r>
+        <w:rPr>
+          <w:rStyle w:val="CharacterStyle13"/>
+          <w:lang w:val="en-US"/>
+        </w:rPr>
+        <w:t>FFU”,type:”field”</w:t>
+      </w:r>
+      <w:r>
+        <w:rPr>
+          <w:rStyle w:val="CharacterStyle13"/>
+          <w:lang w:val="en-US"/>
+        </w:rPr>
+        <w:t>}}</w:t>
+      </w:r>
+    </w:p>
+  </w:comment>
+  <w:comment w:id="22" w:author="Θέμης Θεοτοκάτος" w:date="2022-03-08T16:04:00Z" w:initials="ΘΘ">
+    <w:p>
+      <w:pPr>
+        <w:pStyle w:val="CommentText"/>
+        <w:rPr>
+          <w:lang w:val="en-US"/>
+        </w:rPr>
+      </w:pPr>
+      <w:r>
+        <w:rPr>
+          <w:rStyle w:val="CommentReference"/>
+        </w:rPr>
+        <w:annotationRef/>
+      </w:r>
+      <w:r>
+        <w:rPr>
+          <w:rStyle w:val="CharacterStyle13"/>
+          <w:lang w:val="en-US"/>
+        </w:rPr>
+        <w:t>{{</w:t>
+      </w:r>
+      <w:r>
+        <w:rPr>
+          <w:rStyle w:val="CharacterStyle13"/>
+          <w:lang w:val="en-US"/>
+        </w:rPr>
+        <w:t>name:”</w:t>
+      </w:r>
+      <w:r>
+        <w:rPr>
+          <w:rStyle w:val="CharacterStyle13"/>
+          <w:lang w:val="en-US"/>
+        </w:rPr>
+        <w:t>SpecialAttributes.FFA</w:t>
+      </w:r>
+      <w:r>
+        <w:rPr>
+          <w:rStyle w:val="CharacterStyle13"/>
+          <w:lang w:val="en-US"/>
+        </w:rPr>
+        <w:t>”,type:”field”</w:t>
+      </w:r>
+      <w:r>
+        <w:rPr>
+          <w:rStyle w:val="CharacterStyle13"/>
+          <w:lang w:val="en-US"/>
+        </w:rPr>
+        <w:t>}}</w:t>
+      </w:r>
+    </w:p>
+  </w:comment>
+  <w:comment w:id="23" w:author="Θέμης Θεοτοκάτος" w:date="2022-03-08T16:04:00Z" w:initials="ΘΘ">
+    <w:p>
+      <w:pPr>
+        <w:pStyle w:val="CommentText"/>
+        <w:rPr>
+          <w:lang w:val="en-US"/>
+        </w:rPr>
+      </w:pPr>
+      <w:r>
+        <w:rPr>
+          <w:rStyle w:val="CommentReference"/>
+        </w:rPr>
+        <w:annotationRef/>
+      </w:r>
+      <w:r>
+        <w:rPr>
+          <w:rStyle w:val="CharacterStyle13"/>
+          <w:lang w:val="en-US"/>
+        </w:rPr>
+        <w:t>{{</w:t>
+      </w:r>
+      <w:r>
+        <w:rPr>
+          <w:rStyle w:val="CharacterStyle13"/>
+          <w:lang w:val="en-US"/>
+        </w:rPr>
+        <w:t>name:”</w:t>
+      </w:r>
+      <w:r>
+        <w:rPr>
+          <w:rStyle w:val="CharacterStyle13"/>
+          <w:lang w:val="en-US"/>
+        </w:rPr>
+        <w:t>SpecialAttributes.FTU</w:t>
+      </w:r>
+      <w:r>
+        <w:rPr>
+          <w:rStyle w:val="CharacterStyle13"/>
+          <w:lang w:val="en-US"/>
+        </w:rPr>
+        <w:t>”,type:”field”</w:t>
+      </w:r>
+      <w:r>
+        <w:rPr>
+          <w:rStyle w:val="CharacterStyle13"/>
+          <w:lang w:val="en-US"/>
+        </w:rPr>
+        <w:t>}}</w:t>
+      </w:r>
+    </w:p>
+  </w:comment>
+  <w:comment w:id="24" w:author="Θέμης Θεοτοκάτος" w:date="2022-03-08T16:04:00Z" w:initials="ΘΘ">
+    <w:p>
+      <w:pPr>
+        <w:pStyle w:val="CommentText"/>
+        <w:rPr>
+          <w:lang w:val="en-US"/>
+        </w:rPr>
+      </w:pPr>
+      <w:r>
+        <w:rPr>
+          <w:rStyle w:val="CommentReference"/>
+        </w:rPr>
+        <w:annotationRef/>
+      </w:r>
+      <w:r>
+        <w:rPr>
+          <w:rStyle w:val="CharacterStyle13"/>
+          <w:lang w:val="en-US"/>
+        </w:rPr>
+        <w:t>{{</w:t>
+      </w:r>
+      <w:r>
+        <w:rPr>
+          <w:rStyle w:val="CharacterStyle13"/>
+          <w:lang w:val="en-US"/>
+        </w:rPr>
+        <w:t>name:”</w:t>
+      </w:r>
+      <w:r>
+        <w:rPr>
+          <w:rStyle w:val="CharacterStyle13"/>
+          <w:lang w:val="en-US"/>
+        </w:rPr>
+        <w:t>SpecialAttributes.FTB</w:t>
+      </w:r>
+      <w:r>
+        <w:rPr>
+          <w:rStyle w:val="CharacterStyle13"/>
+          <w:lang w:val="en-US"/>
+        </w:rPr>
+        <w:t>”,type:”field”</w:t>
+      </w:r>
+      <w:r>
+        <w:rPr>
+          <w:rStyle w:val="CharacterStyle13"/>
+          <w:lang w:val="en-US"/>
+        </w:rPr>
+        <w:t>}}</w:t>
+      </w:r>
+    </w:p>
+  </w:comment>
+  <w:comment w:id="25" w:author="Θέμης Θεοτοκάτος" w:date="2022-03-08T16:05:00Z" w:initials="ΘΘ">
+    <w:p>
+      <w:pPr>
+        <w:pStyle w:val="ParagraphStyle13"/>
+        <w:jc w:val="left"/>
+        <w:rPr>
+          <w:rFonts w:ascii="Tahoma" w:eastAsia="Tahoma" w:hAnsi="Tahoma" w:cs="Tahoma"/>
+          <w:noProof/>
+          <w:color w:val="000000"/>
+          <w:sz w:val="16"/>
+          <w:szCs w:val="16"/>
+          <w:lang w:val="en-US"/>
+        </w:rPr>
+      </w:pPr>
+      <w:r>
+        <w:rPr>
+          <w:rStyle w:val="CommentReference"/>
+        </w:rPr>
+        <w:annotationRef/>
+      </w:r>
+      <w:r>
+        <w:rPr>
+          <w:rStyle w:val="CharacterStyle13"/>
+          <w:lang w:val="en-US"/>
+        </w:rPr>
+        <w:t>{{</w:t>
+      </w:r>
+      <w:r>
+        <w:rPr>
+          <w:rStyle w:val="CharacterStyle13"/>
+          <w:lang w:val="en-US"/>
+        </w:rPr>
+        <w:t>name:”</w:t>
+      </w:r>
+      <w:r>
+        <w:rPr>
+          <w:rStyle w:val="CharacterStyle13"/>
+          <w:lang w:val="en-US"/>
+        </w:rPr>
+        <w:t>SpecialAttributes.FGF</w:t>
+      </w:r>
+      <w:r>
+        <w:rPr>
+          <w:rStyle w:val="CharacterStyle13"/>
+          <w:lang w:val="en-US"/>
+        </w:rPr>
+        <w:t>”,type:”field”</w:t>
+      </w:r>
+      <w:r>
+        <w:rPr>
+          <w:rStyle w:val="CharacterStyle13"/>
+          <w:lang w:val="en-US"/>
+        </w:rPr>
+        <w:t xml:space="preserve">}} </w:t>
+      </w:r>
+    </w:p>
+  </w:comment>
+  <w:comment w:id="26" w:author="Θέμης Θεοτοκάτος" w:date="2022-03-08T16:05:00Z" w:initials="ΘΘ">
+    <w:p>
+      <w:pPr>
+        <w:pStyle w:val="CommentText"/>
+        <w:rPr>
+          <w:lang w:val="en-US"/>
+        </w:rPr>
+      </w:pPr>
+      <w:r>
+        <w:rPr>
+          <w:rStyle w:val="CommentReference"/>
+        </w:rPr>
+        <w:annotationRef/>
+      </w:r>
+      <w:r>
+        <w:rPr>
+          <w:rStyle w:val="CharacterStyle13"/>
+          <w:lang w:val="en-US"/>
+        </w:rPr>
+        <w:t>{{</w:t>
+      </w:r>
+      <w:r>
+        <w:rPr>
+          <w:rStyle w:val="CharacterStyle13"/>
+          <w:lang w:val="en-US"/>
+        </w:rPr>
+        <w:t>name:”</w:t>
+      </w:r>
+      <w:r>
+        <w:rPr>
+          <w:rStyle w:val="CharacterStyle13"/>
+          <w:lang w:val="en-US"/>
+        </w:rPr>
+        <w:t>SpecialAttributes.F</w:t>
+      </w:r>
+      <w:r>
+        <w:rPr>
+          <w:rStyle w:val="CharacterStyle13"/>
+          <w:lang w:val="en-US"/>
+        </w:rPr>
+        <w:t>”,type:”field”</w:t>
+      </w:r>
+      <w:r>
+        <w:rPr>
+          <w:rStyle w:val="CharacterStyle13"/>
+          <w:lang w:val="en-US"/>
+        </w:rPr>
+        <w:t>}}</w:t>
+      </w:r>
+    </w:p>
+  </w:comment>
+  <w:comment w:id="27" w:author="Θέμης Θεοτοκάτος" w:date="2022-03-08T16:05:00Z" w:initials="ΘΘ">
+    <w:p>
+      <w:pPr>
+        <w:pStyle w:val="ParagraphStyle13"/>
+        <w:jc w:val="left"/>
+        <w:rPr>
+          <w:rFonts w:ascii="Tahoma" w:eastAsia="Tahoma" w:hAnsi="Tahoma" w:cs="Tahoma"/>
+          <w:noProof/>
+          <w:color w:val="000000"/>
+          <w:sz w:val="16"/>
+          <w:szCs w:val="16"/>
+          <w:lang w:val="en-US"/>
+        </w:rPr>
+      </w:pPr>
+      <w:r>
+        <w:rPr>
+          <w:rStyle w:val="CommentReference"/>
+        </w:rPr>
+        <w:annotationRef/>
+      </w:r>
+      <w:r>
+        <w:rPr>
+          <w:rStyle w:val="CharacterStyle13"/>
+          <w:lang w:val="en-US"/>
+        </w:rPr>
+        <w:t>{{</w:t>
+      </w:r>
+      <w:r>
+        <w:rPr>
+          <w:rStyle w:val="CharacterStyle13"/>
+          <w:lang w:val="en-US"/>
+        </w:rPr>
+        <w:t>name:”</w:t>
+      </w:r>
+      <w:r>
+        <w:rPr>
+          <w:rStyle w:val="CharacterStyle13"/>
+          <w:lang w:val="en-US"/>
+        </w:rPr>
+        <w:t>SpecialAttributes.BuildingVolume</w:t>
+      </w:r>
+      <w:r>
+        <w:rPr>
+          <w:rStyle w:val="CharacterStyle13"/>
+          <w:lang w:val="en-US"/>
+        </w:rPr>
+        <w:t>”,type:”field”</w:t>
+      </w:r>
+      <w:r>
+        <w:rPr>
+          <w:rStyle w:val="CharacterStyle13"/>
+          <w:lang w:val="en-US"/>
+        </w:rPr>
+        <w:t>}}</w:t>
+      </w:r>
+    </w:p>
+  </w:comment>
+  <w:comment w:id="28" w:author="Θέμης Θεοτοκάτος" w:date="2022-03-08T16:05:00Z" w:initials="ΘΘ">
+    <w:p>
+      <w:pPr>
+        <w:pStyle w:val="CommentText"/>
+        <w:rPr>
+          <w:lang w:val="en-US"/>
+        </w:rPr>
+      </w:pPr>
+      <w:r>
+        <w:rPr>
+          <w:rStyle w:val="CommentReference"/>
+        </w:rPr>
+        <w:annotationRef/>
+      </w:r>
+      <w:r>
+        <w:rPr>
+          <w:rStyle w:val="CharacterStyle13"/>
+          <w:lang w:val="en-US"/>
+        </w:rPr>
+        <w:t>{{</w:t>
+      </w:r>
+      <w:r>
+        <w:rPr>
+          <w:rStyle w:val="CharacterStyle13"/>
+          <w:lang w:val="en-US"/>
+        </w:rPr>
+        <w:t>name:”</w:t>
+      </w:r>
+      <w:r>
+        <w:rPr>
+          <w:rStyle w:val="CharacterStyle13"/>
+          <w:lang w:val="en-US"/>
+        </w:rPr>
+        <w:t>SpecialAttributes</w:t>
+      </w:r>
+      <w:r>
+        <w:rPr>
+          <w:rStyle w:val="CharacterStyle13"/>
+          <w:lang w:val="en-US"/>
+        </w:rPr>
+        <w:t>.</w:t>
+      </w:r>
+      <w:r>
+        <w:rPr>
+          <w:rStyle w:val="CharacterStyle13"/>
+          <w:lang w:val="en-US"/>
+        </w:rPr>
+        <w:t>FV</w:t>
+      </w:r>
+      <w:r>
+        <w:rPr>
+          <w:rStyle w:val="CharacterStyle13"/>
+          <w:lang w:val="en-US"/>
+        </w:rPr>
+        <w:t>”,type:”field”</w:t>
+      </w:r>
+      <w:r>
+        <w:rPr>
+          <w:rStyle w:val="CharacterStyle13"/>
+          <w:lang w:val="en-US"/>
+        </w:rPr>
+        <w:t>}}</w:t>
+      </w:r>
+    </w:p>
+  </w:comment>
+  <w:comment w:id="29" w:author="Θέμης Θεοτοκάτος" w:date="2022-03-08T16:06:00Z" w:initials="ΘΘ">
+    <w:p>
+      <w:pPr>
+        <w:pStyle w:val="CommentText"/>
+        <w:rPr>
+          <w:lang w:val="en-US"/>
+        </w:rPr>
+      </w:pPr>
+      <w:r>
+        <w:rPr>
+          <w:rStyle w:val="CommentReference"/>
+        </w:rPr>
+        <w:annotationRef/>
+      </w:r>
+      <w:r>
+        <w:rPr>
+          <w:rStyle w:val="CharacterStyle13"/>
+          <w:lang w:val="en-US"/>
+        </w:rPr>
+        <w:t>{{</w:t>
+      </w:r>
+      <w:r>
+        <w:rPr>
+          <w:rStyle w:val="CharacterStyle13"/>
+          <w:lang w:val="en-US"/>
+        </w:rPr>
+        <w:t>name:”</w:t>
+      </w:r>
+      <w:r>
+        <w:rPr>
+          <w:rStyle w:val="CharacterStyle13"/>
+          <w:lang w:val="en-US"/>
+        </w:rPr>
+        <w:t>SpecialAttributes.Umax</w:t>
+      </w:r>
+      <w:r>
+        <w:rPr>
+          <w:rStyle w:val="CharacterStyle13"/>
+          <w:lang w:val="en-US"/>
+        </w:rPr>
+        <w:t>”,type:”field”</w:t>
+      </w:r>
+      <w:r>
+        <w:rPr>
+          <w:rStyle w:val="CharacterStyle13"/>
+          <w:lang w:val="en-US"/>
+        </w:rPr>
+        <w:t>}}</w:t>
+      </w:r>
+    </w:p>
+  </w:comment>
+  <w:comment w:id="30" w:author="Θέμης Θεοτοκάτος" w:date="2022-03-08T16:08:00Z" w:initials="ΘΘ">
+    <w:p>
+      <w:pPr>
+        <w:rPr>
+          <w:rFonts w:ascii="Tahoma" w:eastAsia="Tahoma" w:hAnsi="Tahoma" w:cs="Tahoma"/>
+          <w:noProof/>
+          <w:color w:val="000000"/>
+          <w:lang w:val="en-US"/>
+        </w:rPr>
+      </w:pPr>
+      <w:r>
+        <w:rPr>
+          <w:rStyle w:val="CommentReference"/>
+        </w:rPr>
+        <w:annotationRef/>
+      </w:r>
+      <w:r>
+        <w:rPr>
+          <w:rStyle w:val="CharacterStyle301"/>
+          <w:sz w:val="22"/>
+          <w:szCs w:val="22"/>
+          <w:lang w:val="en-US"/>
+        </w:rPr>
+        <w:t>{{name:”template_part2”, type:”template”}}</w:t>
+      </w:r>
+    </w:p>
+  </w:comment>
+</w:comments>
+</file>
+
+<file path=word/commentsExtended.xml><?xml version="1.0" encoding="utf-8"?>
+<w15:commentsEx xmlns:wpc="http://schemas.microsoft.com/office/word/2010/wordprocessingCanvas" xmlns:cx="http://schemas.microsoft.com/office/drawing/2014/chartex" xmlns:cx1="http://schemas.microsoft.com/office/drawing/2015/9/8/chartex" xmlns:cx2="http://schemas.microsoft.com/office/drawing/2015/10/21/chartex" xmlns:cx3="http://schemas.microsoft.com/office/drawing/2016/5/9/chartex" xmlns:cx4="http://schemas.microsoft.com/office/drawing/2016/5/10/chartex" xmlns:cx5="http://schemas.microsoft.com/office/drawing/2016/5/11/chartex" xmlns:cx6="http://schemas.microsoft.com/office/drawing/2016/5/12/chartex" xmlns:cx7="http://schemas.microsoft.com/office/drawing/2016/5/13/chartex" xmlns:cx8="http://schemas.microsoft.com/office/drawing/2016/5/14/chartex" xmlns:mc="http://schemas.openxmlformats.org/markup-compatibility/2006" xmlns:aink="http://schemas.microsoft.com/office/drawing/2016/ink" xmlns:am3d="http://schemas.microsoft.com/office/drawing/2017/model3d" xmlns:o="urn:schemas-microsoft-com:office:office" xmlns:r="http://schemas.openxmlformats.org/officeDocument/2006/relationships" xmlns:m="http://schemas.openxmlformats.org/officeDocument/2006/math" xmlns:v="urn:schemas-microsoft-com:vml" xmlns:wp14="http://schemas.microsoft.com/office/word/2010/wordprocessingDrawing" xmlns:wp="http://schemas.openxmlformats.org/drawingml/2006/wordprocessingDrawing" xmlns:w10="urn:schemas-microsoft-com:office:word" xmlns:w="http://schemas.openxmlformats.org/wordprocessingml/2006/main" xmlns:w14="http://schemas.microsoft.com/office/word/2010/wordml" xmlns:w15="http://schemas.microsoft.com/office/word/2012/wordml" xmlns:w16cex="http://schemas.microsoft.com/office/word/2018/wordml/cex" xmlns:w16cid="http://schemas.microsoft.com/office/word/2016/wordml/cid" xmlns:w16="http://schemas.microsoft.com/office/word/2018/wordml" xmlns:w16sdtdh="http://schemas.microsoft.com/office/word/2020/wordml/sdtdatahash" xmlns:w16se="http://schemas.microsoft.com/office/word/2015/wordml/symex" xmlns:wpg="http://schemas.microsoft.com/office/word/2010/wordprocessingGroup" xmlns:wpi="http://schemas.microsoft.com/office/word/2010/wordprocessingInk" xmlns:wne="http://schemas.microsoft.com/office/word/2006/wordml" xmlns:wps="http://schemas.microsoft.com/office/word/2010/wordprocessingShape" mc:Ignorable="w14 w15 w16se w16cid w16 w16cex w16sdtdh wp14">
+  <w15:commentEx w15:paraId="004C45D4" w15:done="0"/>
+  <w15:commentEx w15:paraId="33D0295E" w15:done="0"/>
+  <w15:commentEx w15:paraId="13598FAC" w15:done="0"/>
+  <w15:commentEx w15:paraId="0B7C4E8F" w15:done="0"/>
+  <w15:commentEx w15:paraId="7198EB57" w15:done="0"/>
+  <w15:commentEx w15:paraId="2240AF2A" w15:done="0"/>
+  <w15:commentEx w15:paraId="439B5331" w15:done="0"/>
+  <w15:commentEx w15:paraId="1A36D95A" w15:done="0"/>
+  <w15:commentEx w15:paraId="4BF3FF6C" w15:done="0"/>
+  <w15:commentEx w15:paraId="32121291" w15:done="0"/>
+  <w15:commentEx w15:paraId="61AFF544" w15:done="0"/>
+  <w15:commentEx w15:paraId="5FA35497" w15:done="0"/>
+  <w15:commentEx w15:paraId="36CB9EFE" w15:done="0"/>
+  <w15:commentEx w15:paraId="6F90E905" w15:done="0"/>
+  <w15:commentEx w15:paraId="1032C9BF" w15:done="0"/>
+  <w15:commentEx w15:paraId="4CC9EC22" w15:done="0"/>
+  <w15:commentEx w15:paraId="5CFB43D9" w15:done="0"/>
+  <w15:commentEx w15:paraId="11DACEE9" w15:done="0"/>
+  <w15:commentEx w15:paraId="5B5F3C7F" w15:done="0"/>
+  <w15:commentEx w15:paraId="18603F15" w15:done="0"/>
+  <w15:commentEx w15:paraId="68D9F8C6" w15:done="0"/>
+  <w15:commentEx w15:paraId="2F48937E" w15:done="0"/>
+  <w15:commentEx w15:paraId="2AF95726" w15:done="0"/>
+  <w15:commentEx w15:paraId="2243D8AE" w15:done="0"/>
+  <w15:commentEx w15:paraId="5885BE81" w15:done="0"/>
+  <w15:commentEx w15:paraId="52526546" w15:done="0"/>
+  <w15:commentEx w15:paraId="73E7C5FB" w15:done="0"/>
+  <w15:commentEx w15:paraId="62CBD33D" w15:done="0"/>
+  <w15:commentEx w15:paraId="03042252" w15:done="0"/>
+  <w15:commentEx w15:paraId="7E390D31" w15:done="0"/>
+  <w15:commentEx w15:paraId="6FA81404" w15:done="0"/>
+</w15:commentsEx>
+</file>
+
+<file path=word/commentsExtensible.xml><?xml version="1.0" encoding="utf-8"?>
+<w16cex:commentsExtensible xmlns:wpc="http://schemas.microsoft.com/office/word/2010/wordprocessingCanvas" xmlns:cx="http://schemas.microsoft.com/office/drawing/2014/chartex" xmlns:cx1="http://schemas.microsoft.com/office/drawing/2015/9/8/chartex" xmlns:cx2="http://schemas.microsoft.com/office/drawing/2015/10/21/chartex" xmlns:cx3="http://schemas.microsoft.com/office/drawing/2016/5/9/chartex" xmlns:cx4="http://schemas.microsoft.com/office/drawing/2016/5/10/chartex" xmlns:cx5="http://schemas.microsoft.com/office/drawing/2016/5/11/chartex" xmlns:cx6="http://schemas.microsoft.com/office/drawing/2016/5/12/chartex" xmlns:cx7="http://schemas.microsoft.com/office/drawing/2016/5/13/chartex" xmlns:cx8="http://schemas.microsoft.com/office/drawing/2016/5/14/chartex" xmlns:mc="http://schemas.openxmlformats.org/markup-compatibility/2006" xmlns:aink="http://schemas.microsoft.com/office/drawing/2016/ink" xmlns:am3d="http://schemas.microsoft.com/office/drawing/2017/model3d" xmlns:o="urn:schemas-microsoft-com:office:office" xmlns:r="http://schemas.openxmlformats.org/officeDocument/2006/relationships" xmlns:m="http://schemas.openxmlformats.org/officeDocument/2006/math" xmlns:v="urn:schemas-microsoft-com:vml" xmlns:wp14="http://schemas.microsoft.com/office/word/2010/wordprocessingDrawing" xmlns:wp="http://schemas.openxmlformats.org/drawingml/2006/wordprocessingDrawing" xmlns:w10="urn:schemas-microsoft-com:office:word" xmlns:w="http://schemas.openxmlformats.org/wordprocessingml/2006/main" xmlns:w14="http://schemas.microsoft.com/office/word/2010/wordml" xmlns:w15="http://schemas.microsoft.com/office/word/2012/wordml" xmlns:w16cex="http://schemas.microsoft.com/office/word/2018/wordml/cex" xmlns:w16cid="http://schemas.microsoft.com/office/word/2016/wordml/cid" xmlns:w16="http://schemas.microsoft.com/office/word/2018/wordml" xmlns:w16sdtdh="http://schemas.microsoft.com/office/word/2020/wordml/sdtdatahash" xmlns:w16se="http://schemas.microsoft.com/office/word/2015/wordml/symex" xmlns:wpg="http://schemas.microsoft.com/office/word/2010/wordprocessingGroup" xmlns:wpi="http://schemas.microsoft.com/office/word/2010/wordprocessingInk" xmlns:wne="http://schemas.microsoft.com/office/word/2006/wordml" xmlns:wps="http://schemas.microsoft.com/office/word/2010/wordprocessingShape" mc:Ignorable="w14 w15 w16se w16cid w16 w16cex w16sdtdh wp14">
+  <w16cex:commentExtensible w16cex:durableId="25D1F6CE" w16cex:dateUtc="2022-03-08T13:37:00Z"/>
+  <w16cex:commentExtensible w16cex:durableId="25D1F6D8" w16cex:dateUtc="2022-03-08T13:38:00Z"/>
+  <w16cex:commentExtensible w16cex:durableId="25D1F6DE" w16cex:dateUtc="2022-03-08T13:38:00Z"/>
+  <w16cex:commentExtensible w16cex:durableId="25D1F6ED" w16cex:dateUtc="2022-03-08T13:38:00Z"/>
+  <w16cex:commentExtensible w16cex:durableId="25D1F6F4" w16cex:dateUtc="2022-03-08T13:38:00Z"/>
+  <w16cex:commentExtensible w16cex:durableId="25D1F75B" w16cex:dateUtc="2022-03-08T13:40:00Z"/>
+  <w16cex:commentExtensible w16cex:durableId="25D1F765" w16cex:dateUtc="2022-03-08T13:40:00Z"/>
+  <w16cex:commentExtensible w16cex:durableId="25D1F76F" w16cex:dateUtc="2022-03-08T13:40:00Z"/>
+  <w16cex:commentExtensible w16cex:durableId="25D1F7A5" w16cex:dateUtc="2022-03-08T13:41:00Z"/>
+  <w16cex:commentExtensible w16cex:durableId="25D1F7BB" w16cex:dateUtc="2022-03-08T13:41:00Z"/>
+  <w16cex:commentExtensible w16cex:durableId="25D1F8BF" w16cex:dateUtc="2022-03-08T13:46:00Z"/>
+  <w16cex:commentExtensible w16cex:durableId="25D1F8E3" w16cex:dateUtc="2022-03-08T13:46:00Z"/>
+  <w16cex:commentExtensible w16cex:durableId="25D1F957" w16cex:dateUtc="2022-03-08T13:48:00Z"/>
+  <w16cex:commentExtensible w16cex:durableId="25D1F962" w16cex:dateUtc="2022-03-08T13:48:00Z"/>
+  <w16cex:commentExtensible w16cex:durableId="25D1FB7E" w16cex:dateUtc="2022-03-08T13:57:00Z"/>
+  <w16cex:commentExtensible w16cex:durableId="25D1FB89" w16cex:dateUtc="2022-03-08T13:58:00Z"/>
+  <w16cex:commentExtensible w16cex:durableId="25D1FBA8" w16cex:dateUtc="2022-03-08T13:58:00Z"/>
+  <w16cex:commentExtensible w16cex:durableId="25D1FBE1" w16cex:dateUtc="2022-03-08T13:59:00Z"/>
+  <w16cex:commentExtensible w16cex:durableId="25D1FCDA" w16cex:dateUtc="2022-03-08T14:03:00Z"/>
+  <w16cex:commentExtensible w16cex:durableId="25D1FCE4" w16cex:dateUtc="2022-03-08T14:03:00Z"/>
+  <w16cex:commentExtensible w16cex:durableId="25D1FCEB" w16cex:dateUtc="2022-03-08T14:03:00Z"/>
+  <w16cex:commentExtensible w16cex:durableId="25D1FCF4" w16cex:dateUtc="2022-03-08T14:04:00Z"/>
+  <w16cex:commentExtensible w16cex:durableId="25D1FD16" w16cex:dateUtc="2022-03-08T14:04:00Z"/>
+  <w16cex:commentExtensible w16cex:durableId="25D1FD20" w16cex:dateUtc="2022-03-08T14:04:00Z"/>
+  <w16cex:commentExtensible w16cex:durableId="25D1FD28" w16cex:dateUtc="2022-03-08T14:04:00Z"/>
+  <w16cex:commentExtensible w16cex:durableId="25D1FD32" w16cex:dateUtc="2022-03-08T14:05:00Z"/>
+  <w16cex:commentExtensible w16cex:durableId="25D1FD48" w16cex:dateUtc="2022-03-08T14:05:00Z"/>
+  <w16cex:commentExtensible w16cex:durableId="25D1FD51" w16cex:dateUtc="2022-03-08T14:05:00Z"/>
+  <w16cex:commentExtensible w16cex:durableId="25D1FD5B" w16cex:dateUtc="2022-03-08T14:05:00Z"/>
+  <w16cex:commentExtensible w16cex:durableId="25D1FD6C" w16cex:dateUtc="2022-03-08T14:06:00Z"/>
+  <w16cex:commentExtensible w16cex:durableId="25D1FDF7" w16cex:dateUtc="2022-03-08T14:08:00Z"/>
+</w16cex:commentsExtensible>
+</file>
+
+<file path=word/commentsIds.xml><?xml version="1.0" encoding="utf-8"?>
+<w16cid:commentsIds xmlns:wpc="http://schemas.microsoft.com/office/word/2010/wordprocessingCanvas" xmlns:cx="http://schemas.microsoft.com/office/drawing/2014/chartex" xmlns:cx1="http://schemas.microsoft.com/office/drawing/2015/9/8/chartex" xmlns:cx2="http://schemas.microsoft.com/office/drawing/2015/10/21/chartex" xmlns:cx3="http://schemas.microsoft.com/office/drawing/2016/5/9/chartex" xmlns:cx4="http://schemas.microsoft.com/office/drawing/2016/5/10/chartex" xmlns:cx5="http://schemas.microsoft.com/office/drawing/2016/5/11/chartex" xmlns:cx6="http://schemas.microsoft.com/office/drawing/2016/5/12/chartex" xmlns:cx7="http://schemas.microsoft.com/office/drawing/2016/5/13/chartex" xmlns:cx8="http://schemas.microsoft.com/office/drawing/2016/5/14/chartex" xmlns:mc="http://schemas.openxmlformats.org/markup-compatibility/2006" xmlns:aink="http://schemas.microsoft.com/office/drawing/2016/ink" xmlns:am3d="http://schemas.microsoft.com/office/drawing/2017/model3d" xmlns:o="urn:schemas-microsoft-com:office:office" xmlns:r="http://schemas.openxmlformats.org/officeDocument/2006/relationships" xmlns:m="http://schemas.openxmlformats.org/officeDocument/2006/math" xmlns:v="urn:schemas-microsoft-com:vml" xmlns:wp14="http://schemas.microsoft.com/office/word/2010/wordprocessingDrawing" xmlns:wp="http://schemas.openxmlformats.org/drawingml/2006/wordprocessingDrawing" xmlns:w10="urn:schemas-microsoft-com:office:word" xmlns:w="http://schemas.openxmlformats.org/wordprocessingml/2006/main" xmlns:w14="http://schemas.microsoft.com/office/word/2010/wordml" xmlns:w15="http://schemas.microsoft.com/office/word/2012/wordml" xmlns:w16cex="http://schemas.microsoft.com/office/word/2018/wordml/cex" xmlns:w16cid="http://schemas.microsoft.com/office/word/2016/wordml/cid" xmlns:w16="http://schemas.microsoft.com/office/word/2018/wordml" xmlns:w16sdtdh="http://schemas.microsoft.com/office/word/2020/wordml/sdtdatahash" xmlns:w16se="http://schemas.microsoft.com/office/word/2015/wordml/symex" xmlns:wpg="http://schemas.microsoft.com/office/word/2010/wordprocessingGroup" xmlns:wpi="http://schemas.microsoft.com/office/word/2010/wordprocessingInk" xmlns:wne="http://schemas.microsoft.com/office/word/2006/wordml" xmlns:wps="http://schemas.microsoft.com/office/word/2010/wordprocessingShape" mc:Ignorable="w14 w15 w16se w16cid w16 w16cex w16sdtdh wp14">
+  <w16cid:commentId w16cid:paraId="004C45D4" w16cid:durableId="25D1F6CE"/>
+  <w16cid:commentId w16cid:paraId="33D0295E" w16cid:durableId="25D1F6D8"/>
+  <w16cid:commentId w16cid:paraId="13598FAC" w16cid:durableId="25D1F6DE"/>
+  <w16cid:commentId w16cid:paraId="0B7C4E8F" w16cid:durableId="25D1F6ED"/>
+  <w16cid:commentId w16cid:paraId="7198EB57" w16cid:durableId="25D1F6F4"/>
+  <w16cid:commentId w16cid:paraId="2240AF2A" w16cid:durableId="25D1F75B"/>
+  <w16cid:commentId w16cid:paraId="439B5331" w16cid:durableId="25D1F765"/>
+  <w16cid:commentId w16cid:paraId="1A36D95A" w16cid:durableId="25D1F76F"/>
+  <w16cid:commentId w16cid:paraId="4BF3FF6C" w16cid:durableId="25D1F7A5"/>
+  <w16cid:commentId w16cid:paraId="32121291" w16cid:durableId="25D1F7BB"/>
+  <w16cid:commentId w16cid:paraId="61AFF544" w16cid:durableId="25D1F8BF"/>
+  <w16cid:commentId w16cid:paraId="5FA35497" w16cid:durableId="25D1F8E3"/>
+  <w16cid:commentId w16cid:paraId="36CB9EFE" w16cid:durableId="25D1F957"/>
+  <w16cid:commentId w16cid:paraId="6F90E905" w16cid:durableId="25D1F962"/>
+  <w16cid:commentId w16cid:paraId="1032C9BF" w16cid:durableId="25D1FB7E"/>
+  <w16cid:commentId w16cid:paraId="4CC9EC22" w16cid:durableId="25D1FB89"/>
+  <w16cid:commentId w16cid:paraId="5CFB43D9" w16cid:durableId="25D1FBA8"/>
+  <w16cid:commentId w16cid:paraId="11DACEE9" w16cid:durableId="25D1FBE1"/>
+  <w16cid:commentId w16cid:paraId="5B5F3C7F" w16cid:durableId="25D1FCDA"/>
+  <w16cid:commentId w16cid:paraId="18603F15" w16cid:durableId="25D1FCE4"/>
+  <w16cid:commentId w16cid:paraId="68D9F8C6" w16cid:durableId="25D1FCEB"/>
+  <w16cid:commentId w16cid:paraId="2F48937E" w16cid:durableId="25D1FCF4"/>
+  <w16cid:commentId w16cid:paraId="2AF95726" w16cid:durableId="25D1FD16"/>
+  <w16cid:commentId w16cid:paraId="2243D8AE" w16cid:durableId="25D1FD20"/>
+  <w16cid:commentId w16cid:paraId="5885BE81" w16cid:durableId="25D1FD28"/>
+  <w16cid:commentId w16cid:paraId="52526546" w16cid:durableId="25D1FD32"/>
+  <w16cid:commentId w16cid:paraId="73E7C5FB" w16cid:durableId="25D1FD48"/>
+  <w16cid:commentId w16cid:paraId="62CBD33D" w16cid:durableId="25D1FD51"/>
+  <w16cid:commentId w16cid:paraId="03042252" w16cid:durableId="25D1FD5B"/>
+  <w16cid:commentId w16cid:paraId="7E390D31" w16cid:durableId="25D1FD6C"/>
+  <w16cid:commentId w16cid:paraId="6FA81404" w16cid:durableId="25D1FDF7"/>
+</w16cid:commentsIds>
+</file>
+
 <file path=word/endnotes.xml><?xml version="1.0" encoding="utf-8"?>
 <w:endnotes xmlns:wpc="http://schemas.microsoft.com/office/word/2010/wordprocessingCanvas" xmlns:cx="http://schemas.microsoft.com/office/drawing/2014/chartex" xmlns:cx1="http://schemas.microsoft.com/office/drawing/2015/9/8/chartex" xmlns:cx2="http://schemas.microsoft.com/office/drawing/2015/10/21/chartex" xmlns:cx3="http://schemas.microsoft.com/office/drawing/2016/5/9/chartex" xmlns:cx4="http://schemas.microsoft.com/office/drawing/2016/5/10/chartex" xmlns:cx5="http://schemas.microsoft.com/office/drawing/2016/5/11/chartex" xmlns:cx6="http://schemas.microsoft.com/office/drawing/2016/5/12/chartex" xmlns:cx7="http://schemas.microsoft.com/office/drawing/2016/5/13/chartex" xmlns:cx8="http://schemas.microsoft.com/office/drawing/2016/5/14/chartex" xmlns:mc="http://schemas.openxmlformats.org/markup-compatibility/2006" xmlns:aink="http://schemas.microsoft.com/office/drawing/2016/ink" xmlns:am3d="http://schemas.microsoft.com/office/drawing/2017/model3d" xmlns:o="urn:schemas-microsoft-com:office:office" xmlns:r="http://schemas.openxmlformats.org/officeDocument/2006/relationships" xmlns:m="http://schemas.openxmlformats.org/officeDocument/2006/math" xmlns:v="urn:schemas-microsoft-com:vml" xmlns:wp14="http://schemas.microsoft.com/office/word/2010/wordprocessingDrawing" xmlns:wp="http://schemas.openxmlformats.org/drawingml/2006/wordprocessingDrawing" xmlns:w10="urn:schemas-microsoft-com:office:word" xmlns:w="http://schemas.openxmlformats.org/wordprocessingml/2006/main" xmlns:w14="http://schemas.microsoft.com/office/word/2010/wordml" xmlns:w15="http://schemas.microsoft.com/office/word/2012/wordml" xmlns:w16cex="http://schemas.microsoft.com/office/word/2018/wordml/cex" xmlns:w16cid="http://schemas.microsoft.com/office/word/2016/wordml/cid" xmlns:w16="http://schemas.microsoft.com/office/word/2018/wordml" xmlns:w16sdtdh="http://schemas.microsoft.com/office/word/2020/wordml/sdtdatahash" xmlns:w16se="http://schemas.microsoft.com/office/word/2015/wordml/symex" xmlns:wpg="http://schemas.microsoft.com/office/word/2010/wordprocessingGroup" xmlns:wpi="http://schemas.microsoft.com/office/word/2010/wordprocessingInk" xmlns:wne="http://schemas.microsoft.com/office/word/2006/wordml" xmlns:wps="http://schemas.microsoft.com/office/word/2010/wordprocessingShape" mc:Ignorable="w14 w15 w16se w16cid w16 w16cex w16sdtdh wp14">
   <w:endnote w:type="separator" w:id="-1">
@@ -2664,6 +4571,14 @@
     </w:p>
   </w:footnote>
 </w:footnotes>
+</file>
+
+<file path=word/people.xml><?xml version="1.0" encoding="utf-8"?>
+<w15:people xmlns:wpc="http://schemas.microsoft.com/office/word/2010/wordprocessingCanvas" xmlns:cx="http://schemas.microsoft.com/office/drawing/2014/chartex" xmlns:cx1="http://schemas.microsoft.com/office/drawing/2015/9/8/chartex" xmlns:cx2="http://schemas.microsoft.com/office/drawing/2015/10/21/chartex" xmlns:cx3="http://schemas.microsoft.com/office/drawing/2016/5/9/chartex" xmlns:cx4="http://schemas.microsoft.com/office/drawing/2016/5/10/chartex" xmlns:cx5="http://schemas.microsoft.com/office/drawing/2016/5/11/chartex" xmlns:cx6="http://schemas.microsoft.com/office/drawing/2016/5/12/chartex" xmlns:cx7="http://schemas.microsoft.com/office/drawing/2016/5/13/chartex" xmlns:cx8="http://schemas.microsoft.com/office/drawing/2016/5/14/chartex" xmlns:mc="http://schemas.openxmlformats.org/markup-compatibility/2006" xmlns:aink="http://schemas.microsoft.com/office/drawing/2016/ink" xmlns:am3d="http://schemas.microsoft.com/office/drawing/2017/model3d" xmlns:o="urn:schemas-microsoft-com:office:office" xmlns:r="http://schemas.openxmlformats.org/officeDocument/2006/relationships" xmlns:m="http://schemas.openxmlformats.org/officeDocument/2006/math" xmlns:v="urn:schemas-microsoft-com:vml" xmlns:wp14="http://schemas.microsoft.com/office/word/2010/wordprocessingDrawing" xmlns:wp="http://schemas.openxmlformats.org/drawingml/2006/wordprocessingDrawing" xmlns:w10="urn:schemas-microsoft-com:office:word" xmlns:w="http://schemas.openxmlformats.org/wordprocessingml/2006/main" xmlns:w14="http://schemas.microsoft.com/office/word/2010/wordml" xmlns:w15="http://schemas.microsoft.com/office/word/2012/wordml" xmlns:w16cex="http://schemas.microsoft.com/office/word/2018/wordml/cex" xmlns:w16cid="http://schemas.microsoft.com/office/word/2016/wordml/cid" xmlns:w16="http://schemas.microsoft.com/office/word/2018/wordml" xmlns:w16sdtdh="http://schemas.microsoft.com/office/word/2020/wordml/sdtdatahash" xmlns:w16se="http://schemas.microsoft.com/office/word/2015/wordml/symex" xmlns:wpg="http://schemas.microsoft.com/office/word/2010/wordprocessingGroup" xmlns:wpi="http://schemas.microsoft.com/office/word/2010/wordprocessingInk" xmlns:wne="http://schemas.microsoft.com/office/word/2006/wordml" xmlns:wps="http://schemas.microsoft.com/office/word/2010/wordprocessingShape" mc:Ignorable="w14 w15 w16se w16cid w16 w16cex w16sdtdh wp14">
+  <w15:person w15:author="Θέμης Θεοτοκάτος">
+    <w15:presenceInfo w15:providerId="AD" w15:userId="S-1-5-21-2910467922-1755744427-3319562237-1615"/>
+  </w15:person>
+</w15:people>
 </file>
 
 <file path=word/styles.xml><?xml version="1.0" encoding="utf-8"?>
@@ -2673,6 +4588,7 @@
       <w:rPr>
         <w:rFonts w:ascii="Calibri" w:eastAsia="Calibri" w:hAnsi="Calibri" w:cs="Calibri"/>
         <w:sz w:val="22"/>
+        <w:szCs w:val="22"/>
         <w:lang w:val="el-GR" w:eastAsia="el-GR" w:bidi="ar-SA"/>
       </w:rPr>
     </w:rPrDefault>
@@ -3059,6 +4975,28 @@
   <w:style w:type="paragraph" w:default="1" w:styleId="Normal">
     <w:name w:val="Normal"/>
     <w:qFormat/>
+    <w:rsid w:val="00814EFF"/>
+  </w:style>
+  <w:style w:type="paragraph" w:styleId="Heading1">
+    <w:name w:val="heading 1"/>
+    <w:basedOn w:val="Normal"/>
+    <w:next w:val="Normal"/>
+    <w:link w:val="Heading1Char"/>
+    <w:uiPriority w:val="9"/>
+    <w:qFormat/>
+    <w:rsid w:val="00814EFF"/>
+    <w:pPr>
+      <w:keepNext/>
+      <w:keepLines/>
+      <w:spacing w:before="240"/>
+      <w:outlineLvl w:val="0"/>
+    </w:pPr>
+    <w:rPr>
+      <w:rFonts w:asciiTheme="majorHAnsi" w:eastAsiaTheme="majorEastAsia" w:hAnsiTheme="majorHAnsi" w:cstheme="majorBidi"/>
+      <w:color w:val="2F5496" w:themeColor="accent1" w:themeShade="BF"/>
+      <w:sz w:val="32"/>
+      <w:szCs w:val="32"/>
+    </w:rPr>
   </w:style>
   <w:style w:type="character" w:default="1" w:styleId="DefaultParagraphFont">
     <w:name w:val="Default Paragraph Font"/>
@@ -11372,6 +13310,115 @@
       <w:ind w:left="720"/>
       <w:contextualSpacing/>
     </w:pPr>
+  </w:style>
+  <w:style w:type="character" w:styleId="CommentReference">
+    <w:name w:val="annotation reference"/>
+    <w:basedOn w:val="DefaultParagraphFont"/>
+    <w:uiPriority w:val="99"/>
+    <w:semiHidden/>
+    <w:unhideWhenUsed/>
+    <w:rsid w:val="007E04D7"/>
+    <w:rPr>
+      <w:sz w:val="16"/>
+      <w:szCs w:val="16"/>
+    </w:rPr>
+  </w:style>
+  <w:style w:type="paragraph" w:styleId="CommentText">
+    <w:name w:val="annotation text"/>
+    <w:basedOn w:val="Normal"/>
+    <w:link w:val="CommentTextChar"/>
+    <w:uiPriority w:val="99"/>
+    <w:semiHidden/>
+    <w:unhideWhenUsed/>
+    <w:rsid w:val="007E04D7"/>
+    <w:rPr>
+      <w:sz w:val="20"/>
+    </w:rPr>
+  </w:style>
+  <w:style w:type="character" w:customStyle="1" w:styleId="CommentTextChar">
+    <w:name w:val="Comment Text Char"/>
+    <w:basedOn w:val="DefaultParagraphFont"/>
+    <w:link w:val="CommentText"/>
+    <w:uiPriority w:val="99"/>
+    <w:semiHidden/>
+    <w:rsid w:val="007E04D7"/>
+    <w:rPr>
+      <w:sz w:val="20"/>
+    </w:rPr>
+  </w:style>
+  <w:style w:type="paragraph" w:styleId="CommentSubject">
+    <w:name w:val="annotation subject"/>
+    <w:basedOn w:val="CommentText"/>
+    <w:next w:val="CommentText"/>
+    <w:link w:val="CommentSubjectChar"/>
+    <w:uiPriority w:val="99"/>
+    <w:semiHidden/>
+    <w:unhideWhenUsed/>
+    <w:rsid w:val="007E04D7"/>
+    <w:rPr>
+      <w:b/>
+      <w:bCs/>
+    </w:rPr>
+  </w:style>
+  <w:style w:type="character" w:customStyle="1" w:styleId="CommentSubjectChar">
+    <w:name w:val="Comment Subject Char"/>
+    <w:basedOn w:val="CommentTextChar"/>
+    <w:link w:val="CommentSubject"/>
+    <w:uiPriority w:val="99"/>
+    <w:semiHidden/>
+    <w:rsid w:val="007E04D7"/>
+    <w:rPr>
+      <w:b/>
+      <w:bCs/>
+      <w:sz w:val="20"/>
+    </w:rPr>
+  </w:style>
+  <w:style w:type="paragraph" w:styleId="Revision">
+    <w:name w:val="Revision"/>
+    <w:hidden/>
+    <w:uiPriority w:val="99"/>
+    <w:semiHidden/>
+    <w:rsid w:val="00521A13"/>
+  </w:style>
+  <w:style w:type="character" w:customStyle="1" w:styleId="Heading1Char">
+    <w:name w:val="Heading 1 Char"/>
+    <w:basedOn w:val="DefaultParagraphFont"/>
+    <w:link w:val="Heading1"/>
+    <w:uiPriority w:val="9"/>
+    <w:rsid w:val="00814EFF"/>
+    <w:rPr>
+      <w:rFonts w:asciiTheme="majorHAnsi" w:eastAsiaTheme="majorEastAsia" w:hAnsiTheme="majorHAnsi" w:cstheme="majorBidi"/>
+      <w:color w:val="2F5496" w:themeColor="accent1" w:themeShade="BF"/>
+      <w:sz w:val="32"/>
+      <w:szCs w:val="32"/>
+    </w:rPr>
+  </w:style>
+  <w:style w:type="paragraph" w:styleId="BalloonText">
+    <w:name w:val="Balloon Text"/>
+    <w:basedOn w:val="Normal"/>
+    <w:link w:val="BalloonTextChar"/>
+    <w:uiPriority w:val="99"/>
+    <w:semiHidden/>
+    <w:unhideWhenUsed/>
+    <w:rsid w:val="00814EFF"/>
+    <w:rPr>
+      <w:rFonts w:ascii="Segoe UI" w:hAnsi="Segoe UI" w:cs="Segoe UI"/>
+      <w:sz w:val="18"/>
+      <w:szCs w:val="18"/>
+    </w:rPr>
+  </w:style>
+  <w:style w:type="character" w:customStyle="1" w:styleId="BalloonTextChar">
+    <w:name w:val="Balloon Text Char"/>
+    <w:basedOn w:val="DefaultParagraphFont"/>
+    <w:link w:val="BalloonText"/>
+    <w:uiPriority w:val="99"/>
+    <w:semiHidden/>
+    <w:rsid w:val="00814EFF"/>
+    <w:rPr>
+      <w:rFonts w:ascii="Segoe UI" w:hAnsi="Segoe UI" w:cs="Segoe UI"/>
+      <w:sz w:val="18"/>
+      <w:szCs w:val="18"/>
+    </w:rPr>
   </w:style>
 </w:styles>
 </file>

</xml_diff>

<commit_message>
reads external docx and populates its contents
</commit_message>
<xml_diff>
--- a/ReportGenerator/DataSources/files/report_template2.docx
+++ b/ReportGenerator/DataSources/files/report_template2.docx
@@ -152,15 +152,9 @@
     <w:p>
       <w:pPr>
         <w:pStyle w:val="ParagraphStyle2"/>
-        <w:rPr>
-          <w:lang w:val="en-US"/>
-        </w:rPr>
       </w:pPr>
       <w:commentRangeStart w:id="0"/>
       <w:r>
-        <w:rPr>
-          <w:lang w:val="en-US"/>
-        </w:rPr>
         <w:t>0</w:t>
       </w:r>
       <w:commentRangeEnd w:id="0"/>
@@ -170,16 +164,10 @@
         </w:rPr>
         <w:commentReference w:id="0"/>
       </w:r>
-    </w:p>
-    <w:p>
-      <w:pPr>
-        <w:rPr>
-          <w:lang w:val="en-US"/>
-        </w:rPr>
-      </w:pPr>
     </w:p>
     <w:p/>
     <w:p/>
+    <w:p/>
     <w:p>
       <w:pPr>
         <w:pStyle w:val="ParagraphStyle3"/>
@@ -201,14 +189,12 @@
         <w:framePr w:w="6917" w:h="249" w:hRule="exact" w:wrap="none" w:vAnchor="page" w:hAnchor="margin" w:x="3465" w:y="8548"/>
         <w:rPr>
           <w:rStyle w:val="CharacterStyle4"/>
-          <w:lang w:val="en-US"/>
         </w:rPr>
       </w:pPr>
       <w:commentRangeStart w:id="1"/>
       <w:r>
         <w:rPr>
           <w:rStyle w:val="CharacterStyle4"/>
-          <w:lang w:val="en-US"/>
         </w:rPr>
         <w:t>1</w:t>
       </w:r>
@@ -226,7 +212,6 @@
         <w:framePr w:w="680" w:h="249" w:hRule="exact" w:wrap="none" w:vAnchor="page" w:hAnchor="margin" w:x="87" w:y="8943"/>
         <w:rPr>
           <w:rStyle w:val="CharacterStyle0"/>
-          <w:lang w:val="en-US"/>
         </w:rPr>
       </w:pPr>
     </w:p>
@@ -236,7 +221,6 @@
         <w:framePr w:w="2405" w:h="249" w:hRule="exact" w:wrap="none" w:vAnchor="page" w:hAnchor="margin" w:x="914" w:y="8943"/>
         <w:rPr>
           <w:rStyle w:val="CharacterStyle3"/>
-          <w:lang w:val="en-US"/>
         </w:rPr>
       </w:pPr>
       <w:r>
@@ -248,7 +232,6 @@
       <w:r>
         <w:rPr>
           <w:rStyle w:val="CharacterStyle3"/>
-          <w:lang w:val="en-US"/>
         </w:rPr>
         <w:t>:</w:t>
       </w:r>
@@ -259,14 +242,12 @@
         <w:framePr w:w="6917" w:h="249" w:hRule="exact" w:wrap="none" w:vAnchor="page" w:hAnchor="margin" w:x="3465" w:y="8943"/>
         <w:rPr>
           <w:rStyle w:val="CharacterStyle4"/>
-          <w:lang w:val="en-US"/>
         </w:rPr>
       </w:pPr>
       <w:commentRangeStart w:id="2"/>
       <w:r>
         <w:rPr>
           <w:rStyle w:val="CharacterStyle4"/>
-          <w:lang w:val="en-US"/>
         </w:rPr>
         <w:t>2</w:t>
       </w:r>
@@ -284,7 +265,6 @@
         <w:framePr w:w="680" w:h="249" w:hRule="exact" w:wrap="none" w:vAnchor="page" w:hAnchor="margin" w:x="87" w:y="9337"/>
         <w:rPr>
           <w:rStyle w:val="CharacterStyle0"/>
-          <w:lang w:val="en-US"/>
         </w:rPr>
       </w:pPr>
     </w:p>
@@ -294,7 +274,6 @@
         <w:framePr w:w="2405" w:h="249" w:hRule="exact" w:wrap="none" w:vAnchor="page" w:hAnchor="margin" w:x="914" w:y="9337"/>
         <w:rPr>
           <w:rStyle w:val="CharacterStyle3"/>
-          <w:lang w:val="en-US"/>
         </w:rPr>
       </w:pPr>
       <w:r>
@@ -306,7 +285,6 @@
       <w:r>
         <w:rPr>
           <w:rStyle w:val="CharacterStyle3"/>
-          <w:lang w:val="en-US"/>
         </w:rPr>
         <w:t xml:space="preserve"> </w:t>
       </w:r>
@@ -319,7 +297,6 @@
       <w:r>
         <w:rPr>
           <w:rStyle w:val="CharacterStyle3"/>
-          <w:lang w:val="en-US"/>
         </w:rPr>
         <w:t>:</w:t>
       </w:r>
@@ -330,14 +307,12 @@
         <w:framePr w:w="6917" w:h="249" w:hRule="exact" w:wrap="none" w:vAnchor="page" w:hAnchor="margin" w:x="3465" w:y="9337"/>
         <w:rPr>
           <w:rStyle w:val="CharacterStyle4"/>
-          <w:lang w:val="en-US"/>
         </w:rPr>
       </w:pPr>
       <w:commentRangeStart w:id="3"/>
       <w:r>
         <w:rPr>
           <w:rStyle w:val="CharacterStyle4"/>
-          <w:lang w:val="en-US"/>
         </w:rPr>
         <w:t>3</w:t>
       </w:r>
@@ -355,7 +330,6 @@
         <w:framePr w:w="680" w:h="249" w:hRule="exact" w:wrap="none" w:vAnchor="page" w:hAnchor="margin" w:x="87" w:y="9732"/>
         <w:rPr>
           <w:rStyle w:val="CharacterStyle0"/>
-          <w:lang w:val="en-US"/>
         </w:rPr>
       </w:pPr>
     </w:p>
@@ -365,7 +339,6 @@
         <w:framePr w:w="2405" w:h="249" w:hRule="exact" w:wrap="none" w:vAnchor="page" w:hAnchor="margin" w:x="914" w:y="9732"/>
         <w:rPr>
           <w:rStyle w:val="CharacterStyle3"/>
-          <w:lang w:val="en-US"/>
         </w:rPr>
       </w:pPr>
       <w:r>
@@ -377,7 +350,6 @@
       <w:r>
         <w:rPr>
           <w:rStyle w:val="CharacterStyle3"/>
-          <w:lang w:val="en-US"/>
         </w:rPr>
         <w:t>:</w:t>
       </w:r>
@@ -388,14 +360,12 @@
         <w:framePr w:w="6917" w:h="249" w:hRule="exact" w:wrap="none" w:vAnchor="page" w:hAnchor="margin" w:x="3465" w:y="9732"/>
         <w:rPr>
           <w:rStyle w:val="CharacterStyle4"/>
-          <w:lang w:val="en-US"/>
         </w:rPr>
       </w:pPr>
       <w:commentRangeStart w:id="4"/>
       <w:r>
         <w:rPr>
           <w:rStyle w:val="CharacterStyle4"/>
-          <w:lang w:val="en-US"/>
         </w:rPr>
         <w:t>4</w:t>
       </w:r>
@@ -413,7 +383,6 @@
         <w:framePr w:w="680" w:h="249" w:hRule="exact" w:wrap="none" w:vAnchor="page" w:hAnchor="margin" w:x="87" w:y="10127"/>
         <w:rPr>
           <w:rStyle w:val="CharacterStyle0"/>
-          <w:lang w:val="en-US"/>
         </w:rPr>
       </w:pPr>
     </w:p>
@@ -423,7 +392,6 @@
         <w:framePr w:w="2405" w:h="249" w:hRule="exact" w:wrap="none" w:vAnchor="page" w:hAnchor="margin" w:x="914" w:y="10127"/>
         <w:rPr>
           <w:rStyle w:val="CharacterStyle3"/>
-          <w:lang w:val="en-US"/>
         </w:rPr>
       </w:pPr>
       <w:r>
@@ -435,7 +403,6 @@
       <w:r>
         <w:rPr>
           <w:rStyle w:val="CharacterStyle3"/>
-          <w:lang w:val="en-US"/>
         </w:rPr>
         <w:t xml:space="preserve"> </w:t>
       </w:r>
@@ -448,7 +415,6 @@
       <w:r>
         <w:rPr>
           <w:rStyle w:val="CharacterStyle3"/>
-          <w:lang w:val="en-US"/>
         </w:rPr>
         <w:t>:</w:t>
       </w:r>
@@ -459,14 +425,12 @@
         <w:framePr w:w="6917" w:h="249" w:hRule="exact" w:wrap="none" w:vAnchor="page" w:hAnchor="margin" w:x="3465" w:y="10127"/>
         <w:rPr>
           <w:rStyle w:val="CharacterStyle4"/>
-          <w:lang w:val="en-US"/>
         </w:rPr>
       </w:pPr>
       <w:commentRangeStart w:id="5"/>
       <w:r>
         <w:rPr>
           <w:rStyle w:val="CharacterStyle4"/>
-          <w:lang w:val="en-US"/>
         </w:rPr>
         <w:t>5</w:t>
       </w:r>
@@ -484,7 +448,6 @@
         <w:framePr w:w="10294" w:h="214" w:hRule="exact" w:wrap="none" w:vAnchor="page" w:hAnchor="margin" w:x="87" w:y="10521"/>
         <w:rPr>
           <w:rStyle w:val="CharacterStyle0"/>
-          <w:lang w:val="en-US"/>
         </w:rPr>
       </w:pPr>
     </w:p>
@@ -494,7 +457,6 @@
         <w:framePr w:w="680" w:h="249" w:hRule="exact" w:wrap="none" w:vAnchor="page" w:hAnchor="margin" w:x="87" w:y="10881"/>
         <w:rPr>
           <w:rStyle w:val="CharacterStyle0"/>
-          <w:lang w:val="en-US"/>
         </w:rPr>
       </w:pPr>
     </w:p>
@@ -504,7 +466,6 @@
         <w:framePr w:w="2405" w:h="249" w:hRule="exact" w:wrap="none" w:vAnchor="page" w:hAnchor="margin" w:x="914" w:y="10881"/>
         <w:rPr>
           <w:rStyle w:val="CharacterStyle3"/>
-          <w:lang w:val="en-US"/>
         </w:rPr>
       </w:pPr>
       <w:r>
@@ -516,7 +477,6 @@
       <w:r>
         <w:rPr>
           <w:rStyle w:val="CharacterStyle3"/>
-          <w:lang w:val="en-US"/>
         </w:rPr>
         <w:t xml:space="preserve"> </w:t>
       </w:r>
@@ -529,7 +489,6 @@
       <w:r>
         <w:rPr>
           <w:rStyle w:val="CharacterStyle3"/>
-          <w:lang w:val="en-US"/>
         </w:rPr>
         <w:t xml:space="preserve"> </w:t>
       </w:r>
@@ -546,7 +505,6 @@
         <w:framePr w:w="6917" w:h="249" w:hRule="exact" w:wrap="none" w:vAnchor="page" w:hAnchor="margin" w:x="3465" w:y="10881"/>
         <w:rPr>
           <w:rStyle w:val="CharacterStyle4"/>
-          <w:lang w:val="en-US"/>
         </w:rPr>
       </w:pPr>
     </w:p>
@@ -556,7 +514,6 @@
         <w:framePr w:w="1535" w:h="249" w:hRule="exact" w:wrap="none" w:vAnchor="page" w:hAnchor="margin" w:x="87" w:y="11276"/>
         <w:rPr>
           <w:rStyle w:val="CharacterStyle0"/>
-          <w:lang w:val="en-US"/>
         </w:rPr>
       </w:pPr>
     </w:p>
@@ -566,7 +523,6 @@
         <w:framePr w:w="1550" w:h="249" w:hRule="exact" w:wrap="none" w:vAnchor="page" w:hAnchor="margin" w:x="1769" w:y="11276"/>
         <w:rPr>
           <w:rStyle w:val="CharacterStyle3"/>
-          <w:lang w:val="en-US"/>
         </w:rPr>
       </w:pPr>
       <w:r>
@@ -578,7 +534,6 @@
       <w:r>
         <w:rPr>
           <w:rStyle w:val="CharacterStyle3"/>
-          <w:lang w:val="en-US"/>
         </w:rPr>
         <w:t>:</w:t>
       </w:r>
@@ -589,14 +544,12 @@
         <w:framePr w:w="6917" w:h="249" w:hRule="exact" w:wrap="none" w:vAnchor="page" w:hAnchor="margin" w:x="3465" w:y="11276"/>
         <w:rPr>
           <w:rStyle w:val="CharacterStyle4"/>
-          <w:lang w:val="en-US"/>
         </w:rPr>
       </w:pPr>
       <w:commentRangeStart w:id="6"/>
       <w:r>
         <w:rPr>
           <w:rStyle w:val="CharacterStyle4"/>
-          <w:lang w:val="en-US"/>
         </w:rPr>
         <w:t>6</w:t>
       </w:r>
@@ -614,7 +567,6 @@
         <w:framePr w:w="1535" w:h="249" w:hRule="exact" w:wrap="none" w:vAnchor="page" w:hAnchor="margin" w:x="87" w:y="11671"/>
         <w:rPr>
           <w:rStyle w:val="CharacterStyle0"/>
-          <w:lang w:val="en-US"/>
         </w:rPr>
       </w:pPr>
     </w:p>
@@ -624,7 +576,6 @@
         <w:framePr w:w="1550" w:h="249" w:hRule="exact" w:wrap="none" w:vAnchor="page" w:hAnchor="margin" w:x="1769" w:y="11671"/>
         <w:rPr>
           <w:rStyle w:val="CharacterStyle3"/>
-          <w:lang w:val="en-US"/>
         </w:rPr>
       </w:pPr>
       <w:r>
@@ -632,7 +583,26 @@
           <w:rStyle w:val="CharacterStyle3"/>
           <w:lang w:val="en-US"/>
         </w:rPr>
-        <w:t>S/N:</w:t>
+        <w:t>S</w:t>
+      </w:r>
+      <w:r>
+        <w:rPr>
+          <w:rStyle w:val="CharacterStyle3"/>
+        </w:rPr>
+        <w:t>/</w:t>
+      </w:r>
+      <w:r>
+        <w:rPr>
+          <w:rStyle w:val="CharacterStyle3"/>
+          <w:lang w:val="en-US"/>
+        </w:rPr>
+        <w:t>N</w:t>
+      </w:r>
+      <w:r>
+        <w:rPr>
+          <w:rStyle w:val="CharacterStyle3"/>
+        </w:rPr>
+        <w:t>:</w:t>
       </w:r>
     </w:p>
     <w:p>
@@ -641,14 +611,12 @@
         <w:framePr w:w="6917" w:h="249" w:hRule="exact" w:wrap="none" w:vAnchor="page" w:hAnchor="margin" w:x="3465" w:y="11671"/>
         <w:rPr>
           <w:rStyle w:val="CharacterStyle4"/>
-          <w:lang w:val="en-US"/>
         </w:rPr>
       </w:pPr>
       <w:commentRangeStart w:id="7"/>
       <w:r>
         <w:rPr>
           <w:rStyle w:val="CharacterStyle4"/>
-          <w:lang w:val="en-US"/>
         </w:rPr>
         <w:t>7</w:t>
       </w:r>
@@ -666,7 +634,6 @@
         <w:framePr w:w="10294" w:h="214" w:hRule="exact" w:wrap="none" w:vAnchor="page" w:hAnchor="margin" w:x="87" w:y="12065"/>
         <w:rPr>
           <w:rStyle w:val="CharacterStyle0"/>
-          <w:lang w:val="en-US"/>
         </w:rPr>
       </w:pPr>
     </w:p>
@@ -676,7 +643,6 @@
         <w:framePr w:w="680" w:h="249" w:hRule="exact" w:wrap="none" w:vAnchor="page" w:hAnchor="margin" w:x="87" w:y="12425"/>
         <w:rPr>
           <w:rStyle w:val="CharacterStyle0"/>
-          <w:lang w:val="en-US"/>
         </w:rPr>
       </w:pPr>
     </w:p>
@@ -686,7 +652,6 @@
         <w:framePr w:w="2405" w:h="249" w:hRule="exact" w:wrap="none" w:vAnchor="page" w:hAnchor="margin" w:x="914" w:y="12425"/>
         <w:rPr>
           <w:rStyle w:val="CharacterStyle3"/>
-          <w:lang w:val="en-US"/>
         </w:rPr>
       </w:pPr>
       <w:r>
@@ -698,7 +663,6 @@
       <w:r>
         <w:rPr>
           <w:rStyle w:val="CharacterStyle3"/>
-          <w:lang w:val="en-US"/>
         </w:rPr>
         <w:t xml:space="preserve"> </w:t>
       </w:r>
@@ -715,7 +679,6 @@
         <w:framePr w:w="6917" w:h="249" w:hRule="exact" w:wrap="none" w:vAnchor="page" w:hAnchor="margin" w:x="3465" w:y="12425"/>
         <w:rPr>
           <w:rStyle w:val="CharacterStyle4"/>
-          <w:lang w:val="en-US"/>
         </w:rPr>
       </w:pPr>
     </w:p>
@@ -725,7 +688,6 @@
         <w:framePr w:w="1535" w:h="249" w:hRule="exact" w:wrap="none" w:vAnchor="page" w:hAnchor="margin" w:x="87" w:y="12820"/>
         <w:rPr>
           <w:rStyle w:val="CharacterStyle0"/>
-          <w:lang w:val="en-US"/>
         </w:rPr>
       </w:pPr>
     </w:p>
@@ -735,7 +697,6 @@
         <w:framePr w:w="1550" w:h="249" w:hRule="exact" w:wrap="none" w:vAnchor="page" w:hAnchor="margin" w:x="1769" w:y="12820"/>
         <w:rPr>
           <w:rStyle w:val="CharacterStyle3"/>
-          <w:lang w:val="en-US"/>
         </w:rPr>
       </w:pPr>
       <w:r>
@@ -747,7 +708,6 @@
       <w:r>
         <w:rPr>
           <w:rStyle w:val="CharacterStyle3"/>
-          <w:lang w:val="en-US"/>
         </w:rPr>
         <w:t>:</w:t>
       </w:r>
@@ -758,14 +718,12 @@
         <w:framePr w:w="6917" w:h="249" w:hRule="exact" w:wrap="none" w:vAnchor="page" w:hAnchor="margin" w:x="3465" w:y="12820"/>
         <w:rPr>
           <w:rStyle w:val="CharacterStyle4"/>
-          <w:lang w:val="en-US"/>
         </w:rPr>
       </w:pPr>
       <w:commentRangeStart w:id="8"/>
       <w:r>
         <w:rPr>
           <w:rStyle w:val="CharacterStyle4"/>
-          <w:lang w:val="en-US"/>
         </w:rPr>
         <w:t>8</w:t>
       </w:r>
@@ -783,7 +741,6 @@
         <w:framePr w:w="1535" w:h="249" w:hRule="exact" w:wrap="none" w:vAnchor="page" w:hAnchor="margin" w:x="87" w:y="13215"/>
         <w:rPr>
           <w:rStyle w:val="CharacterStyle0"/>
-          <w:lang w:val="en-US"/>
         </w:rPr>
       </w:pPr>
     </w:p>
@@ -793,7 +750,6 @@
         <w:framePr w:w="1550" w:h="249" w:hRule="exact" w:wrap="none" w:vAnchor="page" w:hAnchor="margin" w:x="1769" w:y="13215"/>
         <w:rPr>
           <w:rStyle w:val="CharacterStyle3"/>
-          <w:lang w:val="en-US"/>
         </w:rPr>
       </w:pPr>
       <w:r>
@@ -805,7 +761,6 @@
       <w:r>
         <w:rPr>
           <w:rStyle w:val="CharacterStyle3"/>
-          <w:lang w:val="en-US"/>
         </w:rPr>
         <w:t>:</w:t>
       </w:r>
@@ -816,14 +771,12 @@
         <w:framePr w:w="6917" w:h="249" w:hRule="exact" w:wrap="none" w:vAnchor="page" w:hAnchor="margin" w:x="3465" w:y="13215"/>
         <w:rPr>
           <w:rStyle w:val="CharacterStyle4"/>
-          <w:lang w:val="en-US"/>
         </w:rPr>
       </w:pPr>
       <w:commentRangeStart w:id="9"/>
       <w:r>
         <w:rPr>
           <w:rStyle w:val="CharacterStyle4"/>
-          <w:lang w:val="en-US"/>
         </w:rPr>
         <w:t>9</w:t>
       </w:r>
@@ -841,7 +794,6 @@
         <w:framePr w:w="1535" w:h="249" w:hRule="exact" w:wrap="none" w:vAnchor="page" w:hAnchor="margin" w:x="87" w:y="13609"/>
         <w:rPr>
           <w:rStyle w:val="CharacterStyle0"/>
-          <w:lang w:val="en-US"/>
         </w:rPr>
       </w:pPr>
     </w:p>
@@ -851,7 +803,6 @@
         <w:framePr w:w="1550" w:h="249" w:hRule="exact" w:wrap="none" w:vAnchor="page" w:hAnchor="margin" w:x="1769" w:y="13609"/>
         <w:rPr>
           <w:rStyle w:val="CharacterStyle3"/>
-          <w:lang w:val="en-US"/>
         </w:rPr>
       </w:pPr>
       <w:r>
@@ -863,7 +814,6 @@
       <w:r>
         <w:rPr>
           <w:rStyle w:val="CharacterStyle3"/>
-          <w:lang w:val="en-US"/>
         </w:rPr>
         <w:t>:</w:t>
       </w:r>
@@ -874,14 +824,12 @@
         <w:framePr w:w="6917" w:h="249" w:hRule="exact" w:wrap="none" w:vAnchor="page" w:hAnchor="margin" w:x="3465" w:y="13609"/>
         <w:rPr>
           <w:rStyle w:val="CharacterStyle4"/>
-          <w:lang w:val="en-US"/>
         </w:rPr>
       </w:pPr>
       <w:commentRangeStart w:id="10"/>
       <w:r>
         <w:rPr>
           <w:rStyle w:val="CharacterStyle4"/>
-          <w:lang w:val="en-US"/>
         </w:rPr>
         <w:t>10</w:t>
       </w:r>
@@ -899,7 +847,6 @@
         <w:framePr w:w="1535" w:h="249" w:hRule="exact" w:wrap="none" w:vAnchor="page" w:hAnchor="margin" w:x="87" w:y="14004"/>
         <w:rPr>
           <w:rStyle w:val="CharacterStyle0"/>
-          <w:lang w:val="en-US"/>
         </w:rPr>
       </w:pPr>
     </w:p>
@@ -909,7 +856,6 @@
         <w:framePr w:w="1550" w:h="249" w:hRule="exact" w:wrap="none" w:vAnchor="page" w:hAnchor="margin" w:x="1769" w:y="14004"/>
         <w:rPr>
           <w:rStyle w:val="CharacterStyle3"/>
-          <w:lang w:val="en-US"/>
         </w:rPr>
       </w:pPr>
       <w:r>
@@ -917,7 +863,26 @@
           <w:rStyle w:val="CharacterStyle3"/>
           <w:lang w:val="en-US"/>
         </w:rPr>
-        <w:t>S/N:</w:t>
+        <w:t>S</w:t>
+      </w:r>
+      <w:r>
+        <w:rPr>
+          <w:rStyle w:val="CharacterStyle3"/>
+        </w:rPr>
+        <w:t>/</w:t>
+      </w:r>
+      <w:r>
+        <w:rPr>
+          <w:rStyle w:val="CharacterStyle3"/>
+          <w:lang w:val="en-US"/>
+        </w:rPr>
+        <w:t>N</w:t>
+      </w:r>
+      <w:r>
+        <w:rPr>
+          <w:rStyle w:val="CharacterStyle3"/>
+        </w:rPr>
+        <w:t>:</w:t>
       </w:r>
     </w:p>
     <w:p>
@@ -926,14 +891,12 @@
         <w:framePr w:w="6917" w:h="249" w:hRule="exact" w:wrap="none" w:vAnchor="page" w:hAnchor="margin" w:x="3465" w:y="14004"/>
         <w:rPr>
           <w:rStyle w:val="CharacterStyle4"/>
-          <w:lang w:val="en-US"/>
         </w:rPr>
       </w:pPr>
       <w:commentRangeStart w:id="11"/>
       <w:r>
         <w:rPr>
           <w:rStyle w:val="CharacterStyle4"/>
-          <w:lang w:val="en-US"/>
         </w:rPr>
         <w:t>11</w:t>
       </w:r>
@@ -947,9 +910,6 @@
     </w:p>
     <w:p>
       <w:pPr>
-        <w:rPr>
-          <w:lang w:val="en-US"/>
-        </w:rPr>
         <w:sectPr>
           <w:pgSz w:w="11908" w:h="16833"/>
           <w:pgMar w:top="720" w:right="720" w:bottom="720" w:left="720" w:header="708" w:footer="708" w:gutter="0"/>
@@ -963,7 +923,6 @@
         <w:framePr w:w="10412" w:h="720" w:hRule="exact" w:wrap="none" w:vAnchor="page" w:hAnchor="margin" w:x="42" w:y="720"/>
         <w:rPr>
           <w:rStyle w:val="CharacterStyle6"/>
-          <w:lang w:val="en-US"/>
         </w:rPr>
       </w:pPr>
     </w:p>
@@ -1384,14 +1343,12 @@
         <w:framePr w:w="8754" w:h="223" w:hRule="exact" w:wrap="none" w:vAnchor="page" w:hAnchor="margin" w:x="1622" w:y="1423"/>
         <w:rPr>
           <w:rStyle w:val="CharacterStyle11"/>
-          <w:lang w:val="en-US"/>
         </w:rPr>
       </w:pPr>
       <w:commentRangeStart w:id="12"/>
       <w:r>
         <w:rPr>
           <w:rStyle w:val="CharacterStyle11"/>
-          <w:lang w:val="en-US"/>
         </w:rPr>
         <w:t>12</w:t>
       </w:r>
@@ -1424,14 +1381,12 @@
         <w:framePr w:w="8754" w:h="223" w:hRule="exact" w:wrap="none" w:vAnchor="page" w:hAnchor="margin" w:x="1622" w:y="1791"/>
         <w:rPr>
           <w:rStyle w:val="CharacterStyle11"/>
-          <w:lang w:val="en-US"/>
         </w:rPr>
       </w:pPr>
       <w:commentRangeStart w:id="13"/>
       <w:r>
         <w:rPr>
           <w:rStyle w:val="CharacterStyle11"/>
-          <w:lang w:val="en-US"/>
         </w:rPr>
         <w:t>13</w:t>
       </w:r>
@@ -1464,14 +1419,12 @@
         <w:framePr w:w="8754" w:h="223" w:hRule="exact" w:wrap="none" w:vAnchor="page" w:hAnchor="margin" w:x="1622" w:y="2158"/>
         <w:rPr>
           <w:rStyle w:val="CharacterStyle11"/>
-          <w:lang w:val="en-US"/>
         </w:rPr>
       </w:pPr>
       <w:commentRangeStart w:id="14"/>
       <w:r>
         <w:rPr>
           <w:rStyle w:val="CharacterStyle11"/>
-          <w:lang w:val="en-US"/>
         </w:rPr>
         <w:t>14</w:t>
       </w:r>
@@ -1504,14 +1457,12 @@
         <w:framePr w:w="8754" w:h="223" w:hRule="exact" w:wrap="none" w:vAnchor="page" w:hAnchor="margin" w:x="1622" w:y="2525"/>
         <w:rPr>
           <w:rStyle w:val="CharacterStyle11"/>
-          <w:lang w:val="en-US"/>
         </w:rPr>
       </w:pPr>
       <w:commentRangeStart w:id="15"/>
       <w:r>
         <w:rPr>
           <w:rStyle w:val="CharacterStyle11"/>
-          <w:lang w:val="en-US"/>
         </w:rPr>
         <w:t>15</w:t>
       </w:r>
@@ -1544,14 +1495,12 @@
         <w:framePr w:w="8754" w:h="223" w:hRule="exact" w:wrap="none" w:vAnchor="page" w:hAnchor="margin" w:x="1622" w:y="2892"/>
         <w:rPr>
           <w:rStyle w:val="CharacterStyle11"/>
-          <w:lang w:val="en-US"/>
         </w:rPr>
       </w:pPr>
       <w:commentRangeStart w:id="16"/>
       <w:r>
         <w:rPr>
           <w:rStyle w:val="CharacterStyle11"/>
-          <w:lang w:val="en-US"/>
         </w:rPr>
         <w:t>16</w:t>
       </w:r>
@@ -2038,14 +1987,12 @@
         <w:jc w:val="left"/>
         <w:rPr>
           <w:rStyle w:val="CharacterStyle13"/>
-          <w:lang w:val="en-US"/>
         </w:rPr>
       </w:pPr>
       <w:commentRangeStart w:id="22"/>
       <w:r>
         <w:rPr>
           <w:rStyle w:val="CharacterStyle13"/>
-          <w:lang w:val="en-US"/>
         </w:rPr>
         <w:t>22</w:t>
       </w:r>
@@ -2094,14 +2041,12 @@
         <w:jc w:val="left"/>
         <w:rPr>
           <w:rStyle w:val="CharacterStyle13"/>
-          <w:lang w:val="en-US"/>
         </w:rPr>
       </w:pPr>
       <w:commentRangeStart w:id="23"/>
       <w:r>
         <w:rPr>
           <w:rStyle w:val="CharacterStyle13"/>
-          <w:lang w:val="en-US"/>
         </w:rPr>
         <w:t>23</w:t>
       </w:r>
@@ -2150,14 +2095,12 @@
         <w:jc w:val="left"/>
         <w:rPr>
           <w:rStyle w:val="CharacterStyle13"/>
-          <w:lang w:val="en-US"/>
         </w:rPr>
       </w:pPr>
       <w:commentRangeStart w:id="24"/>
       <w:r>
         <w:rPr>
           <w:rStyle w:val="CharacterStyle13"/>
-          <w:lang w:val="en-US"/>
         </w:rPr>
         <w:t>24</w:t>
       </w:r>
@@ -2206,14 +2149,12 @@
         <w:jc w:val="left"/>
         <w:rPr>
           <w:rStyle w:val="CharacterStyle13"/>
-          <w:lang w:val="en-US"/>
         </w:rPr>
       </w:pPr>
       <w:commentRangeStart w:id="25"/>
       <w:r>
         <w:rPr>
           <w:rStyle w:val="CharacterStyle13"/>
-          <w:lang w:val="en-US"/>
         </w:rPr>
         <w:t>25</w:t>
       </w:r>
@@ -2262,14 +2203,12 @@
         <w:jc w:val="left"/>
         <w:rPr>
           <w:rStyle w:val="CharacterStyle13"/>
-          <w:lang w:val="en-US"/>
         </w:rPr>
       </w:pPr>
       <w:commentRangeStart w:id="26"/>
       <w:r>
         <w:rPr>
           <w:rStyle w:val="CharacterStyle13"/>
-          <w:lang w:val="en-US"/>
         </w:rPr>
         <w:t>26</w:t>
       </w:r>
@@ -2302,7 +2241,6 @@
         <w:framePr w:w="896" w:h="223" w:hRule="exact" w:wrap="none" w:vAnchor="page" w:hAnchor="margin" w:x="8437" w:y="9476"/>
         <w:rPr>
           <w:rStyle w:val="CharacterStyle12"/>
-          <w:lang w:val="en-US"/>
         </w:rPr>
       </w:pPr>
       <w:r>
@@ -2310,7 +2248,13 @@
           <w:rStyle w:val="CharacterStyle12"/>
           <w:lang w:val="en-US"/>
         </w:rPr>
-        <w:t>V =</w:t>
+        <w:t>V</w:t>
+      </w:r>
+      <w:r>
+        <w:rPr>
+          <w:rStyle w:val="CharacterStyle12"/>
+        </w:rPr>
+        <w:t xml:space="preserve"> =</w:t>
       </w:r>
     </w:p>
     <w:p>
@@ -2320,14 +2264,12 @@
         <w:jc w:val="left"/>
         <w:rPr>
           <w:rStyle w:val="CharacterStyle13"/>
-          <w:lang w:val="en-US"/>
         </w:rPr>
       </w:pPr>
       <w:commentRangeStart w:id="27"/>
       <w:r>
         <w:rPr>
           <w:rStyle w:val="CharacterStyle13"/>
-          <w:lang w:val="en-US"/>
         </w:rPr>
         <w:t>27</w:t>
       </w:r>
@@ -2345,7 +2287,6 @@
         <w:framePr w:w="8191" w:h="223" w:hRule="exact" w:wrap="none" w:vAnchor="page" w:hAnchor="margin" w:x="102" w:y="9843"/>
         <w:rPr>
           <w:rStyle w:val="CharacterStyle12"/>
-          <w:lang w:val="en-US"/>
         </w:rPr>
       </w:pPr>
       <w:r>
@@ -2357,9 +2298,21 @@
       <w:r>
         <w:rPr>
           <w:rStyle w:val="CharacterStyle12"/>
-          <w:lang w:val="en-US"/>
-        </w:rPr>
-        <w:t xml:space="preserve"> (m ̄ ¹)</w:t>
+        </w:rPr>
+        <w:t xml:space="preserve"> (</w:t>
+      </w:r>
+      <w:r>
+        <w:rPr>
+          <w:rStyle w:val="CharacterStyle12"/>
+          <w:lang w:val="en-US"/>
+        </w:rPr>
+        <w:t>m</w:t>
+      </w:r>
+      <w:r>
+        <w:rPr>
+          <w:rStyle w:val="CharacterStyle12"/>
+        </w:rPr>
+        <w:t xml:space="preserve"> ̄ ¹)</w:t>
       </w:r>
     </w:p>
     <w:p>
@@ -2384,14 +2337,12 @@
         <w:jc w:val="left"/>
         <w:rPr>
           <w:rStyle w:val="CharacterStyle13"/>
-          <w:lang w:val="en-US"/>
         </w:rPr>
       </w:pPr>
       <w:commentRangeStart w:id="28"/>
       <w:r>
         <w:rPr>
           <w:rStyle w:val="CharacterStyle13"/>
-          <w:lang w:val="en-US"/>
         </w:rPr>
         <w:t>28</w:t>
       </w:r>
@@ -2440,14 +2391,12 @@
         <w:jc w:val="left"/>
         <w:rPr>
           <w:rStyle w:val="CharacterStyle13"/>
-          <w:lang w:val="en-US"/>
         </w:rPr>
       </w:pPr>
       <w:commentRangeStart w:id="29"/>
       <w:r>
         <w:rPr>
           <w:rStyle w:val="CharacterStyle13"/>
-          <w:lang w:val="en-US"/>
         </w:rPr>
         <w:t>29</w:t>
       </w:r>
@@ -2459,13 +2408,7 @@
         <w:commentReference w:id="29"/>
       </w:r>
     </w:p>
-    <w:p>
-      <w:pPr>
-        <w:rPr>
-          <w:lang w:val="en-US"/>
-        </w:rPr>
-      </w:pPr>
-    </w:p>
+    <w:p/>
     <w:p>
       <w:pPr>
         <w:pStyle w:val="Heading1"/>
@@ -2483,7 +2426,6 @@
         <w:framePr w:w="10296" w:h="684" w:hRule="exact" w:wrap="none" w:vAnchor="page" w:hAnchor="margin" w:x="86" w:y="720"/>
         <w:rPr>
           <w:rStyle w:val="CharacterStyle14"/>
-          <w:lang w:val="en-US"/>
         </w:rPr>
       </w:pPr>
     </w:p>
@@ -2587,31 +2529,10 @@
         <w:annotationRef/>
       </w:r>
       <w:r>
-        <w:t>{{</w:t>
-      </w:r>
-      <w:proofErr w:type="spellStart"/>
-      <w:r>
-        <w:t>name</w:t>
-      </w:r>
-      <w:proofErr w:type="spellEnd"/>
-      <w:r>
-        <w:t xml:space="preserve">:"TITLE”, </w:t>
-      </w:r>
-      <w:proofErr w:type="spellStart"/>
-      <w:r>
-        <w:t>type</w:t>
-      </w:r>
-      <w:proofErr w:type="spellEnd"/>
-      <w:r>
-        <w:t>:”</w:t>
-      </w:r>
-      <w:proofErr w:type="spellStart"/>
-      <w:r>
-        <w:t>field</w:t>
-      </w:r>
-      <w:proofErr w:type="spellEnd"/>
-      <w:r>
-        <w:t>”}}</w:t>
+        <w:rPr>
+          <w:lang w:val="en-US"/>
+        </w:rPr>
+        <w:t>{{name:"TITLE”, type:”field”}}</w:t>
       </w:r>
     </w:p>
   </w:comment>
@@ -2878,6 +2799,9 @@
     <w:p>
       <w:pPr>
         <w:pStyle w:val="CommentText"/>
+        <w:rPr>
+          <w:lang w:val="en-US"/>
+        </w:rPr>
       </w:pPr>
     </w:p>
   </w:comment>
@@ -3416,6 +3340,7 @@
           <w:color w:val="000000"/>
           <w:sz w:val="16"/>
           <w:szCs w:val="16"/>
+          <w:lang w:val="en-US"/>
         </w:rPr>
       </w:pPr>
       <w:r>
@@ -4420,7 +4345,25 @@
           <w:szCs w:val="22"/>
           <w:lang w:val="en-US"/>
         </w:rPr>
-        <w:t>{{name:”template_part2”, type:”template”}}</w:t>
+        <w:t>{{name:”template_part</w:t>
+      </w:r>
+      <w:r>
+        <w:rPr>
+          <w:rStyle w:val="CharacterStyle301"/>
+          <w:sz w:val="22"/>
+          <w:szCs w:val="22"/>
+          <w:lang w:val="en-US"/>
+        </w:rPr>
+        <w:t>1</w:t>
+      </w:r>
+      <w:r>
+        <w:rPr>
+          <w:rStyle w:val="CharacterStyle301"/>
+          <w:sz w:val="22"/>
+          <w:szCs w:val="22"/>
+          <w:lang w:val="en-US"/>
+        </w:rPr>
+        <w:t>”, type:”template”}}</w:t>
       </w:r>
     </w:p>
   </w:comment>
@@ -4571,14 +4514,6 @@
     </w:p>
   </w:footnote>
 </w:footnotes>
-</file>
-
-<file path=word/people.xml><?xml version="1.0" encoding="utf-8"?>
-<w15:people xmlns:wpc="http://schemas.microsoft.com/office/word/2010/wordprocessingCanvas" xmlns:cx="http://schemas.microsoft.com/office/drawing/2014/chartex" xmlns:cx1="http://schemas.microsoft.com/office/drawing/2015/9/8/chartex" xmlns:cx2="http://schemas.microsoft.com/office/drawing/2015/10/21/chartex" xmlns:cx3="http://schemas.microsoft.com/office/drawing/2016/5/9/chartex" xmlns:cx4="http://schemas.microsoft.com/office/drawing/2016/5/10/chartex" xmlns:cx5="http://schemas.microsoft.com/office/drawing/2016/5/11/chartex" xmlns:cx6="http://schemas.microsoft.com/office/drawing/2016/5/12/chartex" xmlns:cx7="http://schemas.microsoft.com/office/drawing/2016/5/13/chartex" xmlns:cx8="http://schemas.microsoft.com/office/drawing/2016/5/14/chartex" xmlns:mc="http://schemas.openxmlformats.org/markup-compatibility/2006" xmlns:aink="http://schemas.microsoft.com/office/drawing/2016/ink" xmlns:am3d="http://schemas.microsoft.com/office/drawing/2017/model3d" xmlns:o="urn:schemas-microsoft-com:office:office" xmlns:r="http://schemas.openxmlformats.org/officeDocument/2006/relationships" xmlns:m="http://schemas.openxmlformats.org/officeDocument/2006/math" xmlns:v="urn:schemas-microsoft-com:vml" xmlns:wp14="http://schemas.microsoft.com/office/word/2010/wordprocessingDrawing" xmlns:wp="http://schemas.openxmlformats.org/drawingml/2006/wordprocessingDrawing" xmlns:w10="urn:schemas-microsoft-com:office:word" xmlns:w="http://schemas.openxmlformats.org/wordprocessingml/2006/main" xmlns:w14="http://schemas.microsoft.com/office/word/2010/wordml" xmlns:w15="http://schemas.microsoft.com/office/word/2012/wordml" xmlns:w16cex="http://schemas.microsoft.com/office/word/2018/wordml/cex" xmlns:w16cid="http://schemas.microsoft.com/office/word/2016/wordml/cid" xmlns:w16="http://schemas.microsoft.com/office/word/2018/wordml" xmlns:w16sdtdh="http://schemas.microsoft.com/office/word/2020/wordml/sdtdatahash" xmlns:w16se="http://schemas.microsoft.com/office/word/2015/wordml/symex" xmlns:wpg="http://schemas.microsoft.com/office/word/2010/wordprocessingGroup" xmlns:wpi="http://schemas.microsoft.com/office/word/2010/wordprocessingInk" xmlns:wne="http://schemas.microsoft.com/office/word/2006/wordml" xmlns:wps="http://schemas.microsoft.com/office/word/2010/wordprocessingShape" mc:Ignorable="w14 w15 w16se w16cid w16 w16cex w16sdtdh wp14">
-  <w15:person w15:author="Θέμης Θεοτοκάτος">
-    <w15:presenceInfo w15:providerId="AD" w15:userId="S-1-5-21-2910467922-1755744427-3319562237-1615"/>
-  </w15:person>
-</w15:people>
 </file>
 
 <file path=word/styles.xml><?xml version="1.0" encoding="utf-8"?>
@@ -5001,6 +4936,7 @@
   <w:style w:type="character" w:default="1" w:styleId="DefaultParagraphFont">
     <w:name w:val="Default Paragraph Font"/>
     <w:uiPriority w:val="1"/>
+    <w:semiHidden/>
     <w:unhideWhenUsed/>
   </w:style>
   <w:style w:type="table" w:default="1" w:styleId="TableNormal">

</xml_diff>

<commit_message>
changing requirements a bit
</commit_message>
<xml_diff>
--- a/ReportGenerator/DataSources/files/report_template2.docx
+++ b/ReportGenerator/DataSources/files/report_template2.docx
@@ -189,6 +189,7 @@
         <w:framePr w:w="6917" w:h="249" w:hRule="exact" w:wrap="none" w:vAnchor="page" w:hAnchor="margin" w:x="3465" w:y="8548"/>
         <w:rPr>
           <w:rStyle w:val="CharacterStyle4"/>
+          <w:lang w:val="en-US"/>
         </w:rPr>
       </w:pPr>
       <w:commentRangeStart w:id="1"/>
@@ -2532,43 +2533,7 @@
         <w:rPr>
           <w:lang w:val="en-US"/>
         </w:rPr>
-        <w:t>{{</w:t>
-      </w:r>
-      <w:proofErr w:type="spellStart"/>
-      <w:r>
-        <w:rPr>
-          <w:lang w:val="en-US"/>
-        </w:rPr>
-        <w:t>name:"TITLE</w:t>
-      </w:r>
-      <w:proofErr w:type="spellEnd"/>
-      <w:r>
-        <w:rPr>
-          <w:lang w:val="en-US"/>
-        </w:rPr>
-        <w:t xml:space="preserve">”, </w:t>
-      </w:r>
-      <w:proofErr w:type="spellStart"/>
-      <w:r>
-        <w:rPr>
-          <w:lang w:val="en-US"/>
-        </w:rPr>
-        <w:t>type</w:t>
-      </w:r>
-      <w:proofErr w:type="gramStart"/>
-      <w:r>
-        <w:rPr>
-          <w:lang w:val="en-US"/>
-        </w:rPr>
-        <w:t>:”field</w:t>
-      </w:r>
-      <w:proofErr w:type="spellEnd"/>
-      <w:proofErr w:type="gramEnd"/>
-      <w:r>
-        <w:rPr>
-          <w:lang w:val="en-US"/>
-        </w:rPr>
-        <w:t>”}}</w:t>
+        <w:t>{{name:"TITLE”, type:”field”}}</w:t>
       </w:r>
     </w:p>
   </w:comment>
@@ -4391,6 +4356,15 @@
           <w:lang w:val="en-US"/>
         </w:rPr>
         <w:t>1</w:t>
+      </w:r>
+      <w:r>
+        <w:rPr>
+          <w:rStyle w:val="CharacterStyle301"/>
+          <w:sz w:val="22"/>
+          <w:szCs w:val="22"/>
+          <w:lang w:val="en-US"/>
+        </w:rPr>
+        <w:t>.docx</w:t>
       </w:r>
       <w:r>
         <w:rPr>
@@ -4595,6 +4569,14 @@
     </w:p>
   </w:footnote>
 </w:footnotes>
+</file>
+
+<file path=word/people.xml><?xml version="1.0" encoding="utf-8"?>
+<w15:people xmlns:wpc="http://schemas.microsoft.com/office/word/2010/wordprocessingCanvas" xmlns:cx="http://schemas.microsoft.com/office/drawing/2014/chartex" xmlns:cx1="http://schemas.microsoft.com/office/drawing/2015/9/8/chartex" xmlns:cx2="http://schemas.microsoft.com/office/drawing/2015/10/21/chartex" xmlns:cx3="http://schemas.microsoft.com/office/drawing/2016/5/9/chartex" xmlns:cx4="http://schemas.microsoft.com/office/drawing/2016/5/10/chartex" xmlns:cx5="http://schemas.microsoft.com/office/drawing/2016/5/11/chartex" xmlns:cx6="http://schemas.microsoft.com/office/drawing/2016/5/12/chartex" xmlns:cx7="http://schemas.microsoft.com/office/drawing/2016/5/13/chartex" xmlns:cx8="http://schemas.microsoft.com/office/drawing/2016/5/14/chartex" xmlns:mc="http://schemas.openxmlformats.org/markup-compatibility/2006" xmlns:aink="http://schemas.microsoft.com/office/drawing/2016/ink" xmlns:am3d="http://schemas.microsoft.com/office/drawing/2017/model3d" xmlns:o="urn:schemas-microsoft-com:office:office" xmlns:r="http://schemas.openxmlformats.org/officeDocument/2006/relationships" xmlns:m="http://schemas.openxmlformats.org/officeDocument/2006/math" xmlns:v="urn:schemas-microsoft-com:vml" xmlns:wp14="http://schemas.microsoft.com/office/word/2010/wordprocessingDrawing" xmlns:wp="http://schemas.openxmlformats.org/drawingml/2006/wordprocessingDrawing" xmlns:w10="urn:schemas-microsoft-com:office:word" xmlns:w="http://schemas.openxmlformats.org/wordprocessingml/2006/main" xmlns:w14="http://schemas.microsoft.com/office/word/2010/wordml" xmlns:w15="http://schemas.microsoft.com/office/word/2012/wordml" xmlns:w16cex="http://schemas.microsoft.com/office/word/2018/wordml/cex" xmlns:w16cid="http://schemas.microsoft.com/office/word/2016/wordml/cid" xmlns:w16="http://schemas.microsoft.com/office/word/2018/wordml" xmlns:w16sdtdh="http://schemas.microsoft.com/office/word/2020/wordml/sdtdatahash" xmlns:w16se="http://schemas.microsoft.com/office/word/2015/wordml/symex" xmlns:wpg="http://schemas.microsoft.com/office/word/2010/wordprocessingGroup" xmlns:wpi="http://schemas.microsoft.com/office/word/2010/wordprocessingInk" xmlns:wne="http://schemas.microsoft.com/office/word/2006/wordml" xmlns:wps="http://schemas.microsoft.com/office/word/2010/wordprocessingShape" mc:Ignorable="w14 w15 w16se w16cid w16 w16cex w16sdtdh wp14">
+  <w15:person w15:author="Θέμης Θεοτοκάτος">
+    <w15:presenceInfo w15:providerId="AD" w15:userId="S-1-5-21-2910467922-1755744427-3319562237-1615"/>
+  </w15:person>
+</w15:people>
 </file>
 
 <file path=word/styles.xml><?xml version="1.0" encoding="utf-8"?>

</xml_diff>

<commit_message>
fixing simple tables not working
</commit_message>
<xml_diff>
--- a/ReportGenerator/DataSources/files/report_template2.docx
+++ b/ReportGenerator/DataSources/files/report_template2.docx
@@ -8,7 +8,6 @@
         <w:pStyle w:val="ParagraphStyle1"/>
         <w:rPr>
           <w:rStyle w:val="CharacterStyle1"/>
-          <w:lang w:val="en-US"/>
         </w:rPr>
       </w:pPr>
     </w:p>
@@ -2593,17 +2592,9 @@
         <w:rPr>
           <w:lang w:val="en-US"/>
         </w:rPr>
-        <w:t>type</w:t>
-      </w:r>
-      <w:proofErr w:type="gramStart"/>
-      <w:r>
-        <w:rPr>
-          <w:lang w:val="en-US"/>
-        </w:rPr>
-        <w:t>:”field</w:t>
+        <w:t>type:”field</w:t>
       </w:r>
       <w:proofErr w:type="spellEnd"/>
-      <w:proofErr w:type="gramEnd"/>
       <w:r>
         <w:rPr>
           <w:lang w:val="en-US"/>
@@ -4459,14 +4450,6 @@
         </w:rPr>
         <w:t xml:space="preserve">, </w:t>
       </w:r>
-      <w:proofErr w:type="spellStart"/>
-      <w:r>
-        <w:rPr>
-          <w:lang w:val="en-US"/>
-        </w:rPr>
-        <w:t>loopTable</w:t>
-      </w:r>
-      <w:proofErr w:type="spellEnd"/>
       <w:r>
         <w:rPr>
           <w:rStyle w:val="CharacterStyle301"/>
@@ -4474,7 +4457,13 @@
           <w:szCs w:val="22"/>
           <w:lang w:val="en-US"/>
         </w:rPr>
-        <w:t>:”</w:t>
+        <w:t>t</w:t>
+      </w:r>
+      <w:r>
+        <w:rPr>
+          <w:lang w:val="en-US"/>
+        </w:rPr>
+        <w:t>able</w:t>
       </w:r>
       <w:r>
         <w:rPr>
@@ -4483,9 +4472,9 @@
           <w:szCs w:val="22"/>
           <w:lang w:val="en-US"/>
         </w:rPr>
-        <w:t>PageA</w:t>
-      </w:r>
-      <w:proofErr w:type="gramStart"/>
+        <w:t>:”</w:t>
+      </w:r>
+      <w:proofErr w:type="spellStart"/>
       <w:r>
         <w:rPr>
           <w:rStyle w:val="CharacterStyle301"/>
@@ -4493,8 +4482,9 @@
           <w:szCs w:val="22"/>
           <w:lang w:val="en-US"/>
         </w:rPr>
-        <w:t>”</w:t>
-      </w:r>
+        <w:t>PageA</w:t>
+      </w:r>
+      <w:proofErr w:type="spellEnd"/>
       <w:r>
         <w:rPr>
           <w:rStyle w:val="CharacterStyle301"/>
@@ -4502,20 +4492,22 @@
           <w:szCs w:val="22"/>
           <w:lang w:val="en-US"/>
         </w:rPr>
+        <w:t>”</w:t>
+      </w:r>
+      <w:r>
+        <w:rPr>
+          <w:rStyle w:val="CharacterStyle301"/>
+          <w:sz w:val="22"/>
+          <w:szCs w:val="22"/>
+          <w:lang w:val="en-US"/>
+        </w:rPr>
         <w:t>,</w:t>
       </w:r>
       <w:r>
         <w:rPr>
           <w:lang w:val="en-US"/>
         </w:rPr>
-        <w:t>id</w:t>
-      </w:r>
-      <w:proofErr w:type="gramEnd"/>
-      <w:r>
-        <w:rPr>
-          <w:lang w:val="en-US"/>
-        </w:rPr>
-        <w:t>:"ID",</w:t>
+        <w:t>id:"ID",</w:t>
       </w:r>
       <w:proofErr w:type="spellStart"/>
       <w:r>
@@ -4589,21 +4581,33 @@
         <w:rPr>
           <w:lang w:val="en-US"/>
         </w:rPr>
-        <w:t>{{name:"sampleDocument2.docx</w:t>
-      </w:r>
-      <w:proofErr w:type="gramStart"/>
-      <w:r>
-        <w:rPr>
-          <w:lang w:val="en-US"/>
-        </w:rPr>
-        <w:t>",type</w:t>
-      </w:r>
-      <w:proofErr w:type="gramEnd"/>
-      <w:r>
-        <w:rPr>
-          <w:lang w:val="en-US"/>
-        </w:rPr>
-        <w:t>:"template",</w:t>
+        <w:t>{{</w:t>
+      </w:r>
+      <w:proofErr w:type="spellStart"/>
+      <w:r>
+        <w:rPr>
+          <w:lang w:val="en-US"/>
+        </w:rPr>
+        <w:t>name:"</w:t>
+      </w:r>
+      <w:r>
+        <w:rPr>
+          <w:lang w:val="en-US"/>
+        </w:rPr>
+        <w:t>complexTable.docx</w:t>
+      </w:r>
+      <w:r>
+        <w:rPr>
+          <w:lang w:val="en-US"/>
+        </w:rPr>
+        <w:t>",type:"template</w:t>
+      </w:r>
+      <w:proofErr w:type="spellEnd"/>
+      <w:r>
+        <w:rPr>
+          <w:lang w:val="en-US"/>
+        </w:rPr>
+        <w:t>",</w:t>
       </w:r>
     </w:p>
     <w:p>
@@ -4613,14 +4617,18 @@
           <w:lang w:val="en-US"/>
         </w:rPr>
       </w:pPr>
-      <w:proofErr w:type="spellStart"/>
-      <w:r>
-        <w:rPr>
-          <w:lang w:val="en-US"/>
-        </w:rPr>
-        <w:t>loopTable</w:t>
-      </w:r>
-      <w:proofErr w:type="spellEnd"/>
+      <w:r>
+        <w:rPr>
+          <w:lang w:val="en-US"/>
+        </w:rPr>
+        <w:t>t</w:t>
+      </w:r>
+      <w:r>
+        <w:rPr>
+          <w:lang w:val="en-US"/>
+        </w:rPr>
+        <w:t>able</w:t>
+      </w:r>
       <w:r>
         <w:rPr>
           <w:lang w:val="en-US"/>
@@ -4837,6 +4845,14 @@
     </w:p>
   </w:footnote>
 </w:footnotes>
+</file>
+
+<file path=word/people.xml><?xml version="1.0" encoding="utf-8"?>
+<w15:people xmlns:wpc="http://schemas.microsoft.com/office/word/2010/wordprocessingCanvas" xmlns:cx="http://schemas.microsoft.com/office/drawing/2014/chartex" xmlns:cx1="http://schemas.microsoft.com/office/drawing/2015/9/8/chartex" xmlns:cx2="http://schemas.microsoft.com/office/drawing/2015/10/21/chartex" xmlns:cx3="http://schemas.microsoft.com/office/drawing/2016/5/9/chartex" xmlns:cx4="http://schemas.microsoft.com/office/drawing/2016/5/10/chartex" xmlns:cx5="http://schemas.microsoft.com/office/drawing/2016/5/11/chartex" xmlns:cx6="http://schemas.microsoft.com/office/drawing/2016/5/12/chartex" xmlns:cx7="http://schemas.microsoft.com/office/drawing/2016/5/13/chartex" xmlns:cx8="http://schemas.microsoft.com/office/drawing/2016/5/14/chartex" xmlns:mc="http://schemas.openxmlformats.org/markup-compatibility/2006" xmlns:aink="http://schemas.microsoft.com/office/drawing/2016/ink" xmlns:am3d="http://schemas.microsoft.com/office/drawing/2017/model3d" xmlns:o="urn:schemas-microsoft-com:office:office" xmlns:r="http://schemas.openxmlformats.org/officeDocument/2006/relationships" xmlns:m="http://schemas.openxmlformats.org/officeDocument/2006/math" xmlns:v="urn:schemas-microsoft-com:vml" xmlns:wp14="http://schemas.microsoft.com/office/word/2010/wordprocessingDrawing" xmlns:wp="http://schemas.openxmlformats.org/drawingml/2006/wordprocessingDrawing" xmlns:w10="urn:schemas-microsoft-com:office:word" xmlns:w="http://schemas.openxmlformats.org/wordprocessingml/2006/main" xmlns:w14="http://schemas.microsoft.com/office/word/2010/wordml" xmlns:w15="http://schemas.microsoft.com/office/word/2012/wordml" xmlns:w16cex="http://schemas.microsoft.com/office/word/2018/wordml/cex" xmlns:w16cid="http://schemas.microsoft.com/office/word/2016/wordml/cid" xmlns:w16="http://schemas.microsoft.com/office/word/2018/wordml" xmlns:w16sdtdh="http://schemas.microsoft.com/office/word/2020/wordml/sdtdatahash" xmlns:w16se="http://schemas.microsoft.com/office/word/2015/wordml/symex" xmlns:wpg="http://schemas.microsoft.com/office/word/2010/wordprocessingGroup" xmlns:wpi="http://schemas.microsoft.com/office/word/2010/wordprocessingInk" xmlns:wne="http://schemas.microsoft.com/office/word/2006/wordml" xmlns:wps="http://schemas.microsoft.com/office/word/2010/wordprocessingShape" mc:Ignorable="w14 w15 w16se w16cid w16 w16cex w16sdtdh wp14">
+  <w15:person w15:author="Θέμης Θεοτοκάτος">
+    <w15:presenceInfo w15:providerId="AD" w15:userId="S-1-5-21-2910467922-1755744427-3319562237-1615"/>
+  </w15:person>
+</w15:people>
 </file>
 
 <file path=word/styles.xml><?xml version="1.0" encoding="utf-8"?>

</xml_diff>

<commit_message>
adding format string and replacing only body elements
</commit_message>
<xml_diff>
--- a/ReportGenerator/DataSources/files/report_template2.docx
+++ b/ReportGenerator/DataSources/files/report_template2.docx
@@ -2571,35 +2571,7 @@
         <w:rPr>
           <w:lang w:val="en-US"/>
         </w:rPr>
-        <w:t>{{</w:t>
-      </w:r>
-      <w:proofErr w:type="spellStart"/>
-      <w:r>
-        <w:rPr>
-          <w:lang w:val="en-US"/>
-        </w:rPr>
-        <w:t>name:"TITLE</w:t>
-      </w:r>
-      <w:proofErr w:type="spellEnd"/>
-      <w:r>
-        <w:rPr>
-          <w:lang w:val="en-US"/>
-        </w:rPr>
-        <w:t xml:space="preserve">”, </w:t>
-      </w:r>
-      <w:proofErr w:type="spellStart"/>
-      <w:r>
-        <w:rPr>
-          <w:lang w:val="en-US"/>
-        </w:rPr>
-        <w:t>type:”field</w:t>
-      </w:r>
-      <w:proofErr w:type="spellEnd"/>
-      <w:r>
-        <w:rPr>
-          <w:lang w:val="en-US"/>
-        </w:rPr>
-        <w:t>”}}</w:t>
+        <w:t>{{name:"TITLE”, type:”field”}}</w:t>
       </w:r>
     </w:p>
   </w:comment>
@@ -4421,7 +4393,7 @@
           <w:szCs w:val="22"/>
           <w:lang w:val="en-US"/>
         </w:rPr>
-        <w:t>1</w:t>
+        <w:t>4</w:t>
       </w:r>
       <w:r>
         <w:rPr>
@@ -4474,7 +4446,6 @@
         </w:rPr>
         <w:t>:”</w:t>
       </w:r>
-      <w:proofErr w:type="spellStart"/>
       <w:r>
         <w:rPr>
           <w:rStyle w:val="CharacterStyle301"/>
@@ -4484,7 +4455,6 @@
         </w:rPr>
         <w:t>PageA</w:t>
       </w:r>
-      <w:proofErr w:type="spellEnd"/>
       <w:r>
         <w:rPr>
           <w:rStyle w:val="CharacterStyle301"/>
@@ -4509,21 +4479,18 @@
         </w:rPr>
         <w:t>id:"ID",</w:t>
       </w:r>
-      <w:proofErr w:type="spellStart"/>
       <w:r>
         <w:rPr>
           <w:lang w:val="en-US"/>
         </w:rPr>
         <w:t>foreignKey</w:t>
       </w:r>
-      <w:proofErr w:type="spellEnd"/>
       <w:r>
         <w:rPr>
           <w:lang w:val="en-US"/>
         </w:rPr>
         <w:t>:"</w:t>
       </w:r>
-      <w:proofErr w:type="spellStart"/>
       <w:r>
         <w:rPr>
           <w:rFonts w:ascii="Consolas" w:hAnsi="Consolas" w:cs="Consolas"/>
@@ -4545,7 +4512,6 @@
         </w:rPr>
         <w:t>D</w:t>
       </w:r>
-      <w:proofErr w:type="spellEnd"/>
       <w:r>
         <w:rPr>
           <w:lang w:val="en-US"/>
@@ -4581,14 +4547,7 @@
         <w:rPr>
           <w:lang w:val="en-US"/>
         </w:rPr>
-        <w:t>{{</w:t>
-      </w:r>
-      <w:proofErr w:type="spellStart"/>
-      <w:r>
-        <w:rPr>
-          <w:lang w:val="en-US"/>
-        </w:rPr>
-        <w:t>name:"</w:t>
+        <w:t>{{name:"</w:t>
       </w:r>
       <w:r>
         <w:rPr>
@@ -4600,14 +4559,7 @@
         <w:rPr>
           <w:lang w:val="en-US"/>
         </w:rPr>
-        <w:t>",type:"template</w:t>
-      </w:r>
-      <w:proofErr w:type="spellEnd"/>
-      <w:r>
-        <w:rPr>
-          <w:lang w:val="en-US"/>
-        </w:rPr>
-        <w:t>",</w:t>
+        <w:t>",type:"template",</w:t>
       </w:r>
     </w:p>
     <w:p>
@@ -4633,43 +4585,26 @@
         <w:rPr>
           <w:lang w:val="en-US"/>
         </w:rPr>
+        <w:t>:"PageA"</w:t>
+      </w:r>
+      <w:r>
+        <w:rPr>
+          <w:lang w:val="en-US"/>
+        </w:rPr>
+        <w:t>,id:"ID",</w:t>
+      </w:r>
+      <w:r>
+        <w:rPr>
+          <w:lang w:val="en-US"/>
+        </w:rPr>
+        <w:t>foreignKey</w:t>
+      </w:r>
+      <w:r>
+        <w:rPr>
+          <w:lang w:val="en-US"/>
+        </w:rPr>
         <w:t>:"</w:t>
       </w:r>
-      <w:proofErr w:type="spellStart"/>
-      <w:r>
-        <w:rPr>
-          <w:lang w:val="en-US"/>
-        </w:rPr>
-        <w:t>PageA</w:t>
-      </w:r>
-      <w:proofErr w:type="spellEnd"/>
-      <w:r>
-        <w:rPr>
-          <w:lang w:val="en-US"/>
-        </w:rPr>
-        <w:t>"</w:t>
-      </w:r>
-      <w:r>
-        <w:rPr>
-          <w:lang w:val="en-US"/>
-        </w:rPr>
-        <w:t>,id:"ID",</w:t>
-      </w:r>
-      <w:proofErr w:type="spellStart"/>
-      <w:r>
-        <w:rPr>
-          <w:lang w:val="en-US"/>
-        </w:rPr>
-        <w:t>foreignKey</w:t>
-      </w:r>
-      <w:proofErr w:type="spellEnd"/>
-      <w:r>
-        <w:rPr>
-          <w:lang w:val="en-US"/>
-        </w:rPr>
-        <w:t>:"</w:t>
-      </w:r>
-      <w:proofErr w:type="spellStart"/>
       <w:r>
         <w:rPr>
           <w:rFonts w:ascii="Consolas" w:hAnsi="Consolas" w:cs="Consolas"/>
@@ -4680,7 +4615,6 @@
         </w:rPr>
         <w:t>BuildingID</w:t>
       </w:r>
-      <w:proofErr w:type="spellEnd"/>
       <w:r>
         <w:rPr>
           <w:lang w:val="en-US"/>

</xml_diff>

<commit_message>
testing bug with comments
</commit_message>
<xml_diff>
--- a/ReportGenerator/DataSources/files/report_template2.docx
+++ b/ReportGenerator/DataSources/files/report_template2.docx
@@ -2523,7 +2523,6 @@
           <w:lang w:val="en-US"/>
         </w:rPr>
       </w:pPr>
-      <w:commentRangeStart w:id="31"/>
       <w:r>
         <w:rPr>
           <w:rStyle w:val="CharacterStyle301"/>
@@ -2532,15 +2531,40 @@
           <w:szCs w:val="22"/>
           <w:lang w:val="en-US"/>
         </w:rPr>
+        <w:t>{{Test}}</w:t>
+      </w:r>
+    </w:p>
+    <w:p>
+      <w:pPr>
+        <w:rPr>
+          <w:rStyle w:val="CharacterStyle301"/>
+          <w:bCs/>
+          <w:sz w:val="22"/>
+          <w:szCs w:val="22"/>
+          <w:lang w:val="en-US"/>
+        </w:rPr>
+      </w:pPr>
+      <w:r>
+        <w:rPr>
+          <w:rStyle w:val="CharacterStyle301"/>
+          <w:bCs/>
+          <w:sz w:val="22"/>
+          <w:szCs w:val="22"/>
+          <w:lang w:val="en-US"/>
+        </w:rPr>
         <w:t>31</w:t>
       </w:r>
-      <w:commentRangeEnd w:id="31"/>
-      <w:r>
-        <w:rPr>
-          <w:rStyle w:val="CommentReference"/>
-        </w:rPr>
-        <w:commentReference w:id="31"/>
-      </w:r>
+    </w:p>
+    <w:p>
+      <w:pPr>
+        <w:rPr>
+          <w:rStyle w:val="CharacterStyle301"/>
+          <w:bCs/>
+          <w:sz w:val="22"/>
+          <w:szCs w:val="22"/>
+          <w:lang w:val="en-US"/>
+        </w:rPr>
+      </w:pPr>
     </w:p>
     <w:sectPr>
       <w:pgSz w:w="11908" w:h="16833"/>
@@ -2571,7 +2595,43 @@
         <w:rPr>
           <w:lang w:val="en-US"/>
         </w:rPr>
-        <w:t>{{name:"TITLE”, type:”field”}}</w:t>
+        <w:t>{{</w:t>
+      </w:r>
+      <w:proofErr w:type="spellStart"/>
+      <w:r>
+        <w:rPr>
+          <w:lang w:val="en-US"/>
+        </w:rPr>
+        <w:t>name:"TITLE</w:t>
+      </w:r>
+      <w:proofErr w:type="spellEnd"/>
+      <w:r>
+        <w:rPr>
+          <w:lang w:val="en-US"/>
+        </w:rPr>
+        <w:t xml:space="preserve">”, </w:t>
+      </w:r>
+      <w:proofErr w:type="spellStart"/>
+      <w:r>
+        <w:rPr>
+          <w:lang w:val="en-US"/>
+        </w:rPr>
+        <w:t>type</w:t>
+      </w:r>
+      <w:proofErr w:type="gramStart"/>
+      <w:r>
+        <w:rPr>
+          <w:lang w:val="en-US"/>
+        </w:rPr>
+        <w:t>:”field</w:t>
+      </w:r>
+      <w:proofErr w:type="spellEnd"/>
+      <w:proofErr w:type="gramEnd"/>
+      <w:r>
+        <w:rPr>
+          <w:lang w:val="en-US"/>
+        </w:rPr>
+        <w:t>”}}</w:t>
       </w:r>
     </w:p>
   </w:comment>
@@ -4446,6 +4506,7 @@
         </w:rPr>
         <w:t>:”</w:t>
       </w:r>
+      <w:proofErr w:type="spellStart"/>
       <w:r>
         <w:rPr>
           <w:rStyle w:val="CharacterStyle301"/>
@@ -4455,6 +4516,7 @@
         </w:rPr>
         <w:t>PageA</w:t>
       </w:r>
+      <w:proofErr w:type="spellEnd"/>
       <w:r>
         <w:rPr>
           <w:rStyle w:val="CharacterStyle301"/>
@@ -4475,22 +4537,42 @@
       </w:r>
       <w:r>
         <w:rPr>
-          <w:lang w:val="en-US"/>
-        </w:rPr>
-        <w:t>id:"ID",</w:t>
-      </w:r>
+          <w:rStyle w:val="CharacterStyle301"/>
+          <w:sz w:val="22"/>
+          <w:szCs w:val="22"/>
+          <w:lang w:val="en-US"/>
+        </w:rPr>
+        <w:t xml:space="preserve"> </w:t>
+      </w:r>
+      <w:r>
+        <w:rPr>
+          <w:lang w:val="en-US"/>
+        </w:rPr>
+        <w:t>id:"ID</w:t>
+      </w:r>
+      <w:proofErr w:type="gramStart"/>
+      <w:r>
+        <w:rPr>
+          <w:lang w:val="en-US"/>
+        </w:rPr>
+        <w:t>",</w:t>
+      </w:r>
+      <w:proofErr w:type="spellStart"/>
       <w:r>
         <w:rPr>
           <w:lang w:val="en-US"/>
         </w:rPr>
         <w:t>foreignKey</w:t>
       </w:r>
+      <w:proofErr w:type="spellEnd"/>
+      <w:proofErr w:type="gramEnd"/>
       <w:r>
         <w:rPr>
           <w:lang w:val="en-US"/>
         </w:rPr>
         <w:t>:"</w:t>
       </w:r>
+      <w:proofErr w:type="spellStart"/>
       <w:r>
         <w:rPr>
           <w:rFonts w:ascii="Consolas" w:hAnsi="Consolas" w:cs="Consolas"/>
@@ -4512,6 +4594,7 @@
         </w:rPr>
         <w:t>D</w:t>
       </w:r>
+      <w:proofErr w:type="spellEnd"/>
       <w:r>
         <w:rPr>
           <w:lang w:val="en-US"/>
@@ -4523,106 +4606,6 @@
           <w:rStyle w:val="CharacterStyle301"/>
           <w:sz w:val="22"/>
           <w:szCs w:val="22"/>
-          <w:lang w:val="en-US"/>
-        </w:rPr>
-        <w:t>}}</w:t>
-      </w:r>
-    </w:p>
-  </w:comment>
-  <w:comment w:id="31" w:author="Θέμης Θεοτοκάτος" w:date="2022-03-21T16:58:00Z" w:initials="ΘΘ">
-    <w:p>
-      <w:pPr>
-        <w:pStyle w:val="CommentText"/>
-        <w:rPr>
-          <w:lang w:val="en-US"/>
-        </w:rPr>
-      </w:pPr>
-      <w:r>
-        <w:rPr>
-          <w:rStyle w:val="CommentReference"/>
-        </w:rPr>
-        <w:annotationRef/>
-      </w:r>
-      <w:r>
-        <w:rPr>
-          <w:lang w:val="en-US"/>
-        </w:rPr>
-        <w:t>{{name:"</w:t>
-      </w:r>
-      <w:r>
-        <w:rPr>
-          <w:lang w:val="en-US"/>
-        </w:rPr>
-        <w:t>complexTable.docx</w:t>
-      </w:r>
-      <w:r>
-        <w:rPr>
-          <w:lang w:val="en-US"/>
-        </w:rPr>
-        <w:t>",type:"template",</w:t>
-      </w:r>
-    </w:p>
-    <w:p>
-      <w:pPr>
-        <w:pStyle w:val="CommentText"/>
-        <w:rPr>
-          <w:lang w:val="en-US"/>
-        </w:rPr>
-      </w:pPr>
-      <w:r>
-        <w:rPr>
-          <w:lang w:val="en-US"/>
-        </w:rPr>
-        <w:t>t</w:t>
-      </w:r>
-      <w:r>
-        <w:rPr>
-          <w:lang w:val="en-US"/>
-        </w:rPr>
-        <w:t>able</w:t>
-      </w:r>
-      <w:r>
-        <w:rPr>
-          <w:lang w:val="en-US"/>
-        </w:rPr>
-        <w:t>:"PageA"</w:t>
-      </w:r>
-      <w:r>
-        <w:rPr>
-          <w:lang w:val="en-US"/>
-        </w:rPr>
-        <w:t>,id:"ID",</w:t>
-      </w:r>
-      <w:r>
-        <w:rPr>
-          <w:lang w:val="en-US"/>
-        </w:rPr>
-        <w:t>foreignKey</w:t>
-      </w:r>
-      <w:r>
-        <w:rPr>
-          <w:lang w:val="en-US"/>
-        </w:rPr>
-        <w:t>:"</w:t>
-      </w:r>
-      <w:r>
-        <w:rPr>
-          <w:rFonts w:ascii="Consolas" w:hAnsi="Consolas" w:cs="Consolas"/>
-          <w:color w:val="800000"/>
-          <w:szCs w:val="20"/>
-          <w:highlight w:val="white"/>
-          <w:lang w:val="en-US"/>
-        </w:rPr>
-        <w:t>BuildingID</w:t>
-      </w:r>
-      <w:r>
-        <w:rPr>
-          <w:lang w:val="en-US"/>
-        </w:rPr>
-        <w:t>"</w:t>
-      </w:r>
-      <w:r>
-        <w:rPr>
           <w:lang w:val="en-US"/>
         </w:rPr>
         <w:t>}}</w:t>
@@ -4665,7 +4648,6 @@
   <w15:commentEx w15:paraId="03042252" w15:done="0"/>
   <w15:commentEx w15:paraId="7E390D31" w15:done="0"/>
   <w15:commentEx w15:paraId="6FA81404" w15:done="0"/>
-  <w15:commentEx w15:paraId="2F54BACB" w15:done="0"/>
 </w15:commentsEx>
 </file>
 
@@ -4702,7 +4684,6 @@
   <w16cex:commentExtensible w16cex:durableId="25D1FD5B" w16cex:dateUtc="2022-03-08T14:05:00Z"/>
   <w16cex:commentExtensible w16cex:durableId="25D1FD6C" w16cex:dateUtc="2022-03-08T14:06:00Z"/>
   <w16cex:commentExtensible w16cex:durableId="25D1FDF7" w16cex:dateUtc="2022-03-08T14:08:00Z"/>
-  <w16cex:commentExtensible w16cex:durableId="25E32D4C" w16cex:dateUtc="2022-03-21T14:58:00Z"/>
 </w16cex:commentsExtensible>
 </file>
 
@@ -4739,7 +4720,6 @@
   <w16cid:commentId w16cid:paraId="03042252" w16cid:durableId="25D1FD5B"/>
   <w16cid:commentId w16cid:paraId="7E390D31" w16cid:durableId="25D1FD6C"/>
   <w16cid:commentId w16cid:paraId="6FA81404" w16cid:durableId="25D1FDF7"/>
-  <w16cid:commentId w16cid:paraId="2F54BACB" w16cid:durableId="25E32D4C"/>
 </w16cid:commentsIds>
 </file>
 
@@ -4779,14 +4759,6 @@
     </w:p>
   </w:footnote>
 </w:footnotes>
-</file>
-
-<file path=word/people.xml><?xml version="1.0" encoding="utf-8"?>
-<w15:people xmlns:wpc="http://schemas.microsoft.com/office/word/2010/wordprocessingCanvas" xmlns:cx="http://schemas.microsoft.com/office/drawing/2014/chartex" xmlns:cx1="http://schemas.microsoft.com/office/drawing/2015/9/8/chartex" xmlns:cx2="http://schemas.microsoft.com/office/drawing/2015/10/21/chartex" xmlns:cx3="http://schemas.microsoft.com/office/drawing/2016/5/9/chartex" xmlns:cx4="http://schemas.microsoft.com/office/drawing/2016/5/10/chartex" xmlns:cx5="http://schemas.microsoft.com/office/drawing/2016/5/11/chartex" xmlns:cx6="http://schemas.microsoft.com/office/drawing/2016/5/12/chartex" xmlns:cx7="http://schemas.microsoft.com/office/drawing/2016/5/13/chartex" xmlns:cx8="http://schemas.microsoft.com/office/drawing/2016/5/14/chartex" xmlns:mc="http://schemas.openxmlformats.org/markup-compatibility/2006" xmlns:aink="http://schemas.microsoft.com/office/drawing/2016/ink" xmlns:am3d="http://schemas.microsoft.com/office/drawing/2017/model3d" xmlns:o="urn:schemas-microsoft-com:office:office" xmlns:r="http://schemas.openxmlformats.org/officeDocument/2006/relationships" xmlns:m="http://schemas.openxmlformats.org/officeDocument/2006/math" xmlns:v="urn:schemas-microsoft-com:vml" xmlns:wp14="http://schemas.microsoft.com/office/word/2010/wordprocessingDrawing" xmlns:wp="http://schemas.openxmlformats.org/drawingml/2006/wordprocessingDrawing" xmlns:w10="urn:schemas-microsoft-com:office:word" xmlns:w="http://schemas.openxmlformats.org/wordprocessingml/2006/main" xmlns:w14="http://schemas.microsoft.com/office/word/2010/wordml" xmlns:w15="http://schemas.microsoft.com/office/word/2012/wordml" xmlns:w16cex="http://schemas.microsoft.com/office/word/2018/wordml/cex" xmlns:w16cid="http://schemas.microsoft.com/office/word/2016/wordml/cid" xmlns:w16="http://schemas.microsoft.com/office/word/2018/wordml" xmlns:w16sdtdh="http://schemas.microsoft.com/office/word/2020/wordml/sdtdatahash" xmlns:w16se="http://schemas.microsoft.com/office/word/2015/wordml/symex" xmlns:wpg="http://schemas.microsoft.com/office/word/2010/wordprocessingGroup" xmlns:wpi="http://schemas.microsoft.com/office/word/2010/wordprocessingInk" xmlns:wne="http://schemas.microsoft.com/office/word/2006/wordml" xmlns:wps="http://schemas.microsoft.com/office/word/2010/wordprocessingShape" mc:Ignorable="w14 w15 w16se w16cid w16 w16cex w16sdtdh wp14">
-  <w15:person w15:author="Θέμης Θεοτοκάτος">
-    <w15:presenceInfo w15:providerId="AD" w15:userId="S-1-5-21-2910467922-1755744427-3319562237-1615"/>
-  </w15:person>
-</w15:people>
 </file>
 
 <file path=word/styles.xml><?xml version="1.0" encoding="utf-8"?>

</xml_diff>